<commit_message>
Incluindo informações referentes ao uso no Visual Studio
</commit_message>
<xml_diff>
--- a/TutorialGit.docx
+++ b/TutorialGit.docx
@@ -9,12 +9,32 @@
     </w:p>
     <w:p>
       <w:r>
-        <w:t xml:space="preserve">Normalmente a forma mais comum de se utilizar o Git é através de linhas de comando no terminal. Entretanto essa não é a única forma de utilização da ferramenta. Existem diversos clientes (gratuitos e pagos) que ajudam, de forma gráfica, a executar todas as possíveis ações que a ferramenta oferece. </w:t>
-      </w:r>
-    </w:p>
-    <w:p>
-      <w:r>
-        <w:t xml:space="preserve">Para esse guia será levado em conta que o ambiente utilizado baseado em alguma versão do Windows, porém a maioria das atividades e ferramentas que serão mostradas independe da plataforma que será utilizada. </w:t>
+        <w:t xml:space="preserve">Normalmente a forma mais comum de se utilizar o Git é através de linhas de comando no terminal. Entretanto essa não é a única forma de utilização da ferramenta. Existem diversos clientes (gratuitos e pagos) que ajudam, de forma gráfica, a </w:t>
+      </w:r>
+      <w:r>
+        <w:t>execução de</w:t>
+      </w:r>
+      <w:r>
+        <w:t xml:space="preserve"> todas as possíveis ações que a ferramenta oferece. </w:t>
+      </w:r>
+    </w:p>
+    <w:p>
+      <w:r>
+        <w:t xml:space="preserve">Para esse guia será levado em conta que o ambiente utilizado baseado em alguma versão do </w:t>
+      </w:r>
+      <w:r>
+        <w:t xml:space="preserve">MS </w:t>
+      </w:r>
+      <w:r>
+        <w:t>Windows, porém a maioria das atividades e ferramentas que serão mostradas independe d</w:t>
+      </w:r>
+      <w:r>
+        <w:t>e Sistema Operacional.</w:t>
+      </w:r>
+      <w:bookmarkStart w:id="0" w:name="_GoBack"/>
+      <w:bookmarkEnd w:id="0"/>
+      <w:r>
+        <w:t xml:space="preserve"> </w:t>
       </w:r>
     </w:p>
     <w:p>
@@ -37,45 +57,229 @@
       <w:proofErr w:type="spellEnd"/>
       <w:proofErr w:type="gramEnd"/>
       <w:r>
-        <w:t xml:space="preserve"> por ser um cliente Git muito fácil de usar e bastante completo, além de mostrar graficamente a evolução do código que está sendo </w:t>
+        <w:t xml:space="preserve"> por ser um cliente Git muito fácil de usar e bastante completo, além de mostrar graficamente a evolução do código que está sendo versionado. </w:t>
+      </w:r>
+    </w:p>
+    <w:p>
+      <w:r>
+        <w:t>Ciclo básico de utilização</w:t>
+      </w:r>
+    </w:p>
+    <w:p>
+      <w:r>
+        <w:t xml:space="preserve">Utilizando &lt;nome do </w:t>
       </w:r>
       <w:proofErr w:type="spellStart"/>
       <w:r>
-        <w:t>versionado</w:t>
+        <w:t>client</w:t>
       </w:r>
       <w:proofErr w:type="spellEnd"/>
       <w:r>
+        <w:t>&gt;</w:t>
+      </w:r>
+    </w:p>
+    <w:p>
+      <w:r>
+        <w:t>Criando um repositório local</w:t>
+      </w:r>
+    </w:p>
+    <w:p>
+      <w:r>
+        <w:t xml:space="preserve">Para dar início aos trabalhos, vamos levar em conta que estamos começando um projeto novo e que a única coisa que já temos é um </w:t>
+      </w:r>
+      <w:r>
+        <w:rPr>
+          <w:b/>
+        </w:rPr>
+        <w:t>repositório</w:t>
+      </w:r>
+      <w:r>
+        <w:t xml:space="preserve"> </w:t>
+      </w:r>
+      <w:r>
+        <w:rPr>
+          <w:b/>
+        </w:rPr>
+        <w:t>remoto</w:t>
+      </w:r>
+      <w:r>
+        <w:rPr>
+          <w:b/>
+        </w:rPr>
+        <w:t xml:space="preserve"> vazio</w:t>
+      </w:r>
+      <w:r>
+        <w:t xml:space="preserve">. Sendo assim a primeira atividade que deve ser feita é a criação de um </w:t>
+      </w:r>
+      <w:r>
+        <w:rPr>
+          <w:b/>
+        </w:rPr>
+        <w:t>repositório local</w:t>
+      </w:r>
+      <w:r>
+        <w:t>.</w:t>
+      </w:r>
+      <w:r>
+        <w:t xml:space="preserve"> </w:t>
+      </w:r>
+    </w:p>
+    <w:p>
+      <w:pPr>
+        <w:rPr>
+          <w:color w:val="FF0000"/>
+        </w:rPr>
+      </w:pPr>
+      <w:r>
+        <w:rPr>
+          <w:color w:val="FF0000"/>
+        </w:rPr>
+        <w:t>&lt;</w:t>
+      </w:r>
+      <w:r>
+        <w:rPr>
+          <w:color w:val="FF0000"/>
+        </w:rPr>
+        <w:t>ação</w:t>
+      </w:r>
+      <w:r>
+        <w:rPr>
+          <w:color w:val="FF0000"/>
+        </w:rPr>
+        <w:t>&gt;</w:t>
+      </w:r>
+    </w:p>
+    <w:p>
+      <w:r>
+        <w:t>Ligando a um repositório remoto</w:t>
+      </w:r>
+    </w:p>
+    <w:p>
+      <w:r>
+        <w:t xml:space="preserve">Como já existe um repositório remoto vazio e agora também existe um repositório local. O próximo passo que deve ser feito a criação de uma ligação entre os dois repositórios para que o código que está sendo versionado localmente possa ser compartilhado na rede. </w:t>
+      </w:r>
+    </w:p>
+    <w:p>
+      <w:pPr>
+        <w:rPr>
+          <w:color w:val="FF0000"/>
+        </w:rPr>
+      </w:pPr>
+      <w:r>
+        <w:rPr>
+          <w:color w:val="FF0000"/>
+        </w:rPr>
+        <w:t>&lt;</w:t>
+      </w:r>
+      <w:r>
+        <w:rPr>
+          <w:color w:val="FF0000"/>
+        </w:rPr>
+        <w:t xml:space="preserve"> </w:t>
+      </w:r>
+      <w:r>
+        <w:rPr>
+          <w:color w:val="FF0000"/>
+        </w:rPr>
+        <w:t>ação</w:t>
+      </w:r>
+      <w:r>
+        <w:rPr>
+          <w:color w:val="FF0000"/>
+        </w:rPr>
+        <w:t xml:space="preserve"> </w:t>
+      </w:r>
+      <w:r>
+        <w:rPr>
+          <w:color w:val="FF0000"/>
+        </w:rPr>
+        <w:t>&gt;</w:t>
+      </w:r>
+    </w:p>
+    <w:p>
+      <w:r>
+        <w:t>Clonando um repositório remoto</w:t>
+      </w:r>
+    </w:p>
+    <w:p>
+      <w:r>
+        <w:t>A outra forma de iniciar um trabalho de versionamento de código usando Git seria se já existisse um projeto no repositório remoto</w:t>
+      </w:r>
+      <w:r>
+        <w:t xml:space="preserve">. Esse cenário é, talvez, o mais comum dos casos, pois isso acontece quando vamos dar continuidade a um trabalho que tinha sido iniciado anteriormente. Nesse caso o que será feito é um </w:t>
+      </w:r>
+      <w:r>
+        <w:rPr>
+          <w:b/>
+        </w:rPr>
+        <w:t>clone do repositório remoto</w:t>
+      </w:r>
+      <w:r>
+        <w:t xml:space="preserve">.  Quando um repositório remoto é clonado, o usuário que fez o clone passa a ter um </w:t>
+      </w:r>
+      <w:r>
+        <w:rPr>
+          <w:b/>
+        </w:rPr>
+        <w:t>repositório local</w:t>
+      </w:r>
+      <w:r>
+        <w:rPr>
+          <w:b/>
+        </w:rPr>
+        <w:t xml:space="preserve"> idêntico ao repositório que foi clonado</w:t>
+      </w:r>
+      <w:r>
         <w:t xml:space="preserve">. </w:t>
       </w:r>
-    </w:p>
-    <w:p>
-      <w:r>
-        <w:t>Iniciando um ciclo básico</w:t>
-      </w:r>
-    </w:p>
-    <w:p>
-      <w:r>
-        <w:t xml:space="preserve">Para dar início aos trabalhos, vamos levar em conta que estamos começando um projeto novo e que a única coisa que já temos é um repositório vazio remoto. Sendo assim a primeira atividade que deve ser feita é a criação de um </w:t>
-      </w:r>
-      <w:r>
-        <w:rPr>
-          <w:b/>
-        </w:rPr>
-        <w:t>repositório local</w:t>
-      </w:r>
-      <w:r>
-        <w:t>.</w:t>
-      </w:r>
-    </w:p>
-    <w:p>
-      <w:r>
-        <w:t>Criando um repositório local</w:t>
-      </w:r>
-      <w:r>
+      <w:r>
+        <w:t xml:space="preserve">Vale lembrar que quando se clona um repositório remoto, ele automaticamente já possui uma ligação entre o local e o remoto. </w:t>
+      </w:r>
+    </w:p>
+    <w:p>
+      <w:pPr>
+        <w:rPr>
+          <w:color w:val="FF0000"/>
+        </w:rPr>
+      </w:pPr>
+      <w:r>
+        <w:rPr>
+          <w:color w:val="FF0000"/>
+        </w:rPr>
+        <w:t>&lt;</w:t>
+      </w:r>
+      <w:r>
+        <w:rPr>
+          <w:color w:val="FF0000"/>
+        </w:rPr>
         <w:t xml:space="preserve"> </w:t>
       </w:r>
-      <w:bookmarkStart w:id="0" w:name="_GoBack"/>
-      <w:bookmarkEnd w:id="0"/>
+      <w:r>
+        <w:rPr>
+          <w:color w:val="FF0000"/>
+        </w:rPr>
+        <w:t>ação</w:t>
+      </w:r>
+      <w:r>
+        <w:rPr>
+          <w:color w:val="FF0000"/>
+        </w:rPr>
+        <w:t xml:space="preserve"> </w:t>
+      </w:r>
+      <w:r>
+        <w:rPr>
+          <w:color w:val="FF0000"/>
+        </w:rPr>
+        <w:t>&gt;</w:t>
+      </w:r>
+    </w:p>
+    <w:p>
+      <w:r>
+        <w:t>Verificando</w:t>
+      </w:r>
+      <w:r>
+        <w:t xml:space="preserve"> o status dos arquivos do repositório</w:t>
+      </w:r>
     </w:p>
     <w:p/>
     <w:sectPr>
@@ -86,6 +290,103 @@
     </w:sectPr>
   </w:body>
 </w:document>
+</file>
+
+<file path=word/numbering.xml><?xml version="1.0" encoding="utf-8"?>
+<w:numbering xmlns:wpc="http://schemas.microsoft.com/office/word/2010/wordprocessingCanvas" xmlns:mc="http://schemas.openxmlformats.org/markup-compatibility/2006" xmlns:o="urn:schemas-microsoft-com:office:office" xmlns:r="http://schemas.openxmlformats.org/officeDocument/2006/relationships" xmlns:m="http://schemas.openxmlformats.org/officeDocument/2006/math" xmlns:v="urn:schemas-microsoft-com:vml" xmlns:wp14="http://schemas.microsoft.com/office/word/2010/wordprocessingDrawing" xmlns:wp="http://schemas.openxmlformats.org/drawingml/2006/wordprocessingDrawing" xmlns:w10="urn:schemas-microsoft-com:office:word" xmlns:w="http://schemas.openxmlformats.org/wordprocessingml/2006/main" xmlns:w14="http://schemas.microsoft.com/office/word/2010/wordml" xmlns:wpg="http://schemas.microsoft.com/office/word/2010/wordprocessingGroup" xmlns:wpi="http://schemas.microsoft.com/office/word/2010/wordprocessingInk" xmlns:wne="http://schemas.microsoft.com/office/word/2006/wordml" xmlns:wps="http://schemas.microsoft.com/office/word/2010/wordprocessingShape" mc:Ignorable="w14 wp14">
+  <w:abstractNum w:abstractNumId="0">
+    <w:nsid w:val="34543319"/>
+    <w:multiLevelType w:val="hybridMultilevel"/>
+    <w:tmpl w:val="751883E6"/>
+    <w:lvl w:ilvl="0" w:tplc="0416000F">
+      <w:start w:val="1"/>
+      <w:numFmt w:val="decimal"/>
+      <w:lvlText w:val="%1."/>
+      <w:lvlJc w:val="left"/>
+      <w:pPr>
+        <w:ind w:left="720" w:hanging="360"/>
+      </w:pPr>
+      <w:rPr>
+        <w:rFonts w:hint="default"/>
+      </w:rPr>
+    </w:lvl>
+    <w:lvl w:ilvl="1" w:tplc="04160019">
+      <w:start w:val="1"/>
+      <w:numFmt w:val="lowerLetter"/>
+      <w:lvlText w:val="%2."/>
+      <w:lvlJc w:val="left"/>
+      <w:pPr>
+        <w:ind w:left="1440" w:hanging="360"/>
+      </w:pPr>
+    </w:lvl>
+    <w:lvl w:ilvl="2" w:tplc="0416001B">
+      <w:start w:val="1"/>
+      <w:numFmt w:val="lowerRoman"/>
+      <w:lvlText w:val="%3."/>
+      <w:lvlJc w:val="right"/>
+      <w:pPr>
+        <w:ind w:left="2160" w:hanging="180"/>
+      </w:pPr>
+    </w:lvl>
+    <w:lvl w:ilvl="3" w:tplc="0416000F">
+      <w:start w:val="1"/>
+      <w:numFmt w:val="decimal"/>
+      <w:lvlText w:val="%4."/>
+      <w:lvlJc w:val="left"/>
+      <w:pPr>
+        <w:ind w:left="2880" w:hanging="360"/>
+      </w:pPr>
+    </w:lvl>
+    <w:lvl w:ilvl="4" w:tplc="04160019" w:tentative="1">
+      <w:start w:val="1"/>
+      <w:numFmt w:val="lowerLetter"/>
+      <w:lvlText w:val="%5."/>
+      <w:lvlJc w:val="left"/>
+      <w:pPr>
+        <w:ind w:left="3600" w:hanging="360"/>
+      </w:pPr>
+    </w:lvl>
+    <w:lvl w:ilvl="5" w:tplc="0416001B" w:tentative="1">
+      <w:start w:val="1"/>
+      <w:numFmt w:val="lowerRoman"/>
+      <w:lvlText w:val="%6."/>
+      <w:lvlJc w:val="right"/>
+      <w:pPr>
+        <w:ind w:left="4320" w:hanging="180"/>
+      </w:pPr>
+    </w:lvl>
+    <w:lvl w:ilvl="6" w:tplc="0416000F" w:tentative="1">
+      <w:start w:val="1"/>
+      <w:numFmt w:val="decimal"/>
+      <w:lvlText w:val="%7."/>
+      <w:lvlJc w:val="left"/>
+      <w:pPr>
+        <w:ind w:left="5040" w:hanging="360"/>
+      </w:pPr>
+    </w:lvl>
+    <w:lvl w:ilvl="7" w:tplc="04160019" w:tentative="1">
+      <w:start w:val="1"/>
+      <w:numFmt w:val="lowerLetter"/>
+      <w:lvlText w:val="%8."/>
+      <w:lvlJc w:val="left"/>
+      <w:pPr>
+        <w:ind w:left="5760" w:hanging="360"/>
+      </w:pPr>
+    </w:lvl>
+    <w:lvl w:ilvl="8" w:tplc="0416001B" w:tentative="1">
+      <w:start w:val="1"/>
+      <w:numFmt w:val="lowerRoman"/>
+      <w:lvlText w:val="%9."/>
+      <w:lvlJc w:val="right"/>
+      <w:pPr>
+        <w:ind w:left="6480" w:hanging="180"/>
+      </w:pPr>
+    </w:lvl>
+  </w:abstractNum>
+  <w:num w:numId="1">
+    <w:abstractNumId w:val="0"/>
+  </w:num>
+</w:numbering>
 </file>
 
 <file path=word/styles.xml><?xml version="1.0" encoding="utf-8"?>
@@ -251,7 +552,6 @@
   <w:style w:type="character" w:default="1" w:styleId="Fontepargpadro">
     <w:name w:val="Default Paragraph Font"/>
     <w:uiPriority w:val="1"/>
-    <w:semiHidden/>
     <w:unhideWhenUsed/>
   </w:style>
   <w:style w:type="table" w:default="1" w:styleId="Tabelanormal">
@@ -274,6 +574,17 @@
     <w:uiPriority w:val="99"/>
     <w:semiHidden/>
     <w:unhideWhenUsed/>
+  </w:style>
+  <w:style w:type="paragraph" w:styleId="PargrafodaLista">
+    <w:name w:val="List Paragraph"/>
+    <w:basedOn w:val="Normal"/>
+    <w:uiPriority w:val="34"/>
+    <w:qFormat/>
+    <w:rsid w:val="006B76B4"/>
+    <w:pPr>
+      <w:ind w:left="720"/>
+      <w:contextualSpacing/>
+    </w:pPr>
   </w:style>
 </w:styles>
 </file>
@@ -441,7 +752,6 @@
   <w:style w:type="character" w:default="1" w:styleId="Fontepargpadro">
     <w:name w:val="Default Paragraph Font"/>
     <w:uiPriority w:val="1"/>
-    <w:semiHidden/>
     <w:unhideWhenUsed/>
   </w:style>
   <w:style w:type="table" w:default="1" w:styleId="Tabelanormal">
@@ -464,6 +774,17 @@
     <w:uiPriority w:val="99"/>
     <w:semiHidden/>
     <w:unhideWhenUsed/>
+  </w:style>
+  <w:style w:type="paragraph" w:styleId="PargrafodaLista">
+    <w:name w:val="List Paragraph"/>
+    <w:basedOn w:val="Normal"/>
+    <w:uiPriority w:val="34"/>
+    <w:qFormat/>
+    <w:rsid w:val="006B76B4"/>
+    <w:pPr>
+      <w:ind w:left="720"/>
+      <w:contextualSpacing/>
+    </w:pPr>
   </w:style>
 </w:styles>
 </file>

</xml_diff>

<commit_message>
Limpando arquivo do Tutorial
</commit_message>
<xml_diff>
--- a/TutorialGit.docx
+++ b/TutorialGit.docx
@@ -31,257 +31,35 @@
       <w:r>
         <w:t>e Sistema Operacional.</w:t>
       </w:r>
+      <w:r>
+        <w:t xml:space="preserve"> </w:t>
+      </w:r>
+    </w:p>
+    <w:p>
+      <w:r>
+        <w:t xml:space="preserve">Devido à demanda de utilização tanto em projetos em Java quanto em projetos desenvolvidos para plataforma Microsoft, os exemplos serão feitos utilizando: Visual Studio 2015, Eclipse e a ferramenta gráfica padrão do Git (Git GUI). Ocasionalmente também será apresentado o cliente da </w:t>
+      </w:r>
+      <w:proofErr w:type="spellStart"/>
+      <w:r>
+        <w:t>Atlassian</w:t>
+      </w:r>
+      <w:proofErr w:type="spellEnd"/>
+      <w:r>
+        <w:t xml:space="preserve"> </w:t>
+      </w:r>
+      <w:proofErr w:type="spellStart"/>
+      <w:proofErr w:type="gramStart"/>
+      <w:r>
+        <w:t>SourceTree</w:t>
+      </w:r>
+      <w:proofErr w:type="spellEnd"/>
+      <w:proofErr w:type="gramEnd"/>
+      <w:r>
+        <w:t xml:space="preserve"> por ser um cliente Git muito fácil de usar e bastante completo, além de mostrar graficamente a evolução do código que está sendo versionado. </w:t>
+      </w:r>
       <w:bookmarkStart w:id="0" w:name="_GoBack"/>
       <w:bookmarkEnd w:id="0"/>
-      <w:r>
-        <w:t xml:space="preserve"> </w:t>
-      </w:r>
     </w:p>
-    <w:p>
-      <w:r>
-        <w:t xml:space="preserve">Devido à demanda de utilização tanto em projetos em Java quanto em projetos desenvolvidos para plataforma Microsoft, os exemplos serão feitos utilizando: Visual Studio 2015, Eclipse e a ferramenta gráfica padrão do Git (Git GUI). Ocasionalmente também será apresentado o cliente da </w:t>
-      </w:r>
-      <w:proofErr w:type="spellStart"/>
-      <w:r>
-        <w:t>Atlassian</w:t>
-      </w:r>
-      <w:proofErr w:type="spellEnd"/>
-      <w:r>
-        <w:t xml:space="preserve"> </w:t>
-      </w:r>
-      <w:proofErr w:type="spellStart"/>
-      <w:proofErr w:type="gramStart"/>
-      <w:r>
-        <w:t>SourceTree</w:t>
-      </w:r>
-      <w:proofErr w:type="spellEnd"/>
-      <w:proofErr w:type="gramEnd"/>
-      <w:r>
-        <w:t xml:space="preserve"> por ser um cliente Git muito fácil de usar e bastante completo, além de mostrar graficamente a evolução do código que está sendo versionado. </w:t>
-      </w:r>
-    </w:p>
-    <w:p>
-      <w:r>
-        <w:t>Ciclo básico de utilização</w:t>
-      </w:r>
-    </w:p>
-    <w:p>
-      <w:r>
-        <w:t xml:space="preserve">Utilizando &lt;nome do </w:t>
-      </w:r>
-      <w:proofErr w:type="spellStart"/>
-      <w:r>
-        <w:t>client</w:t>
-      </w:r>
-      <w:proofErr w:type="spellEnd"/>
-      <w:r>
-        <w:t>&gt;</w:t>
-      </w:r>
-    </w:p>
-    <w:p>
-      <w:r>
-        <w:t>Criando um repositório local</w:t>
-      </w:r>
-    </w:p>
-    <w:p>
-      <w:r>
-        <w:t xml:space="preserve">Para dar início aos trabalhos, vamos levar em conta que estamos começando um projeto novo e que a única coisa que já temos é um </w:t>
-      </w:r>
-      <w:r>
-        <w:rPr>
-          <w:b/>
-        </w:rPr>
-        <w:t>repositório</w:t>
-      </w:r>
-      <w:r>
-        <w:t xml:space="preserve"> </w:t>
-      </w:r>
-      <w:r>
-        <w:rPr>
-          <w:b/>
-        </w:rPr>
-        <w:t>remoto</w:t>
-      </w:r>
-      <w:r>
-        <w:rPr>
-          <w:b/>
-        </w:rPr>
-        <w:t xml:space="preserve"> vazio</w:t>
-      </w:r>
-      <w:r>
-        <w:t xml:space="preserve">. Sendo assim a primeira atividade que deve ser feita é a criação de um </w:t>
-      </w:r>
-      <w:r>
-        <w:rPr>
-          <w:b/>
-        </w:rPr>
-        <w:t>repositório local</w:t>
-      </w:r>
-      <w:r>
-        <w:t>.</w:t>
-      </w:r>
-      <w:r>
-        <w:t xml:space="preserve"> </w:t>
-      </w:r>
-    </w:p>
-    <w:p>
-      <w:pPr>
-        <w:rPr>
-          <w:color w:val="FF0000"/>
-        </w:rPr>
-      </w:pPr>
-      <w:r>
-        <w:rPr>
-          <w:color w:val="FF0000"/>
-        </w:rPr>
-        <w:t>&lt;</w:t>
-      </w:r>
-      <w:r>
-        <w:rPr>
-          <w:color w:val="FF0000"/>
-        </w:rPr>
-        <w:t>ação</w:t>
-      </w:r>
-      <w:r>
-        <w:rPr>
-          <w:color w:val="FF0000"/>
-        </w:rPr>
-        <w:t>&gt;</w:t>
-      </w:r>
-    </w:p>
-    <w:p>
-      <w:r>
-        <w:t>Ligando a um repositório remoto</w:t>
-      </w:r>
-    </w:p>
-    <w:p>
-      <w:r>
-        <w:t xml:space="preserve">Como já existe um repositório remoto vazio e agora também existe um repositório local. O próximo passo que deve ser feito a criação de uma ligação entre os dois repositórios para que o código que está sendo versionado localmente possa ser compartilhado na rede. </w:t>
-      </w:r>
-    </w:p>
-    <w:p>
-      <w:pPr>
-        <w:rPr>
-          <w:color w:val="FF0000"/>
-        </w:rPr>
-      </w:pPr>
-      <w:r>
-        <w:rPr>
-          <w:color w:val="FF0000"/>
-        </w:rPr>
-        <w:t>&lt;</w:t>
-      </w:r>
-      <w:r>
-        <w:rPr>
-          <w:color w:val="FF0000"/>
-        </w:rPr>
-        <w:t xml:space="preserve"> </w:t>
-      </w:r>
-      <w:r>
-        <w:rPr>
-          <w:color w:val="FF0000"/>
-        </w:rPr>
-        <w:t>ação</w:t>
-      </w:r>
-      <w:r>
-        <w:rPr>
-          <w:color w:val="FF0000"/>
-        </w:rPr>
-        <w:t xml:space="preserve"> </w:t>
-      </w:r>
-      <w:r>
-        <w:rPr>
-          <w:color w:val="FF0000"/>
-        </w:rPr>
-        <w:t>&gt;</w:t>
-      </w:r>
-    </w:p>
-    <w:p>
-      <w:r>
-        <w:t>Clonando um repositório remoto</w:t>
-      </w:r>
-    </w:p>
-    <w:p>
-      <w:r>
-        <w:t>A outra forma de iniciar um trabalho de versionamento de código usando Git seria se já existisse um projeto no repositório remoto</w:t>
-      </w:r>
-      <w:r>
-        <w:t xml:space="preserve">. Esse cenário é, talvez, o mais comum dos casos, pois isso acontece quando vamos dar continuidade a um trabalho que tinha sido iniciado anteriormente. Nesse caso o que será feito é um </w:t>
-      </w:r>
-      <w:r>
-        <w:rPr>
-          <w:b/>
-        </w:rPr>
-        <w:t>clone do repositório remoto</w:t>
-      </w:r>
-      <w:r>
-        <w:t xml:space="preserve">.  Quando um repositório remoto é clonado, o usuário que fez o clone passa a ter um </w:t>
-      </w:r>
-      <w:r>
-        <w:rPr>
-          <w:b/>
-        </w:rPr>
-        <w:t>repositório local</w:t>
-      </w:r>
-      <w:r>
-        <w:rPr>
-          <w:b/>
-        </w:rPr>
-        <w:t xml:space="preserve"> idêntico ao repositório que foi clonado</w:t>
-      </w:r>
-      <w:r>
-        <w:t xml:space="preserve">. </w:t>
-      </w:r>
-      <w:r>
-        <w:t xml:space="preserve">Vale lembrar que quando se clona um repositório remoto, ele automaticamente já possui uma ligação entre o local e o remoto. </w:t>
-      </w:r>
-    </w:p>
-    <w:p>
-      <w:pPr>
-        <w:rPr>
-          <w:color w:val="FF0000"/>
-        </w:rPr>
-      </w:pPr>
-      <w:r>
-        <w:rPr>
-          <w:color w:val="FF0000"/>
-        </w:rPr>
-        <w:t>&lt;</w:t>
-      </w:r>
-      <w:r>
-        <w:rPr>
-          <w:color w:val="FF0000"/>
-        </w:rPr>
-        <w:t xml:space="preserve"> </w:t>
-      </w:r>
-      <w:r>
-        <w:rPr>
-          <w:color w:val="FF0000"/>
-        </w:rPr>
-        <w:t>ação</w:t>
-      </w:r>
-      <w:r>
-        <w:rPr>
-          <w:color w:val="FF0000"/>
-        </w:rPr>
-        <w:t xml:space="preserve"> </w:t>
-      </w:r>
-      <w:r>
-        <w:rPr>
-          <w:color w:val="FF0000"/>
-        </w:rPr>
-        <w:t>&gt;</w:t>
-      </w:r>
-    </w:p>
-    <w:p>
-      <w:r>
-        <w:t>Verificando</w:t>
-      </w:r>
-      <w:r>
-        <w:t xml:space="preserve"> o status dos arquivos do repositório</w:t>
-      </w:r>
-    </w:p>
-    <w:p/>
     <w:sectPr>
       <w:pgSz w:w="11906" w:h="16838"/>
       <w:pgMar w:top="1417" w:right="1701" w:bottom="1417" w:left="1701" w:header="708" w:footer="708" w:gutter="0"/>
@@ -552,6 +330,7 @@
   <w:style w:type="character" w:default="1" w:styleId="Fontepargpadro">
     <w:name w:val="Default Paragraph Font"/>
     <w:uiPriority w:val="1"/>
+    <w:semiHidden/>
     <w:unhideWhenUsed/>
   </w:style>
   <w:style w:type="table" w:default="1" w:styleId="Tabelanormal">
@@ -752,6 +531,7 @@
   <w:style w:type="character" w:default="1" w:styleId="Fontepargpadro">
     <w:name w:val="Default Paragraph Font"/>
     <w:uiPriority w:val="1"/>
+    <w:semiHidden/>
     <w:unhideWhenUsed/>
   </w:style>
   <w:style w:type="table" w:default="1" w:styleId="Tabelanormal">

</xml_diff>

<commit_message>
Adição de conteúdo no arquivo principal
</commit_message>
<xml_diff>
--- a/TutorialGit.docx
+++ b/TutorialGit.docx
@@ -3,63 +3,2404 @@
 <w:document xmlns:wpc="http://schemas.microsoft.com/office/word/2010/wordprocessingCanvas" xmlns:mc="http://schemas.openxmlformats.org/markup-compatibility/2006" xmlns:o="urn:schemas-microsoft-com:office:office" xmlns:r="http://schemas.openxmlformats.org/officeDocument/2006/relationships" xmlns:m="http://schemas.openxmlformats.org/officeDocument/2006/math" xmlns:v="urn:schemas-microsoft-com:vml" xmlns:wp14="http://schemas.microsoft.com/office/word/2010/wordprocessingDrawing" xmlns:wp="http://schemas.openxmlformats.org/drawingml/2006/wordprocessingDrawing" xmlns:w10="urn:schemas-microsoft-com:office:word" xmlns:w="http://schemas.openxmlformats.org/wordprocessingml/2006/main" xmlns:w14="http://schemas.microsoft.com/office/word/2010/wordml" xmlns:wpg="http://schemas.microsoft.com/office/word/2010/wordprocessingGroup" xmlns:wpi="http://schemas.microsoft.com/office/word/2010/wordprocessingInk" xmlns:wne="http://schemas.microsoft.com/office/word/2006/wordml" xmlns:wps="http://schemas.microsoft.com/office/word/2010/wordprocessingShape" mc:Ignorable="w14 wp14">
   <w:body>
     <w:p>
-      <w:r>
-        <w:t>Contextualização</w:t>
-      </w:r>
-    </w:p>
-    <w:p>
-      <w:r>
-        <w:t xml:space="preserve">Normalmente a forma mais comum de se utilizar o Git é através de linhas de comando no terminal. Entretanto essa não é a única forma de utilização da ferramenta. Existem diversos clientes (gratuitos e pagos) que ajudam, de forma gráfica, a </w:t>
-      </w:r>
-      <w:r>
-        <w:t>execução de</w:t>
-      </w:r>
-      <w:r>
-        <w:t xml:space="preserve"> todas as possíveis ações que a ferramenta oferece. </w:t>
-      </w:r>
-    </w:p>
-    <w:p>
-      <w:r>
-        <w:t xml:space="preserve">Para esse guia será levado em conta que o ambiente utilizado baseado em alguma versão do </w:t>
-      </w:r>
-      <w:r>
-        <w:t xml:space="preserve">MS </w:t>
-      </w:r>
-      <w:r>
-        <w:t>Windows, porém a maioria das atividades e ferramentas que serão mostradas independe d</w:t>
-      </w:r>
-      <w:r>
-        <w:t>e Sistema Operacional.</w:t>
-      </w:r>
-      <w:r>
-        <w:t xml:space="preserve"> </w:t>
-      </w:r>
-    </w:p>
-    <w:p>
-      <w:r>
-        <w:t xml:space="preserve">Devido à demanda de utilização tanto em projetos em Java quanto em projetos desenvolvidos para plataforma Microsoft, os exemplos serão feitos utilizando: Visual Studio 2015, Eclipse e a ferramenta gráfica padrão do Git (Git GUI). Ocasionalmente também será apresentado o cliente da </w:t>
-      </w:r>
-      <w:proofErr w:type="spellStart"/>
-      <w:r>
-        <w:t>Atlassian</w:t>
-      </w:r>
-      <w:proofErr w:type="spellEnd"/>
-      <w:r>
-        <w:t xml:space="preserve"> </w:t>
-      </w:r>
-      <w:proofErr w:type="spellStart"/>
-      <w:proofErr w:type="gramStart"/>
-      <w:r>
-        <w:t>SourceTree</w:t>
-      </w:r>
-      <w:proofErr w:type="spellEnd"/>
-      <w:proofErr w:type="gramEnd"/>
-      <w:r>
-        <w:t xml:space="preserve"> por ser um cliente Git muito fácil de usar e bastante completo, além de mostrar graficamente a evolução do código que está sendo versionado. </w:t>
+      <w:pPr>
+        <w:pStyle w:val="Ttulo"/>
+      </w:pPr>
+      <w:r>
+        <w:t>Manual prático de utilização do Git</w:t>
       </w:r>
       <w:bookmarkStart w:id="0" w:name="_GoBack"/>
       <w:bookmarkEnd w:id="0"/>
     </w:p>
+    <w:p>
+      <w:pPr>
+        <w:ind w:firstLine="708"/>
+      </w:pPr>
+      <w:r>
+        <w:t xml:space="preserve">Normalmente a forma mais comum de se utilizar o Git é através de linhas de comando no terminal. Entretanto essa não é a única forma de utilização da ferramenta. Existem diversos clientes (gratuitos e pagos) que ajudam, de forma gráfica, a </w:t>
+      </w:r>
+      <w:r>
+        <w:t>execução de</w:t>
+      </w:r>
+      <w:r>
+        <w:t xml:space="preserve"> todas as possíveis ações que a ferramenta oferece. </w:t>
+      </w:r>
+    </w:p>
+    <w:p>
+      <w:pPr>
+        <w:ind w:firstLine="708"/>
+      </w:pPr>
+      <w:r>
+        <w:t xml:space="preserve">Para esse guia será levado em conta que o ambiente utilizado baseado em alguma versão do </w:t>
+      </w:r>
+      <w:r>
+        <w:t xml:space="preserve">MS </w:t>
+      </w:r>
+      <w:r>
+        <w:t>Windows, porém a maioria das atividades e ferramentas que serão mostradas independe d</w:t>
+      </w:r>
+      <w:r>
+        <w:t>e Sistema Operacional.</w:t>
+      </w:r>
+      <w:r>
+        <w:t xml:space="preserve"> </w:t>
+      </w:r>
+    </w:p>
+    <w:p>
+      <w:pPr>
+        <w:ind w:firstLine="708"/>
+      </w:pPr>
+      <w:r>
+        <w:t xml:space="preserve">Devido à demanda de utilização tanto em projetos em Java quanto em projetos desenvolvidos para plataforma Microsoft, os exemplos serão feitos utilizando: Visual Studio 2015, Eclipse e a ferramenta gráfica padrão do Git (Git GUI). Ocasionalmente também será apresentado o cliente da Atlassian SourceTree por ser um cliente Git muito fácil de usar e bastante completo, além de mostrar graficamente a evolução do código que está sendo versionado. </w:t>
+      </w:r>
+    </w:p>
+    <w:p>
+      <w:pPr>
+        <w:pStyle w:val="Ttulo1"/>
+      </w:pPr>
+      <w:r>
+        <w:t>Conceitos</w:t>
+      </w:r>
+    </w:p>
+    <w:p>
+      <w:pPr>
+        <w:pStyle w:val="PargrafodaLista"/>
+        <w:numPr>
+          <w:ilvl w:val="0"/>
+          <w:numId w:val="2"/>
+        </w:numPr>
+      </w:pPr>
+      <w:r>
+        <w:rPr>
+          <w:b/>
+        </w:rPr>
+        <w:t>Repositório</w:t>
+      </w:r>
+      <w:r>
+        <w:t>: local onde todas as versões dos arquivos serão armazenadas;</w:t>
+      </w:r>
+    </w:p>
+    <w:p>
+      <w:pPr>
+        <w:pStyle w:val="PargrafodaLista"/>
+        <w:numPr>
+          <w:ilvl w:val="0"/>
+          <w:numId w:val="2"/>
+        </w:numPr>
+      </w:pPr>
+      <w:r>
+        <w:rPr>
+          <w:b/>
+        </w:rPr>
+        <w:t>Versão</w:t>
+      </w:r>
+      <w:r>
+        <w:t>: valor que representa um estado/tempo específico de um arquivo;</w:t>
+      </w:r>
+    </w:p>
+    <w:p>
+      <w:pPr>
+        <w:pStyle w:val="PargrafodaLista"/>
+        <w:numPr>
+          <w:ilvl w:val="0"/>
+          <w:numId w:val="2"/>
+        </w:numPr>
+      </w:pPr>
+      <w:r>
+        <w:rPr>
+          <w:b/>
+        </w:rPr>
+        <w:t>Revisão</w:t>
+      </w:r>
+      <w:r>
+        <w:t>: é um tipo de versão que é atribuída a um arquivo quando ele sofre algum tipo de alteração;</w:t>
+      </w:r>
+    </w:p>
+    <w:p>
+      <w:pPr>
+        <w:pStyle w:val="PargrafodaLista"/>
+        <w:numPr>
+          <w:ilvl w:val="0"/>
+          <w:numId w:val="2"/>
+        </w:numPr>
+      </w:pPr>
+      <w:r>
+        <w:rPr>
+          <w:b/>
+        </w:rPr>
+        <w:t>Workspace/Work directory</w:t>
+      </w:r>
+      <w:r>
+        <w:t>: espaço temporário para manter uma cópia local do trabalho que está sendo modificada. Neste momento o arquivo pode estar versionado ou não;</w:t>
+      </w:r>
+    </w:p>
+    <w:p>
+      <w:pPr>
+        <w:pStyle w:val="PargrafodaLista"/>
+        <w:numPr>
+          <w:ilvl w:val="0"/>
+          <w:numId w:val="2"/>
+        </w:numPr>
+      </w:pPr>
+      <w:r>
+        <w:rPr>
+          <w:b/>
+        </w:rPr>
+        <w:t>Branch</w:t>
+      </w:r>
+      <w:r>
+        <w:t>: versão paralela do arquivo principal</w:t>
+      </w:r>
+      <w:r>
+        <w:t>. Pode ser paralela ou remota</w:t>
+      </w:r>
+      <w:r>
+        <w:t>;</w:t>
+      </w:r>
+    </w:p>
+    <w:p>
+      <w:pPr>
+        <w:pStyle w:val="PargrafodaLista"/>
+        <w:numPr>
+          <w:ilvl w:val="0"/>
+          <w:numId w:val="2"/>
+        </w:numPr>
+      </w:pPr>
+      <w:r>
+        <w:rPr>
+          <w:b/>
+        </w:rPr>
+        <w:t>Tag</w:t>
+      </w:r>
+      <w:r>
+        <w:t xml:space="preserve">: marcação em determinado momento para identificação de um instante específico no ciclo de vida dos arquivos que estão sendo versionados. Normalmente é utilizado para identificar que uma versão foi finalizada; </w:t>
+      </w:r>
+    </w:p>
+    <w:p>
+      <w:pPr>
+        <w:pStyle w:val="PargrafodaLista"/>
+        <w:numPr>
+          <w:ilvl w:val="0"/>
+          <w:numId w:val="2"/>
+        </w:numPr>
+      </w:pPr>
+      <w:r>
+        <w:rPr>
+          <w:b/>
+        </w:rPr>
+        <w:t>Clone</w:t>
+      </w:r>
+      <w:r>
+        <w:t xml:space="preserve">: cópia </w:t>
+      </w:r>
+      <w:r>
+        <w:t>local (repositório local) idêntica ao repositório remoto;</w:t>
+      </w:r>
+    </w:p>
+    <w:p>
+      <w:pPr>
+        <w:pStyle w:val="PargrafodaLista"/>
+        <w:numPr>
+          <w:ilvl w:val="0"/>
+          <w:numId w:val="2"/>
+        </w:numPr>
+      </w:pPr>
+      <w:r>
+        <w:rPr>
+          <w:b/>
+        </w:rPr>
+        <w:t>Commit</w:t>
+      </w:r>
+      <w:r>
+        <w:t>: envia as alterações feitas em um arquivo no espaço de trabalho para o repositório local;</w:t>
+      </w:r>
+    </w:p>
+    <w:p>
+      <w:pPr>
+        <w:pStyle w:val="PargrafodaLista"/>
+        <w:numPr>
+          <w:ilvl w:val="0"/>
+          <w:numId w:val="2"/>
+        </w:numPr>
+      </w:pPr>
+      <w:r>
+        <w:rPr>
+          <w:b/>
+        </w:rPr>
+        <w:t>Pull</w:t>
+      </w:r>
+      <w:r>
+        <w:t>: Atualiza o repositório local com eventuais alterações que foram feitas no repositório remoto depois de ser clonado</w:t>
+      </w:r>
+    </w:p>
+    <w:p>
+      <w:pPr>
+        <w:pStyle w:val="PargrafodaLista"/>
+        <w:numPr>
+          <w:ilvl w:val="0"/>
+          <w:numId w:val="2"/>
+        </w:numPr>
+      </w:pPr>
+      <w:r>
+        <w:rPr>
+          <w:b/>
+        </w:rPr>
+        <w:t>Push</w:t>
+      </w:r>
+      <w:r>
+        <w:t>: envia para o repositório remoto as alterações que foram commitadas para o repositório local e ainda não foram submetidas;</w:t>
+      </w:r>
+    </w:p>
+    <w:p>
+      <w:pPr>
+        <w:pStyle w:val="PargrafodaLista"/>
+        <w:numPr>
+          <w:ilvl w:val="0"/>
+          <w:numId w:val="2"/>
+        </w:numPr>
+      </w:pPr>
+      <w:r>
+        <w:rPr>
+          <w:b/>
+        </w:rPr>
+        <w:t>Merge</w:t>
+      </w:r>
+      <w:r>
+        <w:t>: mescla as alterações feitas em branches diferentes;</w:t>
+      </w:r>
+    </w:p>
+    <w:p>
+      <w:pPr>
+        <w:pStyle w:val="PargrafodaLista"/>
+        <w:numPr>
+          <w:ilvl w:val="0"/>
+          <w:numId w:val="2"/>
+        </w:numPr>
+      </w:pPr>
+      <w:r>
+        <w:rPr>
+          <w:b/>
+        </w:rPr>
+        <w:t>Diff</w:t>
+      </w:r>
+      <w:r>
+        <w:t>: compara as alterações feitas por duas pessoas diferentes. Normalmente utilizado quando o mesmo arquivo é alterado ao mesmo tempo por pessoas distintas;</w:t>
+      </w:r>
+    </w:p>
+    <w:p>
+      <w:pPr>
+        <w:pStyle w:val="Ttulo1"/>
+      </w:pPr>
+      <w:r>
+        <w:lastRenderedPageBreak/>
+        <w:t>Fluxo básico</w:t>
+      </w:r>
+    </w:p>
+    <w:p>
+      <w:pPr>
+        <w:pStyle w:val="Ttulo2"/>
+      </w:pPr>
+      <w:r>
+        <w:rPr>
+          <w:rStyle w:val="Ttulo1Char"/>
+          <w:b/>
+          <w:bCs/>
+          <w:color w:val="4F81BD" w:themeColor="accent1"/>
+          <w:sz w:val="26"/>
+          <w:szCs w:val="26"/>
+        </w:rPr>
+        <w:t>Visual Studio 2015</w:t>
+      </w:r>
+    </w:p>
+    <w:p>
+      <w:pPr>
+        <w:pStyle w:val="Ttulo3"/>
+      </w:pPr>
+      <w:r>
+        <w:t>Criando um repositório local</w:t>
+      </w:r>
+    </w:p>
+    <w:p>
+      <w:pPr>
+        <w:ind w:firstLine="708"/>
+        <w:jc w:val="both"/>
+      </w:pPr>
+      <w:r>
+        <w:t xml:space="preserve">Para dar início aos trabalhos, vamos levar em conta que estamos começando um projeto novo e que a única coisa que já temos é um </w:t>
+      </w:r>
+      <w:r>
+        <w:rPr>
+          <w:b/>
+        </w:rPr>
+        <w:t>repositório</w:t>
+      </w:r>
+      <w:r>
+        <w:t xml:space="preserve"> </w:t>
+      </w:r>
+      <w:r>
+        <w:rPr>
+          <w:b/>
+        </w:rPr>
+        <w:t>remoto vazio</w:t>
+      </w:r>
+      <w:r>
+        <w:t xml:space="preserve">. Sendo assim a primeira atividade que deve ser feita é a criação de um </w:t>
+      </w:r>
+      <w:r>
+        <w:rPr>
+          <w:b/>
+        </w:rPr>
+        <w:t>repositório local</w:t>
+      </w:r>
+      <w:r>
+        <w:t xml:space="preserve">. </w:t>
+      </w:r>
+    </w:p>
+    <w:p>
+      <w:pPr>
+        <w:jc w:val="center"/>
+        <w:rPr>
+          <w:color w:val="FF0000"/>
+        </w:rPr>
+      </w:pPr>
+      <w:r>
+        <w:rPr>
+          <w:noProof/>
+          <w:color w:val="FF0000"/>
+          <w:lang w:eastAsia="pt-BR"/>
+        </w:rPr>
+        <w:drawing>
+          <wp:inline distT="0" distB="0" distL="0" distR="0" wp14:anchorId="453F39F4" wp14:editId="259F1451">
+            <wp:extent cx="3054404" cy="2644588"/>
+            <wp:effectExtent l="0" t="0" r="0" b="3810"/>
+            <wp:docPr id="2" name="Imagem 2"/>
+            <wp:cNvGraphicFramePr>
+              <a:graphicFrameLocks xmlns:a="http://schemas.openxmlformats.org/drawingml/2006/main" noChangeAspect="1"/>
+            </wp:cNvGraphicFramePr>
+            <a:graphic xmlns:a="http://schemas.openxmlformats.org/drawingml/2006/main">
+              <a:graphicData uri="http://schemas.openxmlformats.org/drawingml/2006/picture">
+                <pic:pic xmlns:pic="http://schemas.openxmlformats.org/drawingml/2006/picture">
+                  <pic:nvPicPr>
+                    <pic:cNvPr id="0" name="print_001.png"/>
+                    <pic:cNvPicPr/>
+                  </pic:nvPicPr>
+                  <pic:blipFill>
+                    <a:blip r:embed="rId7">
+                      <a:extLst>
+                        <a:ext uri="{28A0092B-C50C-407E-A947-70E740481C1C}">
+                          <a14:useLocalDpi xmlns:a14="http://schemas.microsoft.com/office/drawing/2010/main" val="0"/>
+                        </a:ext>
+                      </a:extLst>
+                    </a:blip>
+                    <a:stretch>
+                      <a:fillRect/>
+                    </a:stretch>
+                  </pic:blipFill>
+                  <pic:spPr>
+                    <a:xfrm>
+                      <a:off x="0" y="0"/>
+                      <a:ext cx="3060664" cy="2650008"/>
+                    </a:xfrm>
+                    <a:prstGeom prst="rect">
+                      <a:avLst/>
+                    </a:prstGeom>
+                  </pic:spPr>
+                </pic:pic>
+              </a:graphicData>
+            </a:graphic>
+          </wp:inline>
+        </w:drawing>
+      </w:r>
+    </w:p>
+    <w:p>
+      <w:pPr>
+        <w:jc w:val="center"/>
+        <w:rPr>
+          <w:color w:val="FF0000"/>
+        </w:rPr>
+      </w:pPr>
+      <w:r>
+        <w:rPr>
+          <w:noProof/>
+          <w:lang w:eastAsia="pt-BR"/>
+        </w:rPr>
+        <w:drawing>
+          <wp:inline distT="0" distB="0" distL="0" distR="0" wp14:anchorId="62DB36A0" wp14:editId="0ECB71BE">
+            <wp:extent cx="3433482" cy="1499575"/>
+            <wp:effectExtent l="0" t="0" r="0" b="5715"/>
+            <wp:docPr id="1" name="Imagem 1"/>
+            <wp:cNvGraphicFramePr>
+              <a:graphicFrameLocks xmlns:a="http://schemas.openxmlformats.org/drawingml/2006/main" noChangeAspect="1"/>
+            </wp:cNvGraphicFramePr>
+            <a:graphic xmlns:a="http://schemas.openxmlformats.org/drawingml/2006/main">
+              <a:graphicData uri="http://schemas.openxmlformats.org/drawingml/2006/picture">
+                <pic:pic xmlns:pic="http://schemas.openxmlformats.org/drawingml/2006/picture">
+                  <pic:nvPicPr>
+                    <pic:cNvPr id="0" name=""/>
+                    <pic:cNvPicPr/>
+                  </pic:nvPicPr>
+                  <pic:blipFill>
+                    <a:blip r:embed="rId8"/>
+                    <a:stretch>
+                      <a:fillRect/>
+                    </a:stretch>
+                  </pic:blipFill>
+                  <pic:spPr>
+                    <a:xfrm>
+                      <a:off x="0" y="0"/>
+                      <a:ext cx="3435574" cy="1500489"/>
+                    </a:xfrm>
+                    <a:prstGeom prst="rect">
+                      <a:avLst/>
+                    </a:prstGeom>
+                  </pic:spPr>
+                </pic:pic>
+              </a:graphicData>
+            </a:graphic>
+          </wp:inline>
+        </w:drawing>
+      </w:r>
+    </w:p>
+    <w:p>
+      <w:pPr>
+        <w:rPr>
+          <w:rFonts w:asciiTheme="majorHAnsi" w:eastAsiaTheme="majorEastAsia" w:hAnsiTheme="majorHAnsi" w:cstheme="majorBidi"/>
+          <w:b/>
+          <w:bCs/>
+          <w:color w:val="4F81BD" w:themeColor="accent1"/>
+        </w:rPr>
+      </w:pPr>
+      <w:r>
+        <w:br w:type="page"/>
+      </w:r>
+    </w:p>
+    <w:p>
+      <w:pPr>
+        <w:pStyle w:val="Ttulo3"/>
+      </w:pPr>
+      <w:r>
+        <w:lastRenderedPageBreak/>
+        <w:t xml:space="preserve">Ligando a um repositório remoto </w:t>
+      </w:r>
+    </w:p>
+    <w:p>
+      <w:pPr>
+        <w:ind w:firstLine="708"/>
+        <w:jc w:val="both"/>
+      </w:pPr>
+      <w:r>
+        <w:t xml:space="preserve">Como já existe um repositório remoto vazio e agora também existe um repositório local. O próximo passo que deve ser feito a criação de uma ligação entre os dois repositórios para que o código que está sendo versionado localmente possa ser compartilhado na rede. </w:t>
+      </w:r>
+    </w:p>
+    <w:p>
+      <w:pPr>
+        <w:pStyle w:val="Ttulo2"/>
+        <w:jc w:val="center"/>
+      </w:pPr>
+      <w:r>
+        <w:rPr>
+          <w:noProof/>
+          <w:lang w:eastAsia="pt-BR"/>
+        </w:rPr>
+        <w:drawing>
+          <wp:inline distT="0" distB="0" distL="0" distR="0" wp14:anchorId="2DD742CB" wp14:editId="362A2523">
+            <wp:extent cx="2613497" cy="3048000"/>
+            <wp:effectExtent l="0" t="0" r="0" b="0"/>
+            <wp:docPr id="6" name="Imagem 6"/>
+            <wp:cNvGraphicFramePr>
+              <a:graphicFrameLocks xmlns:a="http://schemas.openxmlformats.org/drawingml/2006/main" noChangeAspect="1"/>
+            </wp:cNvGraphicFramePr>
+            <a:graphic xmlns:a="http://schemas.openxmlformats.org/drawingml/2006/main">
+              <a:graphicData uri="http://schemas.openxmlformats.org/drawingml/2006/picture">
+                <pic:pic xmlns:pic="http://schemas.openxmlformats.org/drawingml/2006/picture">
+                  <pic:nvPicPr>
+                    <pic:cNvPr id="0" name=""/>
+                    <pic:cNvPicPr/>
+                  </pic:nvPicPr>
+                  <pic:blipFill>
+                    <a:blip r:embed="rId9"/>
+                    <a:stretch>
+                      <a:fillRect/>
+                    </a:stretch>
+                  </pic:blipFill>
+                  <pic:spPr>
+                    <a:xfrm>
+                      <a:off x="0" y="0"/>
+                      <a:ext cx="2615461" cy="3050290"/>
+                    </a:xfrm>
+                    <a:prstGeom prst="rect">
+                      <a:avLst/>
+                    </a:prstGeom>
+                  </pic:spPr>
+                </pic:pic>
+              </a:graphicData>
+            </a:graphic>
+          </wp:inline>
+        </w:drawing>
+      </w:r>
+    </w:p>
+    <w:p>
+      <w:pPr>
+        <w:rPr>
+          <w:rFonts w:asciiTheme="majorHAnsi" w:eastAsiaTheme="majorEastAsia" w:hAnsiTheme="majorHAnsi" w:cstheme="majorBidi"/>
+          <w:b/>
+          <w:bCs/>
+          <w:color w:val="4F81BD" w:themeColor="accent1"/>
+          <w:sz w:val="26"/>
+          <w:szCs w:val="26"/>
+        </w:rPr>
+      </w:pPr>
+    </w:p>
+    <w:p>
+      <w:pPr>
+        <w:pStyle w:val="Ttulo3"/>
+      </w:pPr>
+      <w:r>
+        <w:t>Clonando um repositório remoto</w:t>
+      </w:r>
+    </w:p>
+    <w:p>
+      <w:pPr>
+        <w:ind w:firstLine="708"/>
+        <w:jc w:val="both"/>
+      </w:pPr>
+      <w:r>
+        <w:t xml:space="preserve">A outra forma de iniciar um trabalho de versionamento de código usando Git seria se já existisse um projeto no repositório remoto. Esse cenário é, talvez, o mais comum dos casos, pois isso acontece quando vamos dar continuidade a um trabalho que tinha sido iniciado anteriormente. Nesse caso o que será feito é um </w:t>
+      </w:r>
+      <w:r>
+        <w:rPr>
+          <w:b/>
+        </w:rPr>
+        <w:t>clone do repositório remoto</w:t>
+      </w:r>
+      <w:r>
+        <w:t xml:space="preserve">.  Quando um repositório remoto é clonado, o usuário que fez o clone passa a ter um </w:t>
+      </w:r>
+      <w:r>
+        <w:rPr>
+          <w:b/>
+        </w:rPr>
+        <w:t>repositório local</w:t>
+      </w:r>
+      <w:r>
+        <w:rPr>
+          <w:b/>
+        </w:rPr>
+        <w:t xml:space="preserve"> idêntico ao repositório que foi clonado</w:t>
+      </w:r>
+      <w:r>
+        <w:t xml:space="preserve">. </w:t>
+      </w:r>
+      <w:r>
+        <w:t xml:space="preserve">Vale lembrar que quando se clona um repositório remoto, ele automaticamente já possui uma ligação entre o local e o remoto. </w:t>
+      </w:r>
+    </w:p>
+    <w:p>
+      <w:pPr>
+        <w:pStyle w:val="Ttulo2"/>
+        <w:jc w:val="center"/>
+      </w:pPr>
+      <w:r>
+        <w:rPr>
+          <w:noProof/>
+          <w:lang w:eastAsia="pt-BR"/>
+        </w:rPr>
+        <w:lastRenderedPageBreak/>
+        <w:drawing>
+          <wp:inline distT="0" distB="0" distL="0" distR="0" wp14:anchorId="09DF7CD2" wp14:editId="5DC4343E">
+            <wp:extent cx="2303929" cy="2612644"/>
+            <wp:effectExtent l="0" t="0" r="1270" b="0"/>
+            <wp:docPr id="7" name="Imagem 7"/>
+            <wp:cNvGraphicFramePr>
+              <a:graphicFrameLocks xmlns:a="http://schemas.openxmlformats.org/drawingml/2006/main" noChangeAspect="1"/>
+            </wp:cNvGraphicFramePr>
+            <a:graphic xmlns:a="http://schemas.openxmlformats.org/drawingml/2006/main">
+              <a:graphicData uri="http://schemas.openxmlformats.org/drawingml/2006/picture">
+                <pic:pic xmlns:pic="http://schemas.openxmlformats.org/drawingml/2006/picture">
+                  <pic:nvPicPr>
+                    <pic:cNvPr id="0" name="print_remote_repo001.png"/>
+                    <pic:cNvPicPr/>
+                  </pic:nvPicPr>
+                  <pic:blipFill>
+                    <a:blip r:embed="rId10">
+                      <a:extLst>
+                        <a:ext uri="{28A0092B-C50C-407E-A947-70E740481C1C}">
+                          <a14:useLocalDpi xmlns:a14="http://schemas.microsoft.com/office/drawing/2010/main" val="0"/>
+                        </a:ext>
+                      </a:extLst>
+                    </a:blip>
+                    <a:stretch>
+                      <a:fillRect/>
+                    </a:stretch>
+                  </pic:blipFill>
+                  <pic:spPr>
+                    <a:xfrm>
+                      <a:off x="0" y="0"/>
+                      <a:ext cx="2309740" cy="2619233"/>
+                    </a:xfrm>
+                    <a:prstGeom prst="rect">
+                      <a:avLst/>
+                    </a:prstGeom>
+                  </pic:spPr>
+                </pic:pic>
+              </a:graphicData>
+            </a:graphic>
+          </wp:inline>
+        </w:drawing>
+      </w:r>
+    </w:p>
+    <w:p>
+      <w:pPr>
+        <w:pStyle w:val="Ttulo3"/>
+      </w:pPr>
+      <w:r>
+        <w:t>Verificando</w:t>
+      </w:r>
+      <w:r>
+        <w:t xml:space="preserve"> o status dos arquivos do repositório</w:t>
+      </w:r>
+    </w:p>
+    <w:p>
+      <w:pPr>
+        <w:ind w:firstLine="708"/>
+        <w:jc w:val="both"/>
+      </w:pPr>
+      <w:r>
+        <w:t xml:space="preserve">Como já foi visto inicialmente, quando foi falado sobre o ciclo de vida dos arquivos versionados, um arquivo não é adicionado automaticamente a </w:t>
+      </w:r>
+      <w:r>
+        <w:rPr>
+          <w:b/>
+          <w:i/>
+        </w:rPr>
+        <w:t xml:space="preserve">staging </w:t>
+      </w:r>
+      <w:r>
+        <w:rPr>
+          <w:b/>
+          <w:i/>
+        </w:rPr>
+        <w:t>area</w:t>
+      </w:r>
+      <w:r>
+        <w:t xml:space="preserve"> de modo que é necessário indicar quais arquivos devem ser adicionados. Para saber quais arquivos foram adicionados, alterados ou excluídos é necessário ver o </w:t>
+      </w:r>
+      <w:r>
+        <w:rPr>
+          <w:b/>
+          <w:i/>
+        </w:rPr>
+        <w:t>status</w:t>
+      </w:r>
+      <w:r>
+        <w:t xml:space="preserve"> dos arquivos que estão no </w:t>
+      </w:r>
+      <w:r>
+        <w:rPr>
+          <w:i/>
+        </w:rPr>
+        <w:t>working directory</w:t>
+      </w:r>
+      <w:r>
+        <w:t xml:space="preserve"> do repositório. </w:t>
+      </w:r>
+    </w:p>
+    <w:p>
+      <w:pPr>
+        <w:pStyle w:val="Ttulo2"/>
+        <w:jc w:val="center"/>
+      </w:pPr>
+      <w:r>
+        <w:rPr>
+          <w:rFonts w:asciiTheme="minorHAnsi" w:eastAsiaTheme="minorHAnsi" w:hAnsiTheme="minorHAnsi" w:cstheme="minorBidi"/>
+          <w:b w:val="0"/>
+          <w:bCs w:val="0"/>
+          <w:noProof/>
+          <w:color w:val="FF0000"/>
+          <w:sz w:val="22"/>
+          <w:szCs w:val="22"/>
+          <w:lang w:eastAsia="pt-BR"/>
+        </w:rPr>
+        <w:drawing>
+          <wp:inline distT="0" distB="0" distL="0" distR="0" wp14:anchorId="4B1511F4" wp14:editId="025E98E8">
+            <wp:extent cx="2346279" cy="3290047"/>
+            <wp:effectExtent l="0" t="0" r="0" b="5715"/>
+            <wp:docPr id="4" name="Imagem 4" descr="C:\Users\mollivier\Desktop\tutorial_git\imagens\print_staging_area.png"/>
+            <wp:cNvGraphicFramePr>
+              <a:graphicFrameLocks xmlns:a="http://schemas.openxmlformats.org/drawingml/2006/main" noChangeAspect="1"/>
+            </wp:cNvGraphicFramePr>
+            <a:graphic xmlns:a="http://schemas.openxmlformats.org/drawingml/2006/main">
+              <a:graphicData uri="http://schemas.openxmlformats.org/drawingml/2006/picture">
+                <pic:pic xmlns:pic="http://schemas.openxmlformats.org/drawingml/2006/picture">
+                  <pic:nvPicPr>
+                    <pic:cNvPr id="0" name="Picture 1" descr="C:\Users\mollivier\Desktop\tutorial_git\imagens\print_staging_area.png"/>
+                    <pic:cNvPicPr>
+                      <a:picLocks noChangeAspect="1" noChangeArrowheads="1"/>
+                    </pic:cNvPicPr>
+                  </pic:nvPicPr>
+                  <pic:blipFill>
+                    <a:blip r:embed="rId11">
+                      <a:extLst>
+                        <a:ext uri="{28A0092B-C50C-407E-A947-70E740481C1C}">
+                          <a14:useLocalDpi xmlns:a14="http://schemas.microsoft.com/office/drawing/2010/main" val="0"/>
+                        </a:ext>
+                      </a:extLst>
+                    </a:blip>
+                    <a:srcRect/>
+                    <a:stretch>
+                      <a:fillRect/>
+                    </a:stretch>
+                  </pic:blipFill>
+                  <pic:spPr bwMode="auto">
+                    <a:xfrm>
+                      <a:off x="0" y="0"/>
+                      <a:ext cx="2352843" cy="3299251"/>
+                    </a:xfrm>
+                    <a:prstGeom prst="rect">
+                      <a:avLst/>
+                    </a:prstGeom>
+                    <a:noFill/>
+                    <a:ln>
+                      <a:noFill/>
+                    </a:ln>
+                  </pic:spPr>
+                </pic:pic>
+              </a:graphicData>
+            </a:graphic>
+          </wp:inline>
+        </w:drawing>
+      </w:r>
+    </w:p>
+    <w:p>
+      <w:pPr>
+        <w:pStyle w:val="Ttulo3"/>
+      </w:pPr>
+      <w:r>
+        <w:t>Gravando o arquivo no repositório</w:t>
+      </w:r>
+    </w:p>
+    <w:p>
+      <w:pPr>
+        <w:ind w:firstLine="708"/>
+        <w:jc w:val="both"/>
+      </w:pPr>
+      <w:r>
+        <w:t xml:space="preserve">A partir do momento em que um ou mais arquivos foram adicionados a </w:t>
+      </w:r>
+      <w:r>
+        <w:rPr>
+          <w:i/>
+        </w:rPr>
+        <w:t>staging area</w:t>
+      </w:r>
+      <w:r>
+        <w:t xml:space="preserve">, os mesmos já estão sendo rastreados pelo Git e, portanto é possível gravar efetivamente no repositório local. O nome dessa ação é </w:t>
+      </w:r>
+      <w:r>
+        <w:rPr>
+          <w:b/>
+          <w:i/>
+        </w:rPr>
+        <w:t>commit</w:t>
+      </w:r>
+      <w:r>
+        <w:t xml:space="preserve">. Vale </w:t>
+      </w:r>
+      <w:r>
+        <w:t xml:space="preserve">lembrar que, no Git, todos os </w:t>
+      </w:r>
+      <w:r>
+        <w:rPr>
+          <w:i/>
+        </w:rPr>
+        <w:t>commits</w:t>
+      </w:r>
+      <w:r>
+        <w:t xml:space="preserve"> precisam ter uma mensagem descrevendo o que foi feito. </w:t>
+      </w:r>
+    </w:p>
+    <w:p>
+      <w:pPr>
+        <w:jc w:val="center"/>
+        <w:rPr>
+          <w:rFonts w:asciiTheme="majorHAnsi" w:eastAsiaTheme="majorEastAsia" w:hAnsiTheme="majorHAnsi" w:cstheme="majorBidi"/>
+          <w:b/>
+          <w:bCs/>
+          <w:color w:val="4F81BD" w:themeColor="accent1"/>
+          <w:sz w:val="26"/>
+          <w:szCs w:val="26"/>
+        </w:rPr>
+      </w:pPr>
+      <w:r>
+        <w:rPr>
+          <w:noProof/>
+          <w:lang w:eastAsia="pt-BR"/>
+        </w:rPr>
+        <w:lastRenderedPageBreak/>
+        <w:drawing>
+          <wp:inline distT="0" distB="0" distL="0" distR="0" wp14:anchorId="021CB8E7" wp14:editId="22EE2760">
+            <wp:extent cx="2554688" cy="3558988"/>
+            <wp:effectExtent l="0" t="0" r="0" b="3810"/>
+            <wp:docPr id="3" name="Imagem 3"/>
+            <wp:cNvGraphicFramePr>
+              <a:graphicFrameLocks xmlns:a="http://schemas.openxmlformats.org/drawingml/2006/main" noChangeAspect="1"/>
+            </wp:cNvGraphicFramePr>
+            <a:graphic xmlns:a="http://schemas.openxmlformats.org/drawingml/2006/main">
+              <a:graphicData uri="http://schemas.openxmlformats.org/drawingml/2006/picture">
+                <pic:pic xmlns:pic="http://schemas.openxmlformats.org/drawingml/2006/picture">
+                  <pic:nvPicPr>
+                    <pic:cNvPr id="0" name=""/>
+                    <pic:cNvPicPr/>
+                  </pic:nvPicPr>
+                  <pic:blipFill>
+                    <a:blip r:embed="rId12"/>
+                    <a:stretch>
+                      <a:fillRect/>
+                    </a:stretch>
+                  </pic:blipFill>
+                  <pic:spPr>
+                    <a:xfrm>
+                      <a:off x="0" y="0"/>
+                      <a:ext cx="2552611" cy="3556094"/>
+                    </a:xfrm>
+                    <a:prstGeom prst="rect">
+                      <a:avLst/>
+                    </a:prstGeom>
+                  </pic:spPr>
+                </pic:pic>
+              </a:graphicData>
+            </a:graphic>
+          </wp:inline>
+        </w:drawing>
+      </w:r>
+    </w:p>
+    <w:p>
+      <w:pPr>
+        <w:pStyle w:val="Ttulo3"/>
+      </w:pPr>
+      <w:r>
+        <w:rPr>
+          <w:sz w:val="26"/>
+          <w:szCs w:val="26"/>
+        </w:rPr>
+        <w:t xml:space="preserve">Verificando o </w:t>
+      </w:r>
+      <w:r>
+        <w:t>histórico</w:t>
+      </w:r>
+      <w:r>
+        <w:rPr>
+          <w:sz w:val="26"/>
+          <w:szCs w:val="26"/>
+        </w:rPr>
+        <w:t xml:space="preserve"> de alterações</w:t>
+      </w:r>
+    </w:p>
+    <w:p>
+      <w:pPr>
+        <w:ind w:firstLine="708"/>
+        <w:jc w:val="both"/>
+      </w:pPr>
+      <w:r>
+        <w:t xml:space="preserve">Para verificar todo o histórico de alterações que foram feitas no repositório local, é possível ver através do log do Git. </w:t>
+      </w:r>
+    </w:p>
+    <w:p>
+      <w:pPr>
+        <w:jc w:val="center"/>
+        <w:rPr>
+          <w:color w:val="FF0000"/>
+        </w:rPr>
+      </w:pPr>
+      <w:r>
+        <w:rPr>
+          <w:noProof/>
+          <w:color w:val="FF0000"/>
+          <w:lang w:eastAsia="pt-BR"/>
+        </w:rPr>
+        <w:drawing>
+          <wp:inline distT="0" distB="0" distL="0" distR="0" wp14:anchorId="256953DB" wp14:editId="54C2BD6B">
+            <wp:extent cx="5088543" cy="2967318"/>
+            <wp:effectExtent l="0" t="0" r="0" b="5080"/>
+            <wp:docPr id="11" name="Imagem 11"/>
+            <wp:cNvGraphicFramePr>
+              <a:graphicFrameLocks xmlns:a="http://schemas.openxmlformats.org/drawingml/2006/main" noChangeAspect="1"/>
+            </wp:cNvGraphicFramePr>
+            <a:graphic xmlns:a="http://schemas.openxmlformats.org/drawingml/2006/main">
+              <a:graphicData uri="http://schemas.openxmlformats.org/drawingml/2006/picture">
+                <pic:pic xmlns:pic="http://schemas.openxmlformats.org/drawingml/2006/picture">
+                  <pic:nvPicPr>
+                    <pic:cNvPr id="0" name="print_history.png"/>
+                    <pic:cNvPicPr/>
+                  </pic:nvPicPr>
+                  <pic:blipFill>
+                    <a:blip r:embed="rId13">
+                      <a:extLst>
+                        <a:ext uri="{28A0092B-C50C-407E-A947-70E740481C1C}">
+                          <a14:useLocalDpi xmlns:a14="http://schemas.microsoft.com/office/drawing/2010/main" val="0"/>
+                        </a:ext>
+                      </a:extLst>
+                    </a:blip>
+                    <a:stretch>
+                      <a:fillRect/>
+                    </a:stretch>
+                  </pic:blipFill>
+                  <pic:spPr>
+                    <a:xfrm>
+                      <a:off x="0" y="0"/>
+                      <a:ext cx="5092350" cy="2969538"/>
+                    </a:xfrm>
+                    <a:prstGeom prst="rect">
+                      <a:avLst/>
+                    </a:prstGeom>
+                  </pic:spPr>
+                </pic:pic>
+              </a:graphicData>
+            </a:graphic>
+          </wp:inline>
+        </w:drawing>
+      </w:r>
+    </w:p>
+    <w:p>
+      <w:pPr>
+        <w:pStyle w:val="Ttulo3"/>
+      </w:pPr>
+      <w:r>
+        <w:t>Enviando alterações para um repositório remoto</w:t>
+      </w:r>
+    </w:p>
+    <w:p>
+      <w:pPr>
+        <w:ind w:firstLine="708"/>
+        <w:jc w:val="both"/>
+      </w:pPr>
+      <w:r>
+        <w:t xml:space="preserve">Como já existe um repositório ligado ao repositório local que foi criado. Agora é o momento de enviar para a rede todas as alterações que foram feitas localmente. Para isso, será utilizado o </w:t>
+      </w:r>
+      <w:r>
+        <w:rPr>
+          <w:b/>
+          <w:i/>
+        </w:rPr>
+        <w:t>push</w:t>
+      </w:r>
+      <w:r>
+        <w:t>.</w:t>
+      </w:r>
+    </w:p>
+    <w:p>
+      <w:pPr>
+        <w:jc w:val="center"/>
+      </w:pPr>
+      <w:r>
+        <w:rPr>
+          <w:noProof/>
+          <w:lang w:eastAsia="pt-BR"/>
+        </w:rPr>
+        <w:lastRenderedPageBreak/>
+        <w:drawing>
+          <wp:inline distT="0" distB="0" distL="0" distR="0" wp14:anchorId="4DE988F0" wp14:editId="13373B94">
+            <wp:extent cx="2476802" cy="2850776"/>
+            <wp:effectExtent l="0" t="0" r="0" b="6985"/>
+            <wp:docPr id="8" name="Imagem 8"/>
+            <wp:cNvGraphicFramePr>
+              <a:graphicFrameLocks xmlns:a="http://schemas.openxmlformats.org/drawingml/2006/main" noChangeAspect="1"/>
+            </wp:cNvGraphicFramePr>
+            <a:graphic xmlns:a="http://schemas.openxmlformats.org/drawingml/2006/main">
+              <a:graphicData uri="http://schemas.openxmlformats.org/drawingml/2006/picture">
+                <pic:pic xmlns:pic="http://schemas.openxmlformats.org/drawingml/2006/picture">
+                  <pic:nvPicPr>
+                    <pic:cNvPr id="0" name="print_push.png"/>
+                    <pic:cNvPicPr/>
+                  </pic:nvPicPr>
+                  <pic:blipFill>
+                    <a:blip r:embed="rId14">
+                      <a:extLst>
+                        <a:ext uri="{28A0092B-C50C-407E-A947-70E740481C1C}">
+                          <a14:useLocalDpi xmlns:a14="http://schemas.microsoft.com/office/drawing/2010/main" val="0"/>
+                        </a:ext>
+                      </a:extLst>
+                    </a:blip>
+                    <a:stretch>
+                      <a:fillRect/>
+                    </a:stretch>
+                  </pic:blipFill>
+                  <pic:spPr>
+                    <a:xfrm>
+                      <a:off x="0" y="0"/>
+                      <a:ext cx="2476802" cy="2850776"/>
+                    </a:xfrm>
+                    <a:prstGeom prst="rect">
+                      <a:avLst/>
+                    </a:prstGeom>
+                  </pic:spPr>
+                </pic:pic>
+              </a:graphicData>
+            </a:graphic>
+          </wp:inline>
+        </w:drawing>
+      </w:r>
+    </w:p>
+    <w:p>
+      <w:pPr>
+        <w:ind w:firstLine="708"/>
+        <w:jc w:val="both"/>
+      </w:pPr>
+      <w:r>
+        <w:t xml:space="preserve">Lembrando que como a partir do momento em que um repositório remoto está sendo utilizado, acredita-se que não existe apenas uma única pessoa fazendo alterações nesse repositório remoto. Sendo assim, para que não haja conflito com eventuais trabalhos feitos por outras pessoas, é recomendado que antes do </w:t>
+      </w:r>
+      <w:r>
+        <w:rPr>
+          <w:i/>
+        </w:rPr>
+        <w:t>push</w:t>
+      </w:r>
+      <w:r>
+        <w:t xml:space="preserve">, seja feito um </w:t>
+      </w:r>
+      <w:r>
+        <w:rPr>
+          <w:b/>
+          <w:i/>
+        </w:rPr>
+        <w:t>pull</w:t>
+      </w:r>
+      <w:r>
+        <w:t xml:space="preserve"> para pegar </w:t>
+      </w:r>
+      <w:r>
+        <w:t>eventuais</w:t>
+      </w:r>
+      <w:r>
+        <w:t xml:space="preserve"> alterações feitas por terceiros.</w:t>
+      </w:r>
+    </w:p>
+    <w:p>
+      <w:pPr>
+        <w:jc w:val="center"/>
+      </w:pPr>
+      <w:r>
+        <w:rPr>
+          <w:noProof/>
+          <w:lang w:eastAsia="pt-BR"/>
+        </w:rPr>
+        <w:drawing>
+          <wp:inline distT="0" distB="0" distL="0" distR="0" wp14:anchorId="48F54ED1" wp14:editId="05DD8EA8">
+            <wp:extent cx="2469016" cy="2841812"/>
+            <wp:effectExtent l="0" t="0" r="7620" b="0"/>
+            <wp:docPr id="9" name="Imagem 9"/>
+            <wp:cNvGraphicFramePr>
+              <a:graphicFrameLocks xmlns:a="http://schemas.openxmlformats.org/drawingml/2006/main" noChangeAspect="1"/>
+            </wp:cNvGraphicFramePr>
+            <a:graphic xmlns:a="http://schemas.openxmlformats.org/drawingml/2006/main">
+              <a:graphicData uri="http://schemas.openxmlformats.org/drawingml/2006/picture">
+                <pic:pic xmlns:pic="http://schemas.openxmlformats.org/drawingml/2006/picture">
+                  <pic:nvPicPr>
+                    <pic:cNvPr id="0" name="print_pull.png"/>
+                    <pic:cNvPicPr/>
+                  </pic:nvPicPr>
+                  <pic:blipFill>
+                    <a:blip r:embed="rId15">
+                      <a:extLst>
+                        <a:ext uri="{28A0092B-C50C-407E-A947-70E740481C1C}">
+                          <a14:useLocalDpi xmlns:a14="http://schemas.microsoft.com/office/drawing/2010/main" val="0"/>
+                        </a:ext>
+                      </a:extLst>
+                    </a:blip>
+                    <a:stretch>
+                      <a:fillRect/>
+                    </a:stretch>
+                  </pic:blipFill>
+                  <pic:spPr>
+                    <a:xfrm>
+                      <a:off x="0" y="0"/>
+                      <a:ext cx="2475317" cy="2849065"/>
+                    </a:xfrm>
+                    <a:prstGeom prst="rect">
+                      <a:avLst/>
+                    </a:prstGeom>
+                  </pic:spPr>
+                </pic:pic>
+              </a:graphicData>
+            </a:graphic>
+          </wp:inline>
+        </w:drawing>
+      </w:r>
+    </w:p>
+    <w:p>
+      <w:r>
+        <w:br w:type="page"/>
+      </w:r>
+    </w:p>
+    <w:p>
+      <w:pPr>
+        <w:pStyle w:val="Ttulo2"/>
+      </w:pPr>
+      <w:r>
+        <w:rPr>
+          <w:rStyle w:val="Ttulo1Char"/>
+        </w:rPr>
+        <w:lastRenderedPageBreak/>
+        <w:t>Utilizando</w:t>
+      </w:r>
+      <w:r>
+        <w:rPr>
+          <w:rStyle w:val="Ttulo1Char"/>
+        </w:rPr>
+        <w:t xml:space="preserve"> no Eclipse</w:t>
+      </w:r>
+    </w:p>
+    <w:p>
+      <w:pPr>
+        <w:pStyle w:val="Ttulo3"/>
+      </w:pPr>
+      <w:r>
+        <w:t>Criando um repositório local</w:t>
+      </w:r>
+    </w:p>
+    <w:p>
+      <w:pPr>
+        <w:ind w:firstLine="708"/>
+        <w:jc w:val="both"/>
+      </w:pPr>
+      <w:r>
+        <w:t xml:space="preserve">Para dar início aos trabalhos, vamos levar em conta que estamos começando um projeto novo e que a única coisa que já temos é um </w:t>
+      </w:r>
+      <w:r>
+        <w:rPr>
+          <w:b/>
+        </w:rPr>
+        <w:t>repositório</w:t>
+      </w:r>
+      <w:r>
+        <w:t xml:space="preserve"> </w:t>
+      </w:r>
+      <w:r>
+        <w:rPr>
+          <w:b/>
+        </w:rPr>
+        <w:t>remoto vazio</w:t>
+      </w:r>
+      <w:r>
+        <w:t xml:space="preserve">. Sendo assim a primeira atividade que deve ser feita é a criação de um </w:t>
+      </w:r>
+      <w:r>
+        <w:rPr>
+          <w:b/>
+        </w:rPr>
+        <w:t>repositório local</w:t>
+      </w:r>
+      <w:r>
+        <w:t xml:space="preserve">. </w:t>
+      </w:r>
+    </w:p>
+    <w:p>
+      <w:pPr>
+        <w:jc w:val="center"/>
+        <w:rPr>
+          <w:color w:val="FF0000"/>
+        </w:rPr>
+      </w:pPr>
+      <w:r>
+        <w:rPr>
+          <w:noProof/>
+          <w:lang w:eastAsia="pt-BR"/>
+        </w:rPr>
+        <w:drawing>
+          <wp:inline distT="0" distB="0" distL="0" distR="0" wp14:anchorId="55CA053B" wp14:editId="42378A71">
+            <wp:extent cx="2678394" cy="3164541"/>
+            <wp:effectExtent l="0" t="0" r="8255" b="0"/>
+            <wp:docPr id="5" name="Imagem 5"/>
+            <wp:cNvGraphicFramePr>
+              <a:graphicFrameLocks xmlns:a="http://schemas.openxmlformats.org/drawingml/2006/main" noChangeAspect="1"/>
+            </wp:cNvGraphicFramePr>
+            <a:graphic xmlns:a="http://schemas.openxmlformats.org/drawingml/2006/main">
+              <a:graphicData uri="http://schemas.openxmlformats.org/drawingml/2006/picture">
+                <pic:pic xmlns:pic="http://schemas.openxmlformats.org/drawingml/2006/picture">
+                  <pic:nvPicPr>
+                    <pic:cNvPr id="0" name=""/>
+                    <pic:cNvPicPr/>
+                  </pic:nvPicPr>
+                  <pic:blipFill>
+                    <a:blip r:embed="rId16"/>
+                    <a:stretch>
+                      <a:fillRect/>
+                    </a:stretch>
+                  </pic:blipFill>
+                  <pic:spPr>
+                    <a:xfrm>
+                      <a:off x="0" y="0"/>
+                      <a:ext cx="2680025" cy="3166468"/>
+                    </a:xfrm>
+                    <a:prstGeom prst="rect">
+                      <a:avLst/>
+                    </a:prstGeom>
+                  </pic:spPr>
+                </pic:pic>
+              </a:graphicData>
+            </a:graphic>
+          </wp:inline>
+        </w:drawing>
+      </w:r>
+    </w:p>
+    <w:p>
+      <w:pPr>
+        <w:jc w:val="center"/>
+        <w:rPr>
+          <w:color w:val="FF0000"/>
+        </w:rPr>
+      </w:pPr>
+      <w:r>
+        <w:rPr>
+          <w:noProof/>
+          <w:lang w:eastAsia="pt-BR"/>
+        </w:rPr>
+        <w:drawing>
+          <wp:inline distT="0" distB="0" distL="0" distR="0" wp14:anchorId="67C6DB01" wp14:editId="52CC99EB">
+            <wp:extent cx="2671482" cy="2201826"/>
+            <wp:effectExtent l="0" t="0" r="0" b="8255"/>
+            <wp:docPr id="10" name="Imagem 10"/>
+            <wp:cNvGraphicFramePr>
+              <a:graphicFrameLocks xmlns:a="http://schemas.openxmlformats.org/drawingml/2006/main" noChangeAspect="1"/>
+            </wp:cNvGraphicFramePr>
+            <a:graphic xmlns:a="http://schemas.openxmlformats.org/drawingml/2006/main">
+              <a:graphicData uri="http://schemas.openxmlformats.org/drawingml/2006/picture">
+                <pic:pic xmlns:pic="http://schemas.openxmlformats.org/drawingml/2006/picture">
+                  <pic:nvPicPr>
+                    <pic:cNvPr id="0" name=""/>
+                    <pic:cNvPicPr/>
+                  </pic:nvPicPr>
+                  <pic:blipFill>
+                    <a:blip r:embed="rId17"/>
+                    <a:stretch>
+                      <a:fillRect/>
+                    </a:stretch>
+                  </pic:blipFill>
+                  <pic:spPr>
+                    <a:xfrm>
+                      <a:off x="0" y="0"/>
+                      <a:ext cx="2672925" cy="2203015"/>
+                    </a:xfrm>
+                    <a:prstGeom prst="rect">
+                      <a:avLst/>
+                    </a:prstGeom>
+                  </pic:spPr>
+                </pic:pic>
+              </a:graphicData>
+            </a:graphic>
+          </wp:inline>
+        </w:drawing>
+      </w:r>
+    </w:p>
+    <w:p>
+      <w:pPr>
+        <w:pStyle w:val="Ttulo3"/>
+      </w:pPr>
+      <w:r>
+        <w:t xml:space="preserve">Ligando a um repositório remoto </w:t>
+      </w:r>
+    </w:p>
+    <w:p>
+      <w:pPr>
+        <w:ind w:firstLine="708"/>
+        <w:jc w:val="both"/>
+      </w:pPr>
+      <w:r>
+        <w:t xml:space="preserve">Como já existe um repositório remoto vazio e agora também existe um repositório local. O próximo passo que deve ser feito a criação de uma ligação entre os dois repositórios para que o código que está sendo versionado localmente possa ser compartilhado na rede. </w:t>
+      </w:r>
+    </w:p>
+    <w:p>
+      <w:pPr>
+        <w:jc w:val="center"/>
+        <w:rPr>
+          <w:color w:val="FF0000"/>
+        </w:rPr>
+      </w:pPr>
+      <w:r>
+        <w:rPr>
+          <w:noProof/>
+          <w:lang w:eastAsia="pt-BR"/>
+        </w:rPr>
+        <w:lastRenderedPageBreak/>
+        <w:drawing>
+          <wp:inline distT="0" distB="0" distL="0" distR="0" wp14:anchorId="0E399D12" wp14:editId="534B8711">
+            <wp:extent cx="3679008" cy="2510117"/>
+            <wp:effectExtent l="0" t="0" r="0" b="5080"/>
+            <wp:docPr id="12" name="Imagem 12"/>
+            <wp:cNvGraphicFramePr>
+              <a:graphicFrameLocks xmlns:a="http://schemas.openxmlformats.org/drawingml/2006/main" noChangeAspect="1"/>
+            </wp:cNvGraphicFramePr>
+            <a:graphic xmlns:a="http://schemas.openxmlformats.org/drawingml/2006/main">
+              <a:graphicData uri="http://schemas.openxmlformats.org/drawingml/2006/picture">
+                <pic:pic xmlns:pic="http://schemas.openxmlformats.org/drawingml/2006/picture">
+                  <pic:nvPicPr>
+                    <pic:cNvPr id="0" name=""/>
+                    <pic:cNvPicPr/>
+                  </pic:nvPicPr>
+                  <pic:blipFill>
+                    <a:blip r:embed="rId18"/>
+                    <a:stretch>
+                      <a:fillRect/>
+                    </a:stretch>
+                  </pic:blipFill>
+                  <pic:spPr>
+                    <a:xfrm>
+                      <a:off x="0" y="0"/>
+                      <a:ext cx="3681249" cy="2511646"/>
+                    </a:xfrm>
+                    <a:prstGeom prst="rect">
+                      <a:avLst/>
+                    </a:prstGeom>
+                  </pic:spPr>
+                </pic:pic>
+              </a:graphicData>
+            </a:graphic>
+          </wp:inline>
+        </w:drawing>
+      </w:r>
+    </w:p>
+    <w:p>
+      <w:pPr>
+        <w:pStyle w:val="Ttulo3"/>
+      </w:pPr>
+      <w:r>
+        <w:t>Clonando um repositório remoto</w:t>
+      </w:r>
+    </w:p>
+    <w:p>
+      <w:pPr>
+        <w:ind w:firstLine="708"/>
+        <w:jc w:val="both"/>
+      </w:pPr>
+      <w:r>
+        <w:t xml:space="preserve">A outra forma de iniciar um trabalho de versionamento de código usando Git seria se já existisse um projeto no repositório remoto. Esse cenário é, talvez, o mais comum dos casos, pois isso acontece quando vamos dar continuidade a um trabalho que tinha sido iniciado anteriormente. Nesse caso o que será feito é um </w:t>
+      </w:r>
+      <w:r>
+        <w:rPr>
+          <w:b/>
+        </w:rPr>
+        <w:t>clone do repositório remoto</w:t>
+      </w:r>
+      <w:r>
+        <w:t xml:space="preserve">.  Quando um repositório remoto é clonado, o usuário que fez o clone passa a ter um </w:t>
+      </w:r>
+      <w:r>
+        <w:rPr>
+          <w:b/>
+        </w:rPr>
+        <w:t>repositório local</w:t>
+      </w:r>
+      <w:r>
+        <w:rPr>
+          <w:b/>
+        </w:rPr>
+        <w:t xml:space="preserve"> idêntico ao repositório que foi clonado</w:t>
+      </w:r>
+      <w:r>
+        <w:t xml:space="preserve">. </w:t>
+      </w:r>
+      <w:r>
+        <w:t xml:space="preserve">Vale lembrar que quando se clona um repositório remoto, ele automaticamente já possui uma ligação entre o local e o remoto. </w:t>
+      </w:r>
+    </w:p>
+    <w:p>
+      <w:pPr>
+        <w:jc w:val="center"/>
+        <w:rPr>
+          <w:color w:val="FF0000"/>
+        </w:rPr>
+      </w:pPr>
+      <w:r>
+        <w:rPr>
+          <w:noProof/>
+          <w:lang w:eastAsia="pt-BR"/>
+        </w:rPr>
+        <w:drawing>
+          <wp:inline distT="0" distB="0" distL="0" distR="0" wp14:anchorId="1389749D" wp14:editId="1B4B71EB">
+            <wp:extent cx="4734757" cy="3164541"/>
+            <wp:effectExtent l="0" t="0" r="8890" b="0"/>
+            <wp:docPr id="13" name="Imagem 13"/>
+            <wp:cNvGraphicFramePr>
+              <a:graphicFrameLocks xmlns:a="http://schemas.openxmlformats.org/drawingml/2006/main" noChangeAspect="1"/>
+            </wp:cNvGraphicFramePr>
+            <a:graphic xmlns:a="http://schemas.openxmlformats.org/drawingml/2006/main">
+              <a:graphicData uri="http://schemas.openxmlformats.org/drawingml/2006/picture">
+                <pic:pic xmlns:pic="http://schemas.openxmlformats.org/drawingml/2006/picture">
+                  <pic:nvPicPr>
+                    <pic:cNvPr id="0" name=""/>
+                    <pic:cNvPicPr/>
+                  </pic:nvPicPr>
+                  <pic:blipFill>
+                    <a:blip r:embed="rId19"/>
+                    <a:stretch>
+                      <a:fillRect/>
+                    </a:stretch>
+                  </pic:blipFill>
+                  <pic:spPr>
+                    <a:xfrm>
+                      <a:off x="0" y="0"/>
+                      <a:ext cx="4737641" cy="3166468"/>
+                    </a:xfrm>
+                    <a:prstGeom prst="rect">
+                      <a:avLst/>
+                    </a:prstGeom>
+                  </pic:spPr>
+                </pic:pic>
+              </a:graphicData>
+            </a:graphic>
+          </wp:inline>
+        </w:drawing>
+      </w:r>
+    </w:p>
+    <w:p>
+      <w:pPr>
+        <w:pStyle w:val="Ttulo3"/>
+      </w:pPr>
+      <w:r>
+        <w:t>Verificando</w:t>
+      </w:r>
+      <w:r>
+        <w:t xml:space="preserve"> o status dos arquivos do repositório</w:t>
+      </w:r>
+    </w:p>
+    <w:p>
+      <w:pPr>
+        <w:ind w:firstLine="708"/>
+        <w:jc w:val="both"/>
+      </w:pPr>
+      <w:r>
+        <w:t xml:space="preserve">Como já foi visto inicialmente, quando foi falado sobre o ciclo de vida dos arquivos versionados, um arquivo não é adicionado automaticamente a </w:t>
+      </w:r>
+      <w:r>
+        <w:rPr>
+          <w:b/>
+          <w:i/>
+        </w:rPr>
+        <w:t xml:space="preserve">staging </w:t>
+      </w:r>
+      <w:r>
+        <w:rPr>
+          <w:b/>
+          <w:i/>
+        </w:rPr>
+        <w:t>area</w:t>
+      </w:r>
+      <w:r>
+        <w:t xml:space="preserve"> de modo que é necessário indicar quais arquivos devem ser adicionados. Para saber quais arquivos foram adicionados, alterados ou excluídos é necessário ver o </w:t>
+      </w:r>
+      <w:r>
+        <w:rPr>
+          <w:b/>
+          <w:i/>
+        </w:rPr>
+        <w:t>status</w:t>
+      </w:r>
+      <w:r>
+        <w:t xml:space="preserve"> dos arquivos que estão no </w:t>
+      </w:r>
+      <w:r>
+        <w:rPr>
+          <w:i/>
+        </w:rPr>
+        <w:t>working directory</w:t>
+      </w:r>
+      <w:r>
+        <w:t xml:space="preserve"> do repositório </w:t>
+      </w:r>
+    </w:p>
+    <w:p>
+      <w:pPr>
+        <w:jc w:val="center"/>
+        <w:rPr>
+          <w:noProof/>
+          <w:color w:val="FF0000"/>
+          <w:lang w:eastAsia="pt-BR"/>
+        </w:rPr>
+      </w:pPr>
+      <w:r>
+        <w:rPr>
+          <w:noProof/>
+          <w:lang w:eastAsia="pt-BR"/>
+        </w:rPr>
+        <w:lastRenderedPageBreak/>
+        <w:drawing>
+          <wp:inline distT="0" distB="0" distL="0" distR="0" wp14:anchorId="385E17C4" wp14:editId="0CC29A6A">
+            <wp:extent cx="3819525" cy="3190875"/>
+            <wp:effectExtent l="0" t="0" r="9525" b="9525"/>
+            <wp:docPr id="14" name="Imagem 14"/>
+            <wp:cNvGraphicFramePr>
+              <a:graphicFrameLocks xmlns:a="http://schemas.openxmlformats.org/drawingml/2006/main" noChangeAspect="1"/>
+            </wp:cNvGraphicFramePr>
+            <a:graphic xmlns:a="http://schemas.openxmlformats.org/drawingml/2006/main">
+              <a:graphicData uri="http://schemas.openxmlformats.org/drawingml/2006/picture">
+                <pic:pic xmlns:pic="http://schemas.openxmlformats.org/drawingml/2006/picture">
+                  <pic:nvPicPr>
+                    <pic:cNvPr id="0" name=""/>
+                    <pic:cNvPicPr/>
+                  </pic:nvPicPr>
+                  <pic:blipFill>
+                    <a:blip r:embed="rId20"/>
+                    <a:stretch>
+                      <a:fillRect/>
+                    </a:stretch>
+                  </pic:blipFill>
+                  <pic:spPr>
+                    <a:xfrm>
+                      <a:off x="0" y="0"/>
+                      <a:ext cx="3819525" cy="3190875"/>
+                    </a:xfrm>
+                    <a:prstGeom prst="rect">
+                      <a:avLst/>
+                    </a:prstGeom>
+                  </pic:spPr>
+                </pic:pic>
+              </a:graphicData>
+            </a:graphic>
+          </wp:inline>
+        </w:drawing>
+      </w:r>
+    </w:p>
+    <w:p>
+      <w:pPr>
+        <w:pStyle w:val="Ttulo3"/>
+      </w:pPr>
+      <w:r>
+        <w:t>Gravando o arquivo no repositório</w:t>
+      </w:r>
+    </w:p>
+    <w:p>
+      <w:pPr>
+        <w:ind w:firstLine="708"/>
+        <w:jc w:val="both"/>
+      </w:pPr>
+      <w:r>
+        <w:t xml:space="preserve">A partir do momento em que um ou mais arquivos foram adicionados a </w:t>
+      </w:r>
+      <w:r>
+        <w:rPr>
+          <w:i/>
+        </w:rPr>
+        <w:t>staging area</w:t>
+      </w:r>
+      <w:r>
+        <w:t xml:space="preserve">, os mesmos já estão sendo rastreados pelo Git e, portanto é possível gravar efetivamente no repositório local. O nome dessa ação é </w:t>
+      </w:r>
+      <w:r>
+        <w:rPr>
+          <w:b/>
+          <w:i/>
+        </w:rPr>
+        <w:t>commit</w:t>
+      </w:r>
+      <w:r>
+        <w:t xml:space="preserve">. Vale </w:t>
+      </w:r>
+      <w:r>
+        <w:t xml:space="preserve">lembrar que, no Git, todos os </w:t>
+      </w:r>
+      <w:r>
+        <w:rPr>
+          <w:i/>
+        </w:rPr>
+        <w:t>commits</w:t>
+      </w:r>
+      <w:r>
+        <w:t xml:space="preserve"> precisam ter uma mensagem descrevendo o que foi feito. </w:t>
+      </w:r>
+    </w:p>
+    <w:p>
+      <w:pPr>
+        <w:jc w:val="center"/>
+        <w:rPr>
+          <w:rFonts w:asciiTheme="majorHAnsi" w:eastAsiaTheme="majorEastAsia" w:hAnsiTheme="majorHAnsi" w:cstheme="majorBidi"/>
+          <w:b/>
+          <w:bCs/>
+          <w:color w:val="4F81BD" w:themeColor="accent1"/>
+          <w:sz w:val="26"/>
+          <w:szCs w:val="26"/>
+        </w:rPr>
+      </w:pPr>
+      <w:r>
+        <w:rPr>
+          <w:noProof/>
+          <w:lang w:eastAsia="pt-BR"/>
+        </w:rPr>
+        <w:drawing>
+          <wp:inline distT="0" distB="0" distL="0" distR="0" wp14:anchorId="20AA90AD" wp14:editId="4A7D1137">
+            <wp:extent cx="2238014" cy="2967317"/>
+            <wp:effectExtent l="0" t="0" r="0" b="5080"/>
+            <wp:docPr id="15" name="Imagem 15"/>
+            <wp:cNvGraphicFramePr>
+              <a:graphicFrameLocks xmlns:a="http://schemas.openxmlformats.org/drawingml/2006/main" noChangeAspect="1"/>
+            </wp:cNvGraphicFramePr>
+            <a:graphic xmlns:a="http://schemas.openxmlformats.org/drawingml/2006/main">
+              <a:graphicData uri="http://schemas.openxmlformats.org/drawingml/2006/picture">
+                <pic:pic xmlns:pic="http://schemas.openxmlformats.org/drawingml/2006/picture">
+                  <pic:nvPicPr>
+                    <pic:cNvPr id="0" name=""/>
+                    <pic:cNvPicPr/>
+                  </pic:nvPicPr>
+                  <pic:blipFill>
+                    <a:blip r:embed="rId21"/>
+                    <a:stretch>
+                      <a:fillRect/>
+                    </a:stretch>
+                  </pic:blipFill>
+                  <pic:spPr>
+                    <a:xfrm>
+                      <a:off x="0" y="0"/>
+                      <a:ext cx="2239250" cy="2968956"/>
+                    </a:xfrm>
+                    <a:prstGeom prst="rect">
+                      <a:avLst/>
+                    </a:prstGeom>
+                  </pic:spPr>
+                </pic:pic>
+              </a:graphicData>
+            </a:graphic>
+          </wp:inline>
+        </w:drawing>
+      </w:r>
+    </w:p>
+    <w:p>
+      <w:pPr>
+        <w:jc w:val="center"/>
+        <w:rPr>
+          <w:rFonts w:asciiTheme="majorHAnsi" w:eastAsiaTheme="majorEastAsia" w:hAnsiTheme="majorHAnsi" w:cstheme="majorBidi"/>
+          <w:b/>
+          <w:bCs/>
+          <w:color w:val="4F81BD" w:themeColor="accent1"/>
+          <w:sz w:val="26"/>
+          <w:szCs w:val="26"/>
+        </w:rPr>
+      </w:pPr>
+      <w:r>
+        <w:rPr>
+          <w:noProof/>
+          <w:lang w:eastAsia="pt-BR"/>
+        </w:rPr>
+        <w:lastRenderedPageBreak/>
+        <w:drawing>
+          <wp:inline distT="0" distB="0" distL="0" distR="0" wp14:anchorId="3B0A590D" wp14:editId="17071B0C">
+            <wp:extent cx="3101788" cy="3101788"/>
+            <wp:effectExtent l="0" t="0" r="3810" b="3810"/>
+            <wp:docPr id="16" name="Imagem 16"/>
+            <wp:cNvGraphicFramePr>
+              <a:graphicFrameLocks xmlns:a="http://schemas.openxmlformats.org/drawingml/2006/main" noChangeAspect="1"/>
+            </wp:cNvGraphicFramePr>
+            <a:graphic xmlns:a="http://schemas.openxmlformats.org/drawingml/2006/main">
+              <a:graphicData uri="http://schemas.openxmlformats.org/drawingml/2006/picture">
+                <pic:pic xmlns:pic="http://schemas.openxmlformats.org/drawingml/2006/picture">
+                  <pic:nvPicPr>
+                    <pic:cNvPr id="0" name=""/>
+                    <pic:cNvPicPr/>
+                  </pic:nvPicPr>
+                  <pic:blipFill>
+                    <a:blip r:embed="rId22"/>
+                    <a:stretch>
+                      <a:fillRect/>
+                    </a:stretch>
+                  </pic:blipFill>
+                  <pic:spPr>
+                    <a:xfrm>
+                      <a:off x="0" y="0"/>
+                      <a:ext cx="3103678" cy="3103678"/>
+                    </a:xfrm>
+                    <a:prstGeom prst="rect">
+                      <a:avLst/>
+                    </a:prstGeom>
+                  </pic:spPr>
+                </pic:pic>
+              </a:graphicData>
+            </a:graphic>
+          </wp:inline>
+        </w:drawing>
+      </w:r>
+    </w:p>
+    <w:p>
+      <w:pPr>
+        <w:pStyle w:val="Ttulo3"/>
+      </w:pPr>
+      <w:r>
+        <w:rPr>
+          <w:sz w:val="26"/>
+          <w:szCs w:val="26"/>
+        </w:rPr>
+        <w:t xml:space="preserve">Verificando o </w:t>
+      </w:r>
+      <w:r>
+        <w:t>histórico</w:t>
+      </w:r>
+      <w:r>
+        <w:rPr>
+          <w:sz w:val="26"/>
+          <w:szCs w:val="26"/>
+        </w:rPr>
+        <w:t xml:space="preserve"> de alterações</w:t>
+      </w:r>
+    </w:p>
+    <w:p>
+      <w:pPr>
+        <w:ind w:firstLine="708"/>
+        <w:jc w:val="both"/>
+      </w:pPr>
+      <w:r>
+        <w:t xml:space="preserve">Para verificar todo o histórico de alterações que foram feitas no repositório local, é possível ver através do log do Git. </w:t>
+      </w:r>
+    </w:p>
+    <w:p>
+      <w:pPr>
+        <w:pStyle w:val="Ttulo2"/>
+        <w:jc w:val="center"/>
+      </w:pPr>
+      <w:r>
+        <w:rPr>
+          <w:noProof/>
+          <w:lang w:eastAsia="pt-BR"/>
+        </w:rPr>
+        <w:drawing>
+          <wp:inline distT="0" distB="0" distL="0" distR="0" wp14:anchorId="06A54E3D" wp14:editId="0EB73A74">
+            <wp:extent cx="5400040" cy="2087185"/>
+            <wp:effectExtent l="0" t="0" r="0" b="8890"/>
+            <wp:docPr id="17" name="Imagem 17"/>
+            <wp:cNvGraphicFramePr>
+              <a:graphicFrameLocks xmlns:a="http://schemas.openxmlformats.org/drawingml/2006/main" noChangeAspect="1"/>
+            </wp:cNvGraphicFramePr>
+            <a:graphic xmlns:a="http://schemas.openxmlformats.org/drawingml/2006/main">
+              <a:graphicData uri="http://schemas.openxmlformats.org/drawingml/2006/picture">
+                <pic:pic xmlns:pic="http://schemas.openxmlformats.org/drawingml/2006/picture">
+                  <pic:nvPicPr>
+                    <pic:cNvPr id="0" name=""/>
+                    <pic:cNvPicPr/>
+                  </pic:nvPicPr>
+                  <pic:blipFill>
+                    <a:blip r:embed="rId23"/>
+                    <a:stretch>
+                      <a:fillRect/>
+                    </a:stretch>
+                  </pic:blipFill>
+                  <pic:spPr>
+                    <a:xfrm>
+                      <a:off x="0" y="0"/>
+                      <a:ext cx="5400040" cy="2087185"/>
+                    </a:xfrm>
+                    <a:prstGeom prst="rect">
+                      <a:avLst/>
+                    </a:prstGeom>
+                  </pic:spPr>
+                </pic:pic>
+              </a:graphicData>
+            </a:graphic>
+          </wp:inline>
+        </w:drawing>
+      </w:r>
+    </w:p>
+    <w:p>
+      <w:pPr>
+        <w:pStyle w:val="Ttulo3"/>
+      </w:pPr>
+      <w:r>
+        <w:t>Enviando alterações para um repositório remoto</w:t>
+      </w:r>
+    </w:p>
+    <w:p>
+      <w:pPr>
+        <w:ind w:firstLine="708"/>
+        <w:jc w:val="both"/>
+      </w:pPr>
+      <w:r>
+        <w:t xml:space="preserve">Como já existe um repositório ligado ao repositório local que foi criado. Agora é o momento de enviar para a rede todas as alterações que foram feitas localmente. Para isso, será utilizado o </w:t>
+      </w:r>
+      <w:r>
+        <w:rPr>
+          <w:b/>
+          <w:i/>
+        </w:rPr>
+        <w:t>push</w:t>
+      </w:r>
+      <w:r>
+        <w:t>.</w:t>
+      </w:r>
+    </w:p>
+    <w:p>
+      <w:pPr>
+        <w:jc w:val="both"/>
+      </w:pPr>
+      <w:r>
+        <w:rPr>
+          <w:noProof/>
+          <w:lang w:eastAsia="pt-BR"/>
+        </w:rPr>
+        <w:drawing>
+          <wp:inline distT="0" distB="0" distL="0" distR="0" wp14:anchorId="264A21C6" wp14:editId="04FE7429">
+            <wp:extent cx="5400040" cy="1558667"/>
+            <wp:effectExtent l="0" t="0" r="0" b="3810"/>
+            <wp:docPr id="18" name="Imagem 18"/>
+            <wp:cNvGraphicFramePr>
+              <a:graphicFrameLocks xmlns:a="http://schemas.openxmlformats.org/drawingml/2006/main" noChangeAspect="1"/>
+            </wp:cNvGraphicFramePr>
+            <a:graphic xmlns:a="http://schemas.openxmlformats.org/drawingml/2006/main">
+              <a:graphicData uri="http://schemas.openxmlformats.org/drawingml/2006/picture">
+                <pic:pic xmlns:pic="http://schemas.openxmlformats.org/drawingml/2006/picture">
+                  <pic:nvPicPr>
+                    <pic:cNvPr id="0" name=""/>
+                    <pic:cNvPicPr/>
+                  </pic:nvPicPr>
+                  <pic:blipFill>
+                    <a:blip r:embed="rId24"/>
+                    <a:stretch>
+                      <a:fillRect/>
+                    </a:stretch>
+                  </pic:blipFill>
+                  <pic:spPr>
+                    <a:xfrm>
+                      <a:off x="0" y="0"/>
+                      <a:ext cx="5400040" cy="1558667"/>
+                    </a:xfrm>
+                    <a:prstGeom prst="rect">
+                      <a:avLst/>
+                    </a:prstGeom>
+                  </pic:spPr>
+                </pic:pic>
+              </a:graphicData>
+            </a:graphic>
+          </wp:inline>
+        </w:drawing>
+      </w:r>
+    </w:p>
+    <w:p>
+      <w:pPr>
+        <w:ind w:firstLine="708"/>
+        <w:jc w:val="both"/>
+      </w:pPr>
+      <w:r>
+        <w:lastRenderedPageBreak/>
+        <w:t xml:space="preserve">Lembrando que como a partir do momento em que um repositório remoto está sendo utilizado, acredita-se que não existe apenas uma única pessoa fazendo alterações nesse repositório remoto. Sendo assim, para que não haja conflito com eventuais trabalhos feitos por outras pessoas, é recomendado que antes do </w:t>
+      </w:r>
+      <w:r>
+        <w:rPr>
+          <w:i/>
+        </w:rPr>
+        <w:t>push</w:t>
+      </w:r>
+      <w:r>
+        <w:t xml:space="preserve">, seja feito um </w:t>
+      </w:r>
+      <w:r>
+        <w:rPr>
+          <w:b/>
+          <w:i/>
+        </w:rPr>
+        <w:t>pull</w:t>
+      </w:r>
+      <w:r>
+        <w:t xml:space="preserve"> para pegar </w:t>
+      </w:r>
+      <w:r>
+        <w:t>eventuais</w:t>
+      </w:r>
+      <w:r>
+        <w:t xml:space="preserve"> alterações feitas por terceiros.</w:t>
+      </w:r>
+    </w:p>
+    <w:p>
+      <w:pPr>
+        <w:jc w:val="both"/>
+      </w:pPr>
+      <w:r>
+        <w:rPr>
+          <w:noProof/>
+          <w:lang w:eastAsia="pt-BR"/>
+        </w:rPr>
+        <w:drawing>
+          <wp:inline distT="0" distB="0" distL="0" distR="0" wp14:anchorId="30BB0A75" wp14:editId="128D01E0">
+            <wp:extent cx="5400040" cy="1203675"/>
+            <wp:effectExtent l="0" t="0" r="0" b="0"/>
+            <wp:docPr id="19" name="Imagem 19"/>
+            <wp:cNvGraphicFramePr>
+              <a:graphicFrameLocks xmlns:a="http://schemas.openxmlformats.org/drawingml/2006/main" noChangeAspect="1"/>
+            </wp:cNvGraphicFramePr>
+            <a:graphic xmlns:a="http://schemas.openxmlformats.org/drawingml/2006/main">
+              <a:graphicData uri="http://schemas.openxmlformats.org/drawingml/2006/picture">
+                <pic:pic xmlns:pic="http://schemas.openxmlformats.org/drawingml/2006/picture">
+                  <pic:nvPicPr>
+                    <pic:cNvPr id="0" name=""/>
+                    <pic:cNvPicPr/>
+                  </pic:nvPicPr>
+                  <pic:blipFill>
+                    <a:blip r:embed="rId25"/>
+                    <a:stretch>
+                      <a:fillRect/>
+                    </a:stretch>
+                  </pic:blipFill>
+                  <pic:spPr>
+                    <a:xfrm>
+                      <a:off x="0" y="0"/>
+                      <a:ext cx="5400040" cy="1203675"/>
+                    </a:xfrm>
+                    <a:prstGeom prst="rect">
+                      <a:avLst/>
+                    </a:prstGeom>
+                  </pic:spPr>
+                </pic:pic>
+              </a:graphicData>
+            </a:graphic>
+          </wp:inline>
+        </w:drawing>
+      </w:r>
+    </w:p>
+    <w:p>
+      <w:pPr>
+        <w:rPr>
+          <w:rStyle w:val="Ttulo1Char"/>
+        </w:rPr>
+      </w:pPr>
+      <w:r>
+        <w:rPr>
+          <w:rStyle w:val="Ttulo1Char"/>
+        </w:rPr>
+        <w:br w:type="page"/>
+      </w:r>
+    </w:p>
+    <w:p>
+      <w:pPr>
+        <w:pStyle w:val="Ttulo2"/>
+      </w:pPr>
+      <w:r>
+        <w:rPr>
+          <w:rStyle w:val="Ttulo1Char"/>
+        </w:rPr>
+        <w:lastRenderedPageBreak/>
+        <w:t>Utilizando</w:t>
+      </w:r>
+      <w:r>
+        <w:rPr>
+          <w:rStyle w:val="Ttulo1Char"/>
+        </w:rPr>
+        <w:t xml:space="preserve"> via linha de comando</w:t>
+      </w:r>
+    </w:p>
+    <w:p>
+      <w:pPr>
+        <w:pStyle w:val="Ttulo3"/>
+      </w:pPr>
+      <w:r>
+        <w:t>Criando um repositório local</w:t>
+      </w:r>
+    </w:p>
+    <w:p>
+      <w:pPr>
+        <w:ind w:firstLine="708"/>
+        <w:jc w:val="both"/>
+      </w:pPr>
+      <w:r>
+        <w:t xml:space="preserve">Para dar início aos trabalhos, vamos levar em conta que estamos começando um projeto novo e que a única coisa que já temos é um </w:t>
+      </w:r>
+      <w:r>
+        <w:rPr>
+          <w:b/>
+        </w:rPr>
+        <w:t>repositório</w:t>
+      </w:r>
+      <w:r>
+        <w:t xml:space="preserve"> </w:t>
+      </w:r>
+      <w:r>
+        <w:rPr>
+          <w:b/>
+        </w:rPr>
+        <w:t>remoto vazio</w:t>
+      </w:r>
+      <w:r>
+        <w:t xml:space="preserve">. Sendo assim a primeira atividade que deve ser feita é a criação de um </w:t>
+      </w:r>
+      <w:r>
+        <w:rPr>
+          <w:b/>
+        </w:rPr>
+        <w:t>repositório local</w:t>
+      </w:r>
+      <w:r>
+        <w:t xml:space="preserve">. </w:t>
+      </w:r>
+    </w:p>
+    <w:p>
+      <w:pPr>
+        <w:jc w:val="both"/>
+        <w:rPr>
+          <w:rFonts w:ascii="BatangChe" w:eastAsia="BatangChe" w:hAnsi="BatangChe"/>
+        </w:rPr>
+      </w:pPr>
+      <w:r>
+        <w:rPr>
+          <w:rFonts w:ascii="BatangChe" w:eastAsia="BatangChe" w:hAnsi="BatangChe"/>
+        </w:rPr>
+        <w:t>$ git init</w:t>
+      </w:r>
+    </w:p>
+    <w:p>
+      <w:pPr>
+        <w:pStyle w:val="Ttulo3"/>
+      </w:pPr>
+      <w:r>
+        <w:t xml:space="preserve">Ligando a um repositório remoto </w:t>
+      </w:r>
+    </w:p>
+    <w:p>
+      <w:pPr>
+        <w:ind w:firstLine="708"/>
+        <w:jc w:val="both"/>
+      </w:pPr>
+      <w:r>
+        <w:t xml:space="preserve">Como já existe um repositório remoto vazio e agora também existe um repositório local. O próximo passo que deve ser feito a criação de uma ligação entre os dois repositórios para que o código que está sendo versionado localmente possa ser compartilhado na rede. </w:t>
+      </w:r>
+    </w:p>
+    <w:p>
+      <w:pPr>
+        <w:jc w:val="both"/>
+        <w:rPr>
+          <w:rFonts w:ascii="BatangChe" w:eastAsia="BatangChe" w:hAnsi="BatangChe"/>
+          <w:lang w:val="en-US"/>
+        </w:rPr>
+      </w:pPr>
+      <w:r>
+        <w:rPr>
+          <w:rFonts w:ascii="BatangChe" w:eastAsia="BatangChe" w:hAnsi="BatangChe"/>
+          <w:lang w:val="en-US"/>
+        </w:rPr>
+        <w:t>$ git remote add origin https://github.com/fulanodasilva/projeto.git</w:t>
+      </w:r>
+    </w:p>
+    <w:p>
+      <w:pPr>
+        <w:pStyle w:val="Ttulo3"/>
+      </w:pPr>
+      <w:r>
+        <w:t>Clonando um repositório remoto</w:t>
+      </w:r>
+    </w:p>
+    <w:p>
+      <w:pPr>
+        <w:ind w:firstLine="708"/>
+        <w:jc w:val="both"/>
+      </w:pPr>
+      <w:r>
+        <w:t xml:space="preserve">A outra forma de iniciar um trabalho de versionamento de código usando Git seria se já existisse um projeto no repositório remoto. Esse cenário é, talvez, o mais comum dos casos, pois isso acontece quando vamos dar continuidade a um trabalho que tinha sido iniciado anteriormente. Nesse caso o que será feito é um </w:t>
+      </w:r>
+      <w:r>
+        <w:rPr>
+          <w:b/>
+        </w:rPr>
+        <w:t>clone do repositório remoto</w:t>
+      </w:r>
+      <w:r>
+        <w:t xml:space="preserve">.  Quando um repositório remoto é clonado, o usuário que fez o clone passa a ter um </w:t>
+      </w:r>
+      <w:r>
+        <w:rPr>
+          <w:b/>
+        </w:rPr>
+        <w:t>repositório local</w:t>
+      </w:r>
+      <w:r>
+        <w:rPr>
+          <w:b/>
+        </w:rPr>
+        <w:t xml:space="preserve"> idêntico ao repositório que foi clonado</w:t>
+      </w:r>
+      <w:r>
+        <w:t xml:space="preserve">. </w:t>
+      </w:r>
+      <w:r>
+        <w:t xml:space="preserve">Vale lembrar que quando se clona um repositório remoto, ele automaticamente já possui uma ligação entre o local e o remoto. </w:t>
+      </w:r>
+    </w:p>
+    <w:p>
+      <w:pPr>
+        <w:jc w:val="both"/>
+        <w:rPr>
+          <w:rFonts w:ascii="BatangChe" w:eastAsia="BatangChe" w:hAnsi="BatangChe"/>
+          <w:lang w:val="en-US"/>
+        </w:rPr>
+      </w:pPr>
+      <w:r>
+        <w:rPr>
+          <w:rFonts w:ascii="BatangChe" w:eastAsia="BatangChe" w:hAnsi="BatangChe"/>
+          <w:lang w:val="en-US"/>
+        </w:rPr>
+        <w:t>$ git clone https://github.com/fulanodasilva/projeto.git</w:t>
+      </w:r>
+    </w:p>
+    <w:p>
+      <w:pPr>
+        <w:pStyle w:val="Ttulo3"/>
+      </w:pPr>
+      <w:r>
+        <w:t>Verificando</w:t>
+      </w:r>
+      <w:r>
+        <w:t xml:space="preserve"> o status dos arquivos do repositório</w:t>
+      </w:r>
+    </w:p>
+    <w:p>
+      <w:pPr>
+        <w:ind w:firstLine="708"/>
+        <w:jc w:val="both"/>
+      </w:pPr>
+      <w:r>
+        <w:t xml:space="preserve">Como já foi visto inicialmente, quando foi falado sobre o ciclo de vida dos arquivos versionados, um arquivo não é adicionado automaticamente a </w:t>
+      </w:r>
+      <w:r>
+        <w:rPr>
+          <w:b/>
+          <w:i/>
+        </w:rPr>
+        <w:t xml:space="preserve">staging </w:t>
+      </w:r>
+      <w:r>
+        <w:rPr>
+          <w:b/>
+          <w:i/>
+        </w:rPr>
+        <w:t>area</w:t>
+      </w:r>
+      <w:r>
+        <w:t xml:space="preserve"> de modo que é necessário indicar quais arquivos devem ser adicionados. Para saber quais arquivos foram adicionados, alterados ou excluídos é necessário ver o </w:t>
+      </w:r>
+      <w:r>
+        <w:rPr>
+          <w:b/>
+          <w:i/>
+        </w:rPr>
+        <w:t>status</w:t>
+      </w:r>
+      <w:r>
+        <w:t xml:space="preserve"> dos arquivos que estão no </w:t>
+      </w:r>
+      <w:r>
+        <w:rPr>
+          <w:i/>
+        </w:rPr>
+        <w:t>working directory</w:t>
+      </w:r>
+      <w:r>
+        <w:t xml:space="preserve"> do repositório </w:t>
+      </w:r>
+    </w:p>
+    <w:p>
+      <w:pPr>
+        <w:jc w:val="both"/>
+        <w:rPr>
+          <w:rFonts w:ascii="BatangChe" w:eastAsia="BatangChe" w:hAnsi="BatangChe"/>
+        </w:rPr>
+      </w:pPr>
+      <w:r>
+        <w:rPr>
+          <w:rFonts w:ascii="BatangChe" w:eastAsia="BatangChe" w:hAnsi="BatangChe"/>
+        </w:rPr>
+        <w:t>$ git status</w:t>
+      </w:r>
+    </w:p>
+    <w:p>
+      <w:pPr>
+        <w:pStyle w:val="Ttulo3"/>
+      </w:pPr>
+      <w:r>
+        <w:t>Gravando o arquivo no repositório</w:t>
+      </w:r>
+    </w:p>
+    <w:p>
+      <w:pPr>
+        <w:ind w:firstLine="708"/>
+        <w:jc w:val="both"/>
+      </w:pPr>
+      <w:r>
+        <w:t xml:space="preserve">A partir do momento em que um ou mais arquivos foram adicionados a </w:t>
+      </w:r>
+      <w:r>
+        <w:rPr>
+          <w:i/>
+        </w:rPr>
+        <w:t>staging area</w:t>
+      </w:r>
+      <w:r>
+        <w:t xml:space="preserve">, os mesmos já estão sendo rastreados pelo Git e, portanto é possível gravar efetivamente no repositório local. O nome dessa ação é </w:t>
+      </w:r>
+      <w:r>
+        <w:rPr>
+          <w:b/>
+          <w:i/>
+        </w:rPr>
+        <w:t>commit</w:t>
+      </w:r>
+      <w:r>
+        <w:t xml:space="preserve">. Vale </w:t>
+      </w:r>
+      <w:r>
+        <w:t xml:space="preserve">lembrar que, no Git, todos os </w:t>
+      </w:r>
+      <w:r>
+        <w:rPr>
+          <w:i/>
+        </w:rPr>
+        <w:t>commits</w:t>
+      </w:r>
+      <w:r>
+        <w:t xml:space="preserve"> precisam ter uma mensagem descrevendo o que foi feito. </w:t>
+      </w:r>
+    </w:p>
+    <w:p>
+      <w:pPr>
+        <w:jc w:val="both"/>
+        <w:rPr>
+          <w:rFonts w:ascii="BatangChe" w:eastAsia="BatangChe" w:hAnsi="BatangChe"/>
+        </w:rPr>
+      </w:pPr>
+      <w:r>
+        <w:rPr>
+          <w:rFonts w:ascii="BatangChe" w:eastAsia="BatangChe" w:hAnsi="BatangChe"/>
+        </w:rPr>
+        <w:t>$ git commit –m “mensagem”</w:t>
+      </w:r>
+    </w:p>
+    <w:p>
+      <w:pPr>
+        <w:pStyle w:val="Ttulo3"/>
+      </w:pPr>
+      <w:r>
+        <w:rPr>
+          <w:sz w:val="26"/>
+          <w:szCs w:val="26"/>
+        </w:rPr>
+        <w:t xml:space="preserve">Verificando o histórico </w:t>
+      </w:r>
+      <w:r>
+        <w:t>de</w:t>
+      </w:r>
+      <w:r>
+        <w:rPr>
+          <w:sz w:val="26"/>
+          <w:szCs w:val="26"/>
+        </w:rPr>
+        <w:t xml:space="preserve"> alterações</w:t>
+      </w:r>
+    </w:p>
+    <w:p>
+      <w:pPr>
+        <w:ind w:firstLine="708"/>
+        <w:jc w:val="both"/>
+      </w:pPr>
+      <w:r>
+        <w:t xml:space="preserve">Para verificar todo o histórico de alterações que foram feitas no repositório local, é possível ver através do log do Git. </w:t>
+      </w:r>
+    </w:p>
+    <w:p>
+      <w:pPr>
+        <w:jc w:val="both"/>
+        <w:rPr>
+          <w:rFonts w:ascii="BatangChe" w:eastAsia="BatangChe" w:hAnsi="BatangChe"/>
+        </w:rPr>
+      </w:pPr>
+      <w:r>
+        <w:rPr>
+          <w:rFonts w:ascii="BatangChe" w:eastAsia="BatangChe" w:hAnsi="BatangChe"/>
+        </w:rPr>
+        <w:t>$ git log</w:t>
+      </w:r>
+    </w:p>
+    <w:p>
+      <w:pPr>
+        <w:pStyle w:val="Ttulo3"/>
+      </w:pPr>
+      <w:r>
+        <w:lastRenderedPageBreak/>
+        <w:t>Enviando alterações para um repositório remoto</w:t>
+      </w:r>
+    </w:p>
+    <w:p>
+      <w:pPr>
+        <w:ind w:firstLine="708"/>
+        <w:jc w:val="both"/>
+      </w:pPr>
+      <w:r>
+        <w:t xml:space="preserve">Como já existe um repositório ligado ao repositório local que foi criado. Agora é o momento de enviar para a rede todas as alterações que foram feitas localmente. Para isso, será utilizado o </w:t>
+      </w:r>
+      <w:r>
+        <w:rPr>
+          <w:b/>
+          <w:i/>
+        </w:rPr>
+        <w:t>push</w:t>
+      </w:r>
+      <w:r>
+        <w:t>.</w:t>
+      </w:r>
+    </w:p>
+    <w:p>
+      <w:pPr>
+        <w:jc w:val="both"/>
+        <w:rPr>
+          <w:rFonts w:ascii="BatangChe" w:eastAsia="BatangChe" w:hAnsi="BatangChe"/>
+        </w:rPr>
+      </w:pPr>
+      <w:r>
+        <w:rPr>
+          <w:rFonts w:ascii="BatangChe" w:eastAsia="BatangChe" w:hAnsi="BatangChe"/>
+        </w:rPr>
+        <w:t>$ git push origin</w:t>
+      </w:r>
+    </w:p>
+    <w:p>
+      <w:pPr>
+        <w:ind w:firstLine="708"/>
+        <w:jc w:val="both"/>
+      </w:pPr>
+      <w:r>
+        <w:t xml:space="preserve">Lembrando que como a partir do momento em que um repositório remoto está sendo utilizado, acredita-se que não existe apenas uma única pessoa fazendo alterações nesse repositório remoto. Sendo assim, para que não haja conflito com eventuais trabalhos feitos por outras pessoas, é recomendado que antes do </w:t>
+      </w:r>
+      <w:r>
+        <w:rPr>
+          <w:i/>
+        </w:rPr>
+        <w:t>push</w:t>
+      </w:r>
+      <w:r>
+        <w:t xml:space="preserve">, seja feito um </w:t>
+      </w:r>
+      <w:r>
+        <w:rPr>
+          <w:b/>
+          <w:i/>
+        </w:rPr>
+        <w:t>pull</w:t>
+      </w:r>
+      <w:r>
+        <w:t xml:space="preserve"> para pegar </w:t>
+      </w:r>
+      <w:r>
+        <w:t>eventuais</w:t>
+      </w:r>
+      <w:r>
+        <w:t xml:space="preserve"> alterações feitas por terceiros.</w:t>
+      </w:r>
+    </w:p>
+    <w:p>
+      <w:pPr>
+        <w:jc w:val="both"/>
+        <w:rPr>
+          <w:rFonts w:ascii="BatangChe" w:eastAsia="BatangChe" w:hAnsi="BatangChe"/>
+        </w:rPr>
+      </w:pPr>
+      <w:r>
+        <w:rPr>
+          <w:rFonts w:ascii="BatangChe" w:eastAsia="BatangChe" w:hAnsi="BatangChe"/>
+        </w:rPr>
+        <w:t>$ git pull origin</w:t>
+      </w:r>
+    </w:p>
+    <w:p/>
+    <w:p/>
+    <w:p/>
     <w:sectPr>
       <w:pgSz w:w="11906" w:h="16838"/>
       <w:pgMar w:top="1417" w:right="1701" w:bottom="1417" w:left="1701" w:header="708" w:footer="708" w:gutter="0"/>
@@ -161,8 +2502,124 @@
       </w:pPr>
     </w:lvl>
   </w:abstractNum>
+  <w:abstractNum w:abstractNumId="1">
+    <w:nsid w:val="4A9169C8"/>
+    <w:multiLevelType w:val="hybridMultilevel"/>
+    <w:tmpl w:val="D03656A4"/>
+    <w:lvl w:ilvl="0" w:tplc="04160001">
+      <w:start w:val="1"/>
+      <w:numFmt w:val="bullet"/>
+      <w:lvlText w:val=""/>
+      <w:lvlJc w:val="left"/>
+      <w:pPr>
+        <w:ind w:left="720" w:hanging="360"/>
+      </w:pPr>
+      <w:rPr>
+        <w:rFonts w:ascii="Symbol" w:hAnsi="Symbol" w:hint="default"/>
+      </w:rPr>
+    </w:lvl>
+    <w:lvl w:ilvl="1" w:tplc="04160003" w:tentative="1">
+      <w:start w:val="1"/>
+      <w:numFmt w:val="bullet"/>
+      <w:lvlText w:val="o"/>
+      <w:lvlJc w:val="left"/>
+      <w:pPr>
+        <w:ind w:left="1440" w:hanging="360"/>
+      </w:pPr>
+      <w:rPr>
+        <w:rFonts w:ascii="Courier New" w:hAnsi="Courier New" w:cs="Courier New" w:hint="default"/>
+      </w:rPr>
+    </w:lvl>
+    <w:lvl w:ilvl="2" w:tplc="04160005" w:tentative="1">
+      <w:start w:val="1"/>
+      <w:numFmt w:val="bullet"/>
+      <w:lvlText w:val=""/>
+      <w:lvlJc w:val="left"/>
+      <w:pPr>
+        <w:ind w:left="2160" w:hanging="360"/>
+      </w:pPr>
+      <w:rPr>
+        <w:rFonts w:ascii="Wingdings" w:hAnsi="Wingdings" w:hint="default"/>
+      </w:rPr>
+    </w:lvl>
+    <w:lvl w:ilvl="3" w:tplc="04160001" w:tentative="1">
+      <w:start w:val="1"/>
+      <w:numFmt w:val="bullet"/>
+      <w:lvlText w:val=""/>
+      <w:lvlJc w:val="left"/>
+      <w:pPr>
+        <w:ind w:left="2880" w:hanging="360"/>
+      </w:pPr>
+      <w:rPr>
+        <w:rFonts w:ascii="Symbol" w:hAnsi="Symbol" w:hint="default"/>
+      </w:rPr>
+    </w:lvl>
+    <w:lvl w:ilvl="4" w:tplc="04160003" w:tentative="1">
+      <w:start w:val="1"/>
+      <w:numFmt w:val="bullet"/>
+      <w:lvlText w:val="o"/>
+      <w:lvlJc w:val="left"/>
+      <w:pPr>
+        <w:ind w:left="3600" w:hanging="360"/>
+      </w:pPr>
+      <w:rPr>
+        <w:rFonts w:ascii="Courier New" w:hAnsi="Courier New" w:cs="Courier New" w:hint="default"/>
+      </w:rPr>
+    </w:lvl>
+    <w:lvl w:ilvl="5" w:tplc="04160005" w:tentative="1">
+      <w:start w:val="1"/>
+      <w:numFmt w:val="bullet"/>
+      <w:lvlText w:val=""/>
+      <w:lvlJc w:val="left"/>
+      <w:pPr>
+        <w:ind w:left="4320" w:hanging="360"/>
+      </w:pPr>
+      <w:rPr>
+        <w:rFonts w:ascii="Wingdings" w:hAnsi="Wingdings" w:hint="default"/>
+      </w:rPr>
+    </w:lvl>
+    <w:lvl w:ilvl="6" w:tplc="04160001" w:tentative="1">
+      <w:start w:val="1"/>
+      <w:numFmt w:val="bullet"/>
+      <w:lvlText w:val=""/>
+      <w:lvlJc w:val="left"/>
+      <w:pPr>
+        <w:ind w:left="5040" w:hanging="360"/>
+      </w:pPr>
+      <w:rPr>
+        <w:rFonts w:ascii="Symbol" w:hAnsi="Symbol" w:hint="default"/>
+      </w:rPr>
+    </w:lvl>
+    <w:lvl w:ilvl="7" w:tplc="04160003" w:tentative="1">
+      <w:start w:val="1"/>
+      <w:numFmt w:val="bullet"/>
+      <w:lvlText w:val="o"/>
+      <w:lvlJc w:val="left"/>
+      <w:pPr>
+        <w:ind w:left="5760" w:hanging="360"/>
+      </w:pPr>
+      <w:rPr>
+        <w:rFonts w:ascii="Courier New" w:hAnsi="Courier New" w:cs="Courier New" w:hint="default"/>
+      </w:rPr>
+    </w:lvl>
+    <w:lvl w:ilvl="8" w:tplc="04160005" w:tentative="1">
+      <w:start w:val="1"/>
+      <w:numFmt w:val="bullet"/>
+      <w:lvlText w:val=""/>
+      <w:lvlJc w:val="left"/>
+      <w:pPr>
+        <w:ind w:left="6480" w:hanging="360"/>
+      </w:pPr>
+      <w:rPr>
+        <w:rFonts w:ascii="Wingdings" w:hAnsi="Wingdings" w:hint="default"/>
+      </w:rPr>
+    </w:lvl>
+  </w:abstractNum>
   <w:num w:numId="1">
     <w:abstractNumId w:val="0"/>
+  </w:num>
+  <w:num w:numId="2">
+    <w:abstractNumId w:val="1"/>
   </w:num>
 </w:numbering>
 </file>
@@ -327,6 +2784,75 @@
     <w:name w:val="Normal"/>
     <w:qFormat/>
   </w:style>
+  <w:style w:type="paragraph" w:styleId="Ttulo1">
+    <w:name w:val="heading 1"/>
+    <w:basedOn w:val="Normal"/>
+    <w:next w:val="Normal"/>
+    <w:link w:val="Ttulo1Char"/>
+    <w:uiPriority w:val="9"/>
+    <w:qFormat/>
+    <w:rsid w:val="00E027F6"/>
+    <w:pPr>
+      <w:keepNext/>
+      <w:keepLines/>
+      <w:spacing w:before="480" w:after="0"/>
+      <w:outlineLvl w:val="0"/>
+    </w:pPr>
+    <w:rPr>
+      <w:rFonts w:asciiTheme="majorHAnsi" w:eastAsiaTheme="majorEastAsia" w:hAnsiTheme="majorHAnsi" w:cstheme="majorBidi"/>
+      <w:b/>
+      <w:bCs/>
+      <w:color w:val="365F91" w:themeColor="accent1" w:themeShade="BF"/>
+      <w:sz w:val="28"/>
+      <w:szCs w:val="28"/>
+    </w:rPr>
+  </w:style>
+  <w:style w:type="paragraph" w:styleId="Ttulo2">
+    <w:name w:val="heading 2"/>
+    <w:basedOn w:val="Normal"/>
+    <w:next w:val="Normal"/>
+    <w:link w:val="Ttulo2Char"/>
+    <w:uiPriority w:val="9"/>
+    <w:unhideWhenUsed/>
+    <w:qFormat/>
+    <w:rsid w:val="000133A3"/>
+    <w:pPr>
+      <w:keepNext/>
+      <w:keepLines/>
+      <w:spacing w:before="200" w:after="0"/>
+      <w:outlineLvl w:val="1"/>
+    </w:pPr>
+    <w:rPr>
+      <w:rFonts w:asciiTheme="majorHAnsi" w:eastAsiaTheme="majorEastAsia" w:hAnsiTheme="majorHAnsi" w:cstheme="majorBidi"/>
+      <w:b/>
+      <w:bCs/>
+      <w:color w:val="4F81BD" w:themeColor="accent1"/>
+      <w:sz w:val="26"/>
+      <w:szCs w:val="26"/>
+    </w:rPr>
+  </w:style>
+  <w:style w:type="paragraph" w:styleId="Ttulo3">
+    <w:name w:val="heading 3"/>
+    <w:basedOn w:val="Normal"/>
+    <w:next w:val="Normal"/>
+    <w:link w:val="Ttulo3Char"/>
+    <w:uiPriority w:val="9"/>
+    <w:unhideWhenUsed/>
+    <w:qFormat/>
+    <w:rsid w:val="000133A3"/>
+    <w:pPr>
+      <w:keepNext/>
+      <w:keepLines/>
+      <w:spacing w:before="200" w:after="0"/>
+      <w:outlineLvl w:val="2"/>
+    </w:pPr>
+    <w:rPr>
+      <w:rFonts w:asciiTheme="majorHAnsi" w:eastAsiaTheme="majorEastAsia" w:hAnsiTheme="majorHAnsi" w:cstheme="majorBidi"/>
+      <w:b/>
+      <w:bCs/>
+      <w:color w:val="4F81BD" w:themeColor="accent1"/>
+    </w:rPr>
+  </w:style>
   <w:style w:type="character" w:default="1" w:styleId="Fontepargpadro">
     <w:name w:val="Default Paragraph Font"/>
     <w:uiPriority w:val="1"/>
@@ -364,6 +2890,118 @@
       <w:ind w:left="720"/>
       <w:contextualSpacing/>
     </w:pPr>
+  </w:style>
+  <w:style w:type="character" w:customStyle="1" w:styleId="Ttulo1Char">
+    <w:name w:val="Título 1 Char"/>
+    <w:basedOn w:val="Fontepargpadro"/>
+    <w:link w:val="Ttulo1"/>
+    <w:uiPriority w:val="9"/>
+    <w:rsid w:val="00E027F6"/>
+    <w:rPr>
+      <w:rFonts w:asciiTheme="majorHAnsi" w:eastAsiaTheme="majorEastAsia" w:hAnsiTheme="majorHAnsi" w:cstheme="majorBidi"/>
+      <w:b/>
+      <w:bCs/>
+      <w:color w:val="365F91" w:themeColor="accent1" w:themeShade="BF"/>
+      <w:sz w:val="28"/>
+      <w:szCs w:val="28"/>
+    </w:rPr>
+  </w:style>
+  <w:style w:type="character" w:customStyle="1" w:styleId="Ttulo2Char">
+    <w:name w:val="Título 2 Char"/>
+    <w:basedOn w:val="Fontepargpadro"/>
+    <w:link w:val="Ttulo2"/>
+    <w:uiPriority w:val="9"/>
+    <w:rsid w:val="000133A3"/>
+    <w:rPr>
+      <w:rFonts w:asciiTheme="majorHAnsi" w:eastAsiaTheme="majorEastAsia" w:hAnsiTheme="majorHAnsi" w:cstheme="majorBidi"/>
+      <w:b/>
+      <w:bCs/>
+      <w:color w:val="4F81BD" w:themeColor="accent1"/>
+      <w:sz w:val="26"/>
+      <w:szCs w:val="26"/>
+    </w:rPr>
+  </w:style>
+  <w:style w:type="paragraph" w:styleId="Textodebalo">
+    <w:name w:val="Balloon Text"/>
+    <w:basedOn w:val="Normal"/>
+    <w:link w:val="TextodebaloChar"/>
+    <w:uiPriority w:val="99"/>
+    <w:semiHidden/>
+    <w:unhideWhenUsed/>
+    <w:rsid w:val="000133A3"/>
+    <w:pPr>
+      <w:spacing w:after="0" w:line="240" w:lineRule="auto"/>
+    </w:pPr>
+    <w:rPr>
+      <w:rFonts w:ascii="Tahoma" w:hAnsi="Tahoma" w:cs="Tahoma"/>
+      <w:sz w:val="16"/>
+      <w:szCs w:val="16"/>
+    </w:rPr>
+  </w:style>
+  <w:style w:type="character" w:customStyle="1" w:styleId="TextodebaloChar">
+    <w:name w:val="Texto de balão Char"/>
+    <w:basedOn w:val="Fontepargpadro"/>
+    <w:link w:val="Textodebalo"/>
+    <w:uiPriority w:val="99"/>
+    <w:semiHidden/>
+    <w:rsid w:val="000133A3"/>
+    <w:rPr>
+      <w:rFonts w:ascii="Tahoma" w:hAnsi="Tahoma" w:cs="Tahoma"/>
+      <w:sz w:val="16"/>
+      <w:szCs w:val="16"/>
+    </w:rPr>
+  </w:style>
+  <w:style w:type="character" w:customStyle="1" w:styleId="Ttulo3Char">
+    <w:name w:val="Título 3 Char"/>
+    <w:basedOn w:val="Fontepargpadro"/>
+    <w:link w:val="Ttulo3"/>
+    <w:uiPriority w:val="9"/>
+    <w:rsid w:val="000133A3"/>
+    <w:rPr>
+      <w:rFonts w:asciiTheme="majorHAnsi" w:eastAsiaTheme="majorEastAsia" w:hAnsiTheme="majorHAnsi" w:cstheme="majorBidi"/>
+      <w:b/>
+      <w:bCs/>
+      <w:color w:val="4F81BD" w:themeColor="accent1"/>
+    </w:rPr>
+  </w:style>
+  <w:style w:type="paragraph" w:styleId="Ttulo">
+    <w:name w:val="Title"/>
+    <w:basedOn w:val="Normal"/>
+    <w:next w:val="Normal"/>
+    <w:link w:val="TtuloChar"/>
+    <w:uiPriority w:val="10"/>
+    <w:qFormat/>
+    <w:rsid w:val="00B010E0"/>
+    <w:pPr>
+      <w:pBdr>
+        <w:bottom w:val="single" w:sz="8" w:space="4" w:color="4F81BD" w:themeColor="accent1"/>
+      </w:pBdr>
+      <w:spacing w:after="300" w:line="240" w:lineRule="auto"/>
+      <w:contextualSpacing/>
+    </w:pPr>
+    <w:rPr>
+      <w:rFonts w:asciiTheme="majorHAnsi" w:eastAsiaTheme="majorEastAsia" w:hAnsiTheme="majorHAnsi" w:cstheme="majorBidi"/>
+      <w:color w:val="17365D" w:themeColor="text2" w:themeShade="BF"/>
+      <w:spacing w:val="5"/>
+      <w:kern w:val="28"/>
+      <w:sz w:val="52"/>
+      <w:szCs w:val="52"/>
+    </w:rPr>
+  </w:style>
+  <w:style w:type="character" w:customStyle="1" w:styleId="TtuloChar">
+    <w:name w:val="Título Char"/>
+    <w:basedOn w:val="Fontepargpadro"/>
+    <w:link w:val="Ttulo"/>
+    <w:uiPriority w:val="10"/>
+    <w:rsid w:val="00B010E0"/>
+    <w:rPr>
+      <w:rFonts w:asciiTheme="majorHAnsi" w:eastAsiaTheme="majorEastAsia" w:hAnsiTheme="majorHAnsi" w:cstheme="majorBidi"/>
+      <w:color w:val="17365D" w:themeColor="text2" w:themeShade="BF"/>
+      <w:spacing w:val="5"/>
+      <w:kern w:val="28"/>
+      <w:sz w:val="52"/>
+      <w:szCs w:val="52"/>
+    </w:rPr>
   </w:style>
 </w:styles>
 </file>
@@ -528,6 +3166,75 @@
     <w:name w:val="Normal"/>
     <w:qFormat/>
   </w:style>
+  <w:style w:type="paragraph" w:styleId="Ttulo1">
+    <w:name w:val="heading 1"/>
+    <w:basedOn w:val="Normal"/>
+    <w:next w:val="Normal"/>
+    <w:link w:val="Ttulo1Char"/>
+    <w:uiPriority w:val="9"/>
+    <w:qFormat/>
+    <w:rsid w:val="00E027F6"/>
+    <w:pPr>
+      <w:keepNext/>
+      <w:keepLines/>
+      <w:spacing w:before="480" w:after="0"/>
+      <w:outlineLvl w:val="0"/>
+    </w:pPr>
+    <w:rPr>
+      <w:rFonts w:asciiTheme="majorHAnsi" w:eastAsiaTheme="majorEastAsia" w:hAnsiTheme="majorHAnsi" w:cstheme="majorBidi"/>
+      <w:b/>
+      <w:bCs/>
+      <w:color w:val="365F91" w:themeColor="accent1" w:themeShade="BF"/>
+      <w:sz w:val="28"/>
+      <w:szCs w:val="28"/>
+    </w:rPr>
+  </w:style>
+  <w:style w:type="paragraph" w:styleId="Ttulo2">
+    <w:name w:val="heading 2"/>
+    <w:basedOn w:val="Normal"/>
+    <w:next w:val="Normal"/>
+    <w:link w:val="Ttulo2Char"/>
+    <w:uiPriority w:val="9"/>
+    <w:unhideWhenUsed/>
+    <w:qFormat/>
+    <w:rsid w:val="000133A3"/>
+    <w:pPr>
+      <w:keepNext/>
+      <w:keepLines/>
+      <w:spacing w:before="200" w:after="0"/>
+      <w:outlineLvl w:val="1"/>
+    </w:pPr>
+    <w:rPr>
+      <w:rFonts w:asciiTheme="majorHAnsi" w:eastAsiaTheme="majorEastAsia" w:hAnsiTheme="majorHAnsi" w:cstheme="majorBidi"/>
+      <w:b/>
+      <w:bCs/>
+      <w:color w:val="4F81BD" w:themeColor="accent1"/>
+      <w:sz w:val="26"/>
+      <w:szCs w:val="26"/>
+    </w:rPr>
+  </w:style>
+  <w:style w:type="paragraph" w:styleId="Ttulo3">
+    <w:name w:val="heading 3"/>
+    <w:basedOn w:val="Normal"/>
+    <w:next w:val="Normal"/>
+    <w:link w:val="Ttulo3Char"/>
+    <w:uiPriority w:val="9"/>
+    <w:unhideWhenUsed/>
+    <w:qFormat/>
+    <w:rsid w:val="000133A3"/>
+    <w:pPr>
+      <w:keepNext/>
+      <w:keepLines/>
+      <w:spacing w:before="200" w:after="0"/>
+      <w:outlineLvl w:val="2"/>
+    </w:pPr>
+    <w:rPr>
+      <w:rFonts w:asciiTheme="majorHAnsi" w:eastAsiaTheme="majorEastAsia" w:hAnsiTheme="majorHAnsi" w:cstheme="majorBidi"/>
+      <w:b/>
+      <w:bCs/>
+      <w:color w:val="4F81BD" w:themeColor="accent1"/>
+    </w:rPr>
+  </w:style>
   <w:style w:type="character" w:default="1" w:styleId="Fontepargpadro">
     <w:name w:val="Default Paragraph Font"/>
     <w:uiPriority w:val="1"/>
@@ -565,6 +3272,118 @@
       <w:ind w:left="720"/>
       <w:contextualSpacing/>
     </w:pPr>
+  </w:style>
+  <w:style w:type="character" w:customStyle="1" w:styleId="Ttulo1Char">
+    <w:name w:val="Título 1 Char"/>
+    <w:basedOn w:val="Fontepargpadro"/>
+    <w:link w:val="Ttulo1"/>
+    <w:uiPriority w:val="9"/>
+    <w:rsid w:val="00E027F6"/>
+    <w:rPr>
+      <w:rFonts w:asciiTheme="majorHAnsi" w:eastAsiaTheme="majorEastAsia" w:hAnsiTheme="majorHAnsi" w:cstheme="majorBidi"/>
+      <w:b/>
+      <w:bCs/>
+      <w:color w:val="365F91" w:themeColor="accent1" w:themeShade="BF"/>
+      <w:sz w:val="28"/>
+      <w:szCs w:val="28"/>
+    </w:rPr>
+  </w:style>
+  <w:style w:type="character" w:customStyle="1" w:styleId="Ttulo2Char">
+    <w:name w:val="Título 2 Char"/>
+    <w:basedOn w:val="Fontepargpadro"/>
+    <w:link w:val="Ttulo2"/>
+    <w:uiPriority w:val="9"/>
+    <w:rsid w:val="000133A3"/>
+    <w:rPr>
+      <w:rFonts w:asciiTheme="majorHAnsi" w:eastAsiaTheme="majorEastAsia" w:hAnsiTheme="majorHAnsi" w:cstheme="majorBidi"/>
+      <w:b/>
+      <w:bCs/>
+      <w:color w:val="4F81BD" w:themeColor="accent1"/>
+      <w:sz w:val="26"/>
+      <w:szCs w:val="26"/>
+    </w:rPr>
+  </w:style>
+  <w:style w:type="paragraph" w:styleId="Textodebalo">
+    <w:name w:val="Balloon Text"/>
+    <w:basedOn w:val="Normal"/>
+    <w:link w:val="TextodebaloChar"/>
+    <w:uiPriority w:val="99"/>
+    <w:semiHidden/>
+    <w:unhideWhenUsed/>
+    <w:rsid w:val="000133A3"/>
+    <w:pPr>
+      <w:spacing w:after="0" w:line="240" w:lineRule="auto"/>
+    </w:pPr>
+    <w:rPr>
+      <w:rFonts w:ascii="Tahoma" w:hAnsi="Tahoma" w:cs="Tahoma"/>
+      <w:sz w:val="16"/>
+      <w:szCs w:val="16"/>
+    </w:rPr>
+  </w:style>
+  <w:style w:type="character" w:customStyle="1" w:styleId="TextodebaloChar">
+    <w:name w:val="Texto de balão Char"/>
+    <w:basedOn w:val="Fontepargpadro"/>
+    <w:link w:val="Textodebalo"/>
+    <w:uiPriority w:val="99"/>
+    <w:semiHidden/>
+    <w:rsid w:val="000133A3"/>
+    <w:rPr>
+      <w:rFonts w:ascii="Tahoma" w:hAnsi="Tahoma" w:cs="Tahoma"/>
+      <w:sz w:val="16"/>
+      <w:szCs w:val="16"/>
+    </w:rPr>
+  </w:style>
+  <w:style w:type="character" w:customStyle="1" w:styleId="Ttulo3Char">
+    <w:name w:val="Título 3 Char"/>
+    <w:basedOn w:val="Fontepargpadro"/>
+    <w:link w:val="Ttulo3"/>
+    <w:uiPriority w:val="9"/>
+    <w:rsid w:val="000133A3"/>
+    <w:rPr>
+      <w:rFonts w:asciiTheme="majorHAnsi" w:eastAsiaTheme="majorEastAsia" w:hAnsiTheme="majorHAnsi" w:cstheme="majorBidi"/>
+      <w:b/>
+      <w:bCs/>
+      <w:color w:val="4F81BD" w:themeColor="accent1"/>
+    </w:rPr>
+  </w:style>
+  <w:style w:type="paragraph" w:styleId="Ttulo">
+    <w:name w:val="Title"/>
+    <w:basedOn w:val="Normal"/>
+    <w:next w:val="Normal"/>
+    <w:link w:val="TtuloChar"/>
+    <w:uiPriority w:val="10"/>
+    <w:qFormat/>
+    <w:rsid w:val="00B010E0"/>
+    <w:pPr>
+      <w:pBdr>
+        <w:bottom w:val="single" w:sz="8" w:space="4" w:color="4F81BD" w:themeColor="accent1"/>
+      </w:pBdr>
+      <w:spacing w:after="300" w:line="240" w:lineRule="auto"/>
+      <w:contextualSpacing/>
+    </w:pPr>
+    <w:rPr>
+      <w:rFonts w:asciiTheme="majorHAnsi" w:eastAsiaTheme="majorEastAsia" w:hAnsiTheme="majorHAnsi" w:cstheme="majorBidi"/>
+      <w:color w:val="17365D" w:themeColor="text2" w:themeShade="BF"/>
+      <w:spacing w:val="5"/>
+      <w:kern w:val="28"/>
+      <w:sz w:val="52"/>
+      <w:szCs w:val="52"/>
+    </w:rPr>
+  </w:style>
+  <w:style w:type="character" w:customStyle="1" w:styleId="TtuloChar">
+    <w:name w:val="Título Char"/>
+    <w:basedOn w:val="Fontepargpadro"/>
+    <w:link w:val="Ttulo"/>
+    <w:uiPriority w:val="10"/>
+    <w:rsid w:val="00B010E0"/>
+    <w:rPr>
+      <w:rFonts w:asciiTheme="majorHAnsi" w:eastAsiaTheme="majorEastAsia" w:hAnsiTheme="majorHAnsi" w:cstheme="majorBidi"/>
+      <w:color w:val="17365D" w:themeColor="text2" w:themeShade="BF"/>
+      <w:spacing w:val="5"/>
+      <w:kern w:val="28"/>
+      <w:sz w:val="52"/>
+      <w:szCs w:val="52"/>
+    </w:rPr>
   </w:style>
 </w:styles>
 </file>
@@ -852,4 +3671,16 @@
   <a:objectDefaults/>
   <a:extraClrSchemeLst/>
 </a:theme>
+</file>
+
+<file path=customXml/item1.xml><?xml version="1.0" encoding="utf-8"?>
+<b:Sources xmlns:b="http://schemas.openxmlformats.org/officeDocument/2006/bibliography" xmlns="http://schemas.openxmlformats.org/officeDocument/2006/bibliography" SelectedStyle="\APA.XSL" StyleName="APA"/>
+</file>
+
+<file path=customXml/itemProps1.xml><?xml version="1.0" encoding="utf-8"?>
+<ds:datastoreItem xmlns:ds="http://schemas.openxmlformats.org/officeDocument/2006/customXml" ds:itemID="{694558E9-6211-4661-82BC-F2D678FAC640}">
+  <ds:schemaRefs>
+    <ds:schemaRef ds:uri="http://schemas.openxmlformats.org/officeDocument/2006/bibliography"/>
+  </ds:schemaRefs>
+</ds:datastoreItem>
 </file>
</xml_diff>

<commit_message>
Adicionando informações sobre o ciclo básico de desenvolvimento
</commit_message>
<xml_diff>
--- a/TutorialGit.docx
+++ b/TutorialGit.docx
@@ -9,8 +9,6 @@
       <w:r>
         <w:t>Manual prático de utilização do Git</w:t>
       </w:r>
-      <w:bookmarkStart w:id="0" w:name="_GoBack"/>
-      <w:bookmarkEnd w:id="0"/>
     </w:p>
     <w:p>
       <w:pPr>
@@ -51,7 +49,25 @@
         <w:ind w:firstLine="708"/>
       </w:pPr>
       <w:r>
-        <w:t xml:space="preserve">Devido à demanda de utilização tanto em projetos em Java quanto em projetos desenvolvidos para plataforma Microsoft, os exemplos serão feitos utilizando: Visual Studio 2015, Eclipse e a ferramenta gráfica padrão do Git (Git GUI). Ocasionalmente também será apresentado o cliente da Atlassian SourceTree por ser um cliente Git muito fácil de usar e bastante completo, além de mostrar graficamente a evolução do código que está sendo versionado. </w:t>
+        <w:t xml:space="preserve">Devido à demanda de utilização tanto em projetos em Java quanto em projetos desenvolvidos para plataforma Microsoft, os exemplos serão feitos utilizando: Visual Studio 2015, Eclipse e a ferramenta gráfica padrão do Git (Git GUI). Ocasionalmente também será apresentado o cliente da </w:t>
+      </w:r>
+      <w:proofErr w:type="spellStart"/>
+      <w:r>
+        <w:t>Atlassian</w:t>
+      </w:r>
+      <w:proofErr w:type="spellEnd"/>
+      <w:r>
+        <w:t xml:space="preserve"> </w:t>
+      </w:r>
+      <w:proofErr w:type="spellStart"/>
+      <w:proofErr w:type="gramStart"/>
+      <w:r>
+        <w:t>SourceTree</w:t>
+      </w:r>
+      <w:proofErr w:type="spellEnd"/>
+      <w:proofErr w:type="gramEnd"/>
+      <w:r>
+        <w:t xml:space="preserve"> por ser um cliente Git muito fácil de usar e bastante completo, além de mostrar graficamente a evolução do código que está sendo versionado. </w:t>
       </w:r>
     </w:p>
     <w:p>
@@ -124,12 +140,42 @@
           <w:numId w:val="2"/>
         </w:numPr>
       </w:pPr>
-      <w:r>
-        <w:rPr>
-          <w:b/>
-        </w:rPr>
-        <w:t>Workspace/Work directory</w:t>
-      </w:r>
+      <w:proofErr w:type="spellStart"/>
+      <w:r>
+        <w:rPr>
+          <w:b/>
+        </w:rPr>
+        <w:t>Workspace</w:t>
+      </w:r>
+      <w:proofErr w:type="spellEnd"/>
+      <w:r>
+        <w:rPr>
+          <w:b/>
+        </w:rPr>
+        <w:t>/</w:t>
+      </w:r>
+      <w:proofErr w:type="spellStart"/>
+      <w:r>
+        <w:rPr>
+          <w:b/>
+        </w:rPr>
+        <w:t>Work</w:t>
+      </w:r>
+      <w:proofErr w:type="spellEnd"/>
+      <w:r>
+        <w:rPr>
+          <w:b/>
+        </w:rPr>
+        <w:t xml:space="preserve"> </w:t>
+      </w:r>
+      <w:proofErr w:type="spellStart"/>
+      <w:r>
+        <w:rPr>
+          <w:b/>
+        </w:rPr>
+        <w:t>directory</w:t>
+      </w:r>
+      <w:proofErr w:type="spellEnd"/>
       <w:r>
         <w:t>: espaço temporário para manter uma cópia local do trabalho que está sendo modificada. Neste momento o arquivo pode estar versionado ou não;</w:t>
       </w:r>
@@ -142,12 +188,14 @@
           <w:numId w:val="2"/>
         </w:numPr>
       </w:pPr>
+      <w:proofErr w:type="spellStart"/>
       <w:r>
         <w:rPr>
           <w:b/>
         </w:rPr>
         <w:t>Branch</w:t>
       </w:r>
+      <w:proofErr w:type="spellEnd"/>
       <w:r>
         <w:t>: versão paralela do arquivo principal</w:t>
       </w:r>
@@ -166,12 +214,14 @@
           <w:numId w:val="2"/>
         </w:numPr>
       </w:pPr>
+      <w:proofErr w:type="spellStart"/>
       <w:r>
         <w:rPr>
           <w:b/>
         </w:rPr>
         <w:t>Tag</w:t>
       </w:r>
+      <w:proofErr w:type="spellEnd"/>
       <w:r>
         <w:t xml:space="preserve">: marcação em determinado momento para identificação de um instante específico no ciclo de vida dos arquivos que estão sendo versionados. Normalmente é utilizado para identificar que uma versão foi finalizada; </w:t>
       </w:r>
@@ -205,12 +255,14 @@
           <w:numId w:val="2"/>
         </w:numPr>
       </w:pPr>
+      <w:proofErr w:type="spellStart"/>
       <w:r>
         <w:rPr>
           <w:b/>
         </w:rPr>
         <w:t>Commit</w:t>
       </w:r>
+      <w:proofErr w:type="spellEnd"/>
       <w:r>
         <w:t>: envia as alterações feitas em um arquivo no espaço de trabalho para o repositório local;</w:t>
       </w:r>
@@ -223,12 +275,14 @@
           <w:numId w:val="2"/>
         </w:numPr>
       </w:pPr>
+      <w:proofErr w:type="spellStart"/>
       <w:r>
         <w:rPr>
           <w:b/>
         </w:rPr>
         <w:t>Pull</w:t>
       </w:r>
+      <w:proofErr w:type="spellEnd"/>
       <w:r>
         <w:t>: Atualiza o repositório local com eventuais alterações que foram feitas no repositório remoto depois de ser clonado</w:t>
       </w:r>
@@ -241,14 +295,24 @@
           <w:numId w:val="2"/>
         </w:numPr>
       </w:pPr>
+      <w:proofErr w:type="spellStart"/>
       <w:r>
         <w:rPr>
           <w:b/>
         </w:rPr>
         <w:t>Push</w:t>
       </w:r>
-      <w:r>
-        <w:t>: envia para o repositório remoto as alterações que foram commitadas para o repositório local e ainda não foram submetidas;</w:t>
+      <w:proofErr w:type="spellEnd"/>
+      <w:r>
+        <w:t xml:space="preserve">: envia para o repositório remoto as alterações que foram </w:t>
+      </w:r>
+      <w:proofErr w:type="spellStart"/>
+      <w:r>
+        <w:t>commitadas</w:t>
+      </w:r>
+      <w:proofErr w:type="spellEnd"/>
+      <w:r>
+        <w:t xml:space="preserve"> para o repositório local e ainda não foram submetidas;</w:t>
       </w:r>
     </w:p>
     <w:p>
@@ -266,7 +330,15 @@
         <w:t>Merge</w:t>
       </w:r>
       <w:r>
-        <w:t>: mescla as alterações feitas em branches diferentes;</w:t>
+        <w:t xml:space="preserve">: mescla as alterações feitas em </w:t>
+      </w:r>
+      <w:proofErr w:type="spellStart"/>
+      <w:r>
+        <w:t>branches</w:t>
+      </w:r>
+      <w:proofErr w:type="spellEnd"/>
+      <w:r>
+        <w:t xml:space="preserve"> diferentes;</w:t>
       </w:r>
     </w:p>
     <w:p>
@@ -277,22 +349,85 @@
           <w:numId w:val="2"/>
         </w:numPr>
       </w:pPr>
+      <w:proofErr w:type="spellStart"/>
       <w:r>
         <w:rPr>
           <w:b/>
         </w:rPr>
         <w:t>Diff</w:t>
       </w:r>
+      <w:proofErr w:type="spellEnd"/>
       <w:r>
         <w:t>: compara as alterações feitas por duas pessoas diferentes. Normalmente utilizado quando o mesmo arquivo é alterado ao mesmo tempo por pessoas distintas;</w:t>
       </w:r>
     </w:p>
+    <w:p/>
     <w:p>
       <w:pPr>
         <w:pStyle w:val="Ttulo1"/>
-      </w:pPr>
-      <w:r>
+        <w:jc w:val="center"/>
+      </w:pPr>
+      <w:r>
+        <w:rPr>
+          <w:noProof/>
+          <w:lang w:eastAsia="pt-BR"/>
+        </w:rPr>
         <w:lastRenderedPageBreak/>
+        <w:drawing>
+          <wp:inline distT="0" distB="0" distL="0" distR="0">
+            <wp:extent cx="3639670" cy="1908390"/>
+            <wp:effectExtent l="0" t="0" r="0" b="0"/>
+            <wp:docPr id="20" name="Imagem 20" descr="C:\Users\mollivier\Desktop\Untitled Diagram.png"/>
+            <wp:cNvGraphicFramePr>
+              <a:graphicFrameLocks xmlns:a="http://schemas.openxmlformats.org/drawingml/2006/main" noChangeAspect="1"/>
+            </wp:cNvGraphicFramePr>
+            <a:graphic xmlns:a="http://schemas.openxmlformats.org/drawingml/2006/main">
+              <a:graphicData uri="http://schemas.openxmlformats.org/drawingml/2006/picture">
+                <pic:pic xmlns:pic="http://schemas.openxmlformats.org/drawingml/2006/picture">
+                  <pic:nvPicPr>
+                    <pic:cNvPr id="0" name="Picture 3" descr="C:\Users\mollivier\Desktop\Untitled Diagram.png"/>
+                    <pic:cNvPicPr>
+                      <a:picLocks noChangeAspect="1" noChangeArrowheads="1"/>
+                    </pic:cNvPicPr>
+                  </pic:nvPicPr>
+                  <pic:blipFill>
+                    <a:blip r:embed="rId7">
+                      <a:extLst>
+                        <a:ext uri="{28A0092B-C50C-407E-A947-70E740481C1C}">
+                          <a14:useLocalDpi xmlns:a14="http://schemas.microsoft.com/office/drawing/2010/main" val="0"/>
+                        </a:ext>
+                      </a:extLst>
+                    </a:blip>
+                    <a:srcRect/>
+                    <a:stretch>
+                      <a:fillRect/>
+                    </a:stretch>
+                  </pic:blipFill>
+                  <pic:spPr bwMode="auto">
+                    <a:xfrm>
+                      <a:off x="0" y="0"/>
+                      <a:ext cx="3639732" cy="1908422"/>
+                    </a:xfrm>
+                    <a:prstGeom prst="rect">
+                      <a:avLst/>
+                    </a:prstGeom>
+                    <a:noFill/>
+                    <a:ln>
+                      <a:noFill/>
+                    </a:ln>
+                  </pic:spPr>
+                </pic:pic>
+              </a:graphicData>
+            </a:graphic>
+          </wp:inline>
+        </w:drawing>
+      </w:r>
+    </w:p>
+    <w:p>
+      <w:pPr>
+        <w:pStyle w:val="Ttulo1"/>
+      </w:pPr>
+      <w:r>
         <w:t>Fluxo básico</w:t>
       </w:r>
     </w:p>
@@ -385,7 +520,7 @@
                     <pic:cNvPicPr/>
                   </pic:nvPicPr>
                   <pic:blipFill>
-                    <a:blip r:embed="rId7">
+                    <a:blip r:embed="rId8">
                       <a:extLst>
                         <a:ext uri="{28A0092B-C50C-407E-A947-70E740481C1C}">
                           <a14:useLocalDpi xmlns:a14="http://schemas.microsoft.com/office/drawing/2010/main" val="0"/>
@@ -440,7 +575,7 @@
                     <pic:cNvPicPr/>
                   </pic:nvPicPr>
                   <pic:blipFill>
-                    <a:blip r:embed="rId8"/>
+                    <a:blip r:embed="rId9"/>
                     <a:stretch>
                       <a:fillRect/>
                     </a:stretch>
@@ -518,7 +653,7 @@
                     <pic:cNvPicPr/>
                   </pic:nvPicPr>
                   <pic:blipFill>
-                    <a:blip r:embed="rId9"/>
+                    <a:blip r:embed="rId10"/>
                     <a:stretch>
                       <a:fillRect/>
                     </a:stretch>
@@ -622,7 +757,7 @@
                     <pic:cNvPicPr/>
                   </pic:nvPicPr>
                   <pic:blipFill>
-                    <a:blip r:embed="rId10">
+                    <a:blip r:embed="rId11">
                       <a:extLst>
                         <a:ext uri="{28A0092B-C50C-407E-A947-70E740481C1C}">
                           <a14:useLocalDpi xmlns:a14="http://schemas.microsoft.com/office/drawing/2010/main" val="0"/>
@@ -668,13 +803,23 @@
       <w:r>
         <w:t xml:space="preserve">Como já foi visto inicialmente, quando foi falado sobre o ciclo de vida dos arquivos versionados, um arquivo não é adicionado automaticamente a </w:t>
       </w:r>
-      <w:r>
-        <w:rPr>
-          <w:b/>
-          <w:i/>
-        </w:rPr>
-        <w:t xml:space="preserve">staging </w:t>
-      </w:r>
+      <w:proofErr w:type="spellStart"/>
+      <w:r>
+        <w:rPr>
+          <w:b/>
+          <w:i/>
+        </w:rPr>
+        <w:t>staging</w:t>
+      </w:r>
+      <w:proofErr w:type="spellEnd"/>
+      <w:r>
+        <w:rPr>
+          <w:b/>
+          <w:i/>
+        </w:rPr>
+        <w:t xml:space="preserve"> </w:t>
+      </w:r>
+      <w:proofErr w:type="spellStart"/>
       <w:r>
         <w:rPr>
           <w:b/>
@@ -682,6 +827,7 @@
         </w:rPr>
         <w:t>area</w:t>
       </w:r>
+      <w:proofErr w:type="spellEnd"/>
       <w:r>
         <w:t xml:space="preserve"> de modo que é necessário indicar quais arquivos devem ser adicionados. Para saber quais arquivos foram adicionados, alterados ou excluídos é necessário ver o </w:t>
       </w:r>
@@ -695,12 +841,28 @@
       <w:r>
         <w:t xml:space="preserve"> dos arquivos que estão no </w:t>
       </w:r>
-      <w:r>
-        <w:rPr>
-          <w:i/>
-        </w:rPr>
-        <w:t>working directory</w:t>
-      </w:r>
+      <w:proofErr w:type="spellStart"/>
+      <w:r>
+        <w:rPr>
+          <w:i/>
+        </w:rPr>
+        <w:t>working</w:t>
+      </w:r>
+      <w:proofErr w:type="spellEnd"/>
+      <w:r>
+        <w:rPr>
+          <w:i/>
+        </w:rPr>
+        <w:t xml:space="preserve"> </w:t>
+      </w:r>
+      <w:proofErr w:type="spellStart"/>
+      <w:r>
+        <w:rPr>
+          <w:i/>
+        </w:rPr>
+        <w:t>directory</w:t>
+      </w:r>
+      <w:proofErr w:type="spellEnd"/>
       <w:r>
         <w:t xml:space="preserve"> do repositório. </w:t>
       </w:r>
@@ -739,7 +901,7 @@
                     </pic:cNvPicPr>
                   </pic:nvPicPr>
                   <pic:blipFill>
-                    <a:blip r:embed="rId11">
+                    <a:blip r:embed="rId12">
                       <a:extLst>
                         <a:ext uri="{28A0092B-C50C-407E-A947-70E740481C1C}">
                           <a14:useLocalDpi xmlns:a14="http://schemas.microsoft.com/office/drawing/2010/main" val="0"/>
@@ -787,15 +949,32 @@
       <w:r>
         <w:t xml:space="preserve">A partir do momento em que um ou mais arquivos foram adicionados a </w:t>
       </w:r>
-      <w:r>
-        <w:rPr>
-          <w:i/>
-        </w:rPr>
-        <w:t>staging area</w:t>
-      </w:r>
+      <w:proofErr w:type="spellStart"/>
+      <w:r>
+        <w:rPr>
+          <w:i/>
+        </w:rPr>
+        <w:t>staging</w:t>
+      </w:r>
+      <w:proofErr w:type="spellEnd"/>
+      <w:r>
+        <w:rPr>
+          <w:i/>
+        </w:rPr>
+        <w:t xml:space="preserve"> </w:t>
+      </w:r>
+      <w:proofErr w:type="spellStart"/>
+      <w:r>
+        <w:rPr>
+          <w:i/>
+        </w:rPr>
+        <w:t>area</w:t>
+      </w:r>
+      <w:proofErr w:type="spellEnd"/>
       <w:r>
         <w:t xml:space="preserve">, os mesmos já estão sendo rastreados pelo Git e, portanto é possível gravar efetivamente no repositório local. O nome dessa ação é </w:t>
       </w:r>
+      <w:proofErr w:type="spellStart"/>
       <w:r>
         <w:rPr>
           <w:b/>
@@ -803,18 +982,21 @@
         </w:rPr>
         <w:t>commit</w:t>
       </w:r>
+      <w:proofErr w:type="spellEnd"/>
       <w:r>
         <w:t xml:space="preserve">. Vale </w:t>
       </w:r>
       <w:r>
         <w:t xml:space="preserve">lembrar que, no Git, todos os </w:t>
       </w:r>
+      <w:proofErr w:type="spellStart"/>
       <w:r>
         <w:rPr>
           <w:i/>
         </w:rPr>
         <w:t>commits</w:t>
       </w:r>
+      <w:proofErr w:type="spellEnd"/>
       <w:r>
         <w:t xml:space="preserve"> precisam ter uma mensagem descrevendo o que foi feito. </w:t>
       </w:r>
@@ -853,7 +1035,7 @@
                     <pic:cNvPicPr/>
                   </pic:nvPicPr>
                   <pic:blipFill>
-                    <a:blip r:embed="rId12"/>
+                    <a:blip r:embed="rId13"/>
                     <a:stretch>
                       <a:fillRect/>
                     </a:stretch>
@@ -934,7 +1116,7 @@
                     <pic:cNvPicPr/>
                   </pic:nvPicPr>
                   <pic:blipFill>
-                    <a:blip r:embed="rId13">
+                    <a:blip r:embed="rId14">
                       <a:extLst>
                         <a:ext uri="{28A0092B-C50C-407E-A947-70E740481C1C}">
                           <a14:useLocalDpi xmlns:a14="http://schemas.microsoft.com/office/drawing/2010/main" val="0"/>
@@ -977,6 +1159,7 @@
       <w:r>
         <w:t xml:space="preserve">Como já existe um repositório ligado ao repositório local que foi criado. Agora é o momento de enviar para a rede todas as alterações que foram feitas localmente. Para isso, será utilizado o </w:t>
       </w:r>
+      <w:proofErr w:type="spellStart"/>
       <w:r>
         <w:rPr>
           <w:b/>
@@ -984,6 +1167,7 @@
         </w:rPr>
         <w:t>push</w:t>
       </w:r>
+      <w:proofErr w:type="spellEnd"/>
       <w:r>
         <w:t>.</w:t>
       </w:r>
@@ -1014,7 +1198,7 @@
                     <pic:cNvPicPr/>
                   </pic:nvPicPr>
                   <pic:blipFill>
-                    <a:blip r:embed="rId14">
+                    <a:blip r:embed="rId15">
                       <a:extLst>
                         <a:ext uri="{28A0092B-C50C-407E-A947-70E740481C1C}">
                           <a14:useLocalDpi xmlns:a14="http://schemas.microsoft.com/office/drawing/2010/main" val="0"/>
@@ -1049,15 +1233,18 @@
       <w:r>
         <w:t xml:space="preserve">Lembrando que como a partir do momento em que um repositório remoto está sendo utilizado, acredita-se que não existe apenas uma única pessoa fazendo alterações nesse repositório remoto. Sendo assim, para que não haja conflito com eventuais trabalhos feitos por outras pessoas, é recomendado que antes do </w:t>
       </w:r>
+      <w:proofErr w:type="spellStart"/>
       <w:r>
         <w:rPr>
           <w:i/>
         </w:rPr>
         <w:t>push</w:t>
       </w:r>
+      <w:proofErr w:type="spellEnd"/>
       <w:r>
         <w:t xml:space="preserve">, seja feito um </w:t>
       </w:r>
+      <w:proofErr w:type="spellStart"/>
       <w:r>
         <w:rPr>
           <w:b/>
@@ -1065,6 +1252,7 @@
         </w:rPr>
         <w:t>pull</w:t>
       </w:r>
+      <w:proofErr w:type="spellEnd"/>
       <w:r>
         <w:t xml:space="preserve"> para pegar </w:t>
       </w:r>
@@ -1100,7 +1288,7 @@
                     <pic:cNvPicPr/>
                   </pic:nvPicPr>
                   <pic:blipFill>
-                    <a:blip r:embed="rId15">
+                    <a:blip r:embed="rId16">
                       <a:extLst>
                         <a:ext uri="{28A0092B-C50C-407E-A947-70E740481C1C}">
                           <a14:useLocalDpi xmlns:a14="http://schemas.microsoft.com/office/drawing/2010/main" val="0"/>
@@ -1222,7 +1410,7 @@
                     <pic:cNvPicPr/>
                   </pic:nvPicPr>
                   <pic:blipFill>
-                    <a:blip r:embed="rId16"/>
+                    <a:blip r:embed="rId17"/>
                     <a:stretch>
                       <a:fillRect/>
                     </a:stretch>
@@ -1260,73 +1448,6 @@
             <wp:extent cx="2671482" cy="2201826"/>
             <wp:effectExtent l="0" t="0" r="0" b="8255"/>
             <wp:docPr id="10" name="Imagem 10"/>
-            <wp:cNvGraphicFramePr>
-              <a:graphicFrameLocks xmlns:a="http://schemas.openxmlformats.org/drawingml/2006/main" noChangeAspect="1"/>
-            </wp:cNvGraphicFramePr>
-            <a:graphic xmlns:a="http://schemas.openxmlformats.org/drawingml/2006/main">
-              <a:graphicData uri="http://schemas.openxmlformats.org/drawingml/2006/picture">
-                <pic:pic xmlns:pic="http://schemas.openxmlformats.org/drawingml/2006/picture">
-                  <pic:nvPicPr>
-                    <pic:cNvPr id="0" name=""/>
-                    <pic:cNvPicPr/>
-                  </pic:nvPicPr>
-                  <pic:blipFill>
-                    <a:blip r:embed="rId17"/>
-                    <a:stretch>
-                      <a:fillRect/>
-                    </a:stretch>
-                  </pic:blipFill>
-                  <pic:spPr>
-                    <a:xfrm>
-                      <a:off x="0" y="0"/>
-                      <a:ext cx="2672925" cy="2203015"/>
-                    </a:xfrm>
-                    <a:prstGeom prst="rect">
-                      <a:avLst/>
-                    </a:prstGeom>
-                  </pic:spPr>
-                </pic:pic>
-              </a:graphicData>
-            </a:graphic>
-          </wp:inline>
-        </w:drawing>
-      </w:r>
-    </w:p>
-    <w:p>
-      <w:pPr>
-        <w:pStyle w:val="Ttulo3"/>
-      </w:pPr>
-      <w:r>
-        <w:t xml:space="preserve">Ligando a um repositório remoto </w:t>
-      </w:r>
-    </w:p>
-    <w:p>
-      <w:pPr>
-        <w:ind w:firstLine="708"/>
-        <w:jc w:val="both"/>
-      </w:pPr>
-      <w:r>
-        <w:t xml:space="preserve">Como já existe um repositório remoto vazio e agora também existe um repositório local. O próximo passo que deve ser feito a criação de uma ligação entre os dois repositórios para que o código que está sendo versionado localmente possa ser compartilhado na rede. </w:t>
-      </w:r>
-    </w:p>
-    <w:p>
-      <w:pPr>
-        <w:jc w:val="center"/>
-        <w:rPr>
-          <w:color w:val="FF0000"/>
-        </w:rPr>
-      </w:pPr>
-      <w:r>
-        <w:rPr>
-          <w:noProof/>
-          <w:lang w:eastAsia="pt-BR"/>
-        </w:rPr>
-        <w:lastRenderedPageBreak/>
-        <w:drawing>
-          <wp:inline distT="0" distB="0" distL="0" distR="0" wp14:anchorId="0E399D12" wp14:editId="534B8711">
-            <wp:extent cx="3679008" cy="2510117"/>
-            <wp:effectExtent l="0" t="0" r="0" b="5080"/>
-            <wp:docPr id="12" name="Imagem 12"/>
             <wp:cNvGraphicFramePr>
               <a:graphicFrameLocks xmlns:a="http://schemas.openxmlformats.org/drawingml/2006/main" noChangeAspect="1"/>
             </wp:cNvGraphicFramePr>
@@ -1346,7 +1467,7 @@
                   <pic:spPr>
                     <a:xfrm>
                       <a:off x="0" y="0"/>
-                      <a:ext cx="3681249" cy="2511646"/>
+                      <a:ext cx="2672925" cy="2203015"/>
                     </a:xfrm>
                     <a:prstGeom prst="rect">
                       <a:avLst/>
@@ -1364,7 +1485,7 @@
         <w:pStyle w:val="Ttulo3"/>
       </w:pPr>
       <w:r>
-        <w:t>Clonando um repositório remoto</w:t>
+        <w:t xml:space="preserve">Ligando a um repositório remoto </w:t>
       </w:r>
     </w:p>
     <w:p>
@@ -1373,34 +1494,7 @@
         <w:jc w:val="both"/>
       </w:pPr>
       <w:r>
-        <w:t xml:space="preserve">A outra forma de iniciar um trabalho de versionamento de código usando Git seria se já existisse um projeto no repositório remoto. Esse cenário é, talvez, o mais comum dos casos, pois isso acontece quando vamos dar continuidade a um trabalho que tinha sido iniciado anteriormente. Nesse caso o que será feito é um </w:t>
-      </w:r>
-      <w:r>
-        <w:rPr>
-          <w:b/>
-        </w:rPr>
-        <w:t>clone do repositório remoto</w:t>
-      </w:r>
-      <w:r>
-        <w:t xml:space="preserve">.  Quando um repositório remoto é clonado, o usuário que fez o clone passa a ter um </w:t>
-      </w:r>
-      <w:r>
-        <w:rPr>
-          <w:b/>
-        </w:rPr>
-        <w:t>repositório local</w:t>
-      </w:r>
-      <w:r>
-        <w:rPr>
-          <w:b/>
-        </w:rPr>
-        <w:t xml:space="preserve"> idêntico ao repositório que foi clonado</w:t>
-      </w:r>
-      <w:r>
-        <w:t xml:space="preserve">. </w:t>
-      </w:r>
-      <w:r>
-        <w:t xml:space="preserve">Vale lembrar que quando se clona um repositório remoto, ele automaticamente já possui uma ligação entre o local e o remoto. </w:t>
+        <w:t xml:space="preserve">Como já existe um repositório remoto vazio e agora também existe um repositório local. O próximo passo que deve ser feito a criação de uma ligação entre os dois repositórios para que o código que está sendo versionado localmente possa ser compartilhado na rede. </w:t>
       </w:r>
     </w:p>
     <w:p>
@@ -1415,11 +1509,12 @@
           <w:noProof/>
           <w:lang w:eastAsia="pt-BR"/>
         </w:rPr>
+        <w:lastRenderedPageBreak/>
         <w:drawing>
-          <wp:inline distT="0" distB="0" distL="0" distR="0" wp14:anchorId="1389749D" wp14:editId="1B4B71EB">
-            <wp:extent cx="4734757" cy="3164541"/>
-            <wp:effectExtent l="0" t="0" r="8890" b="0"/>
-            <wp:docPr id="13" name="Imagem 13"/>
+          <wp:inline distT="0" distB="0" distL="0" distR="0" wp14:anchorId="0E399D12" wp14:editId="534B8711">
+            <wp:extent cx="3679008" cy="2510117"/>
+            <wp:effectExtent l="0" t="0" r="0" b="5080"/>
+            <wp:docPr id="12" name="Imagem 12"/>
             <wp:cNvGraphicFramePr>
               <a:graphicFrameLocks xmlns:a="http://schemas.openxmlformats.org/drawingml/2006/main" noChangeAspect="1"/>
             </wp:cNvGraphicFramePr>
@@ -1439,7 +1534,7 @@
                   <pic:spPr>
                     <a:xfrm>
                       <a:off x="0" y="0"/>
-                      <a:ext cx="4737641" cy="3166468"/>
+                      <a:ext cx="3681249" cy="2511646"/>
                     </a:xfrm>
                     <a:prstGeom prst="rect">
                       <a:avLst/>
@@ -1457,10 +1552,7 @@
         <w:pStyle w:val="Ttulo3"/>
       </w:pPr>
       <w:r>
-        <w:t>Verificando</w:t>
-      </w:r>
-      <w:r>
-        <w:t xml:space="preserve"> o status dos arquivos do repositório</w:t>
+        <w:t>Clonando um repositório remoto</w:t>
       </w:r>
     </w:p>
     <w:p>
@@ -1469,52 +1561,41 @@
         <w:jc w:val="both"/>
       </w:pPr>
       <w:r>
-        <w:t xml:space="preserve">Como já foi visto inicialmente, quando foi falado sobre o ciclo de vida dos arquivos versionados, um arquivo não é adicionado automaticamente a </w:t>
-      </w:r>
-      <w:r>
-        <w:rPr>
-          <w:b/>
-          <w:i/>
-        </w:rPr>
-        <w:t xml:space="preserve">staging </w:t>
-      </w:r>
-      <w:r>
-        <w:rPr>
-          <w:b/>
-          <w:i/>
-        </w:rPr>
-        <w:t>area</w:t>
-      </w:r>
-      <w:r>
-        <w:t xml:space="preserve"> de modo que é necessário indicar quais arquivos devem ser adicionados. Para saber quais arquivos foram adicionados, alterados ou excluídos é necessário ver o </w:t>
-      </w:r>
-      <w:r>
-        <w:rPr>
-          <w:b/>
-          <w:i/>
-        </w:rPr>
-        <w:t>status</w:t>
-      </w:r>
-      <w:r>
-        <w:t xml:space="preserve"> dos arquivos que estão no </w:t>
-      </w:r>
-      <w:r>
-        <w:rPr>
-          <w:i/>
-        </w:rPr>
-        <w:t>working directory</w:t>
-      </w:r>
-      <w:r>
-        <w:t xml:space="preserve"> do repositório </w:t>
+        <w:t xml:space="preserve">A outra forma de iniciar um trabalho de versionamento de código usando Git seria se já existisse um projeto no repositório remoto. Esse cenário é, talvez, o mais comum dos casos, pois isso acontece quando vamos dar continuidade a um trabalho que tinha sido iniciado anteriormente. Nesse caso o que será feito é um </w:t>
+      </w:r>
+      <w:r>
+        <w:rPr>
+          <w:b/>
+        </w:rPr>
+        <w:t>clone do repositório remoto</w:t>
+      </w:r>
+      <w:r>
+        <w:t xml:space="preserve">.  Quando um repositório remoto é clonado, o usuário que fez o clone passa a ter um </w:t>
+      </w:r>
+      <w:r>
+        <w:rPr>
+          <w:b/>
+        </w:rPr>
+        <w:t>repositório local</w:t>
+      </w:r>
+      <w:r>
+        <w:rPr>
+          <w:b/>
+        </w:rPr>
+        <w:t xml:space="preserve"> idêntico ao repositório que foi clonado</w:t>
+      </w:r>
+      <w:r>
+        <w:t xml:space="preserve">. </w:t>
+      </w:r>
+      <w:r>
+        <w:t xml:space="preserve">Vale lembrar que quando se clona um repositório remoto, ele automaticamente já possui uma ligação entre o local e o remoto. </w:t>
       </w:r>
     </w:p>
     <w:p>
       <w:pPr>
         <w:jc w:val="center"/>
         <w:rPr>
-          <w:noProof/>
           <w:color w:val="FF0000"/>
-          <w:lang w:eastAsia="pt-BR"/>
         </w:rPr>
       </w:pPr>
       <w:r>
@@ -1522,12 +1603,11 @@
           <w:noProof/>
           <w:lang w:eastAsia="pt-BR"/>
         </w:rPr>
-        <w:lastRenderedPageBreak/>
         <w:drawing>
-          <wp:inline distT="0" distB="0" distL="0" distR="0" wp14:anchorId="385E17C4" wp14:editId="0CC29A6A">
-            <wp:extent cx="3819525" cy="3190875"/>
-            <wp:effectExtent l="0" t="0" r="9525" b="9525"/>
-            <wp:docPr id="14" name="Imagem 14"/>
+          <wp:inline distT="0" distB="0" distL="0" distR="0" wp14:anchorId="1389749D" wp14:editId="1B4B71EB">
+            <wp:extent cx="4734757" cy="3164541"/>
+            <wp:effectExtent l="0" t="0" r="8890" b="0"/>
+            <wp:docPr id="13" name="Imagem 13"/>
             <wp:cNvGraphicFramePr>
               <a:graphicFrameLocks xmlns:a="http://schemas.openxmlformats.org/drawingml/2006/main" noChangeAspect="1"/>
             </wp:cNvGraphicFramePr>
@@ -1547,7 +1627,7 @@
                   <pic:spPr>
                     <a:xfrm>
                       <a:off x="0" y="0"/>
-                      <a:ext cx="3819525" cy="3190875"/>
+                      <a:ext cx="4737641" cy="3166468"/>
                     </a:xfrm>
                     <a:prstGeom prst="rect">
                       <a:avLst/>
@@ -1565,7 +1645,10 @@
         <w:pStyle w:val="Ttulo3"/>
       </w:pPr>
       <w:r>
-        <w:t>Gravando o arquivo no repositório</w:t>
+        <w:t>Verificando</w:t>
+      </w:r>
+      <w:r>
+        <w:t xml:space="preserve"> o status dos arquivos do repositório</w:t>
       </w:r>
     </w:p>
     <w:p>
@@ -1574,50 +1657,87 @@
         <w:jc w:val="both"/>
       </w:pPr>
       <w:r>
-        <w:t xml:space="preserve">A partir do momento em que um ou mais arquivos foram adicionados a </w:t>
-      </w:r>
-      <w:r>
-        <w:rPr>
-          <w:i/>
-        </w:rPr>
-        <w:t>staging area</w:t>
-      </w:r>
-      <w:r>
-        <w:t xml:space="preserve">, os mesmos já estão sendo rastreados pelo Git e, portanto é possível gravar efetivamente no repositório local. O nome dessa ação é </w:t>
-      </w:r>
-      <w:r>
-        <w:rPr>
-          <w:b/>
-          <w:i/>
-        </w:rPr>
-        <w:t>commit</w:t>
-      </w:r>
-      <w:r>
-        <w:t xml:space="preserve">. Vale </w:t>
-      </w:r>
-      <w:r>
-        <w:t xml:space="preserve">lembrar que, no Git, todos os </w:t>
-      </w:r>
-      <w:r>
-        <w:rPr>
-          <w:i/>
-        </w:rPr>
-        <w:t>commits</w:t>
-      </w:r>
-      <w:r>
-        <w:t xml:space="preserve"> precisam ter uma mensagem descrevendo o que foi feito. </w:t>
+        <w:t xml:space="preserve">Como já foi visto inicialmente, quando foi falado sobre o ciclo de vida dos arquivos versionados, um arquivo não é adicionado automaticamente a </w:t>
+      </w:r>
+      <w:proofErr w:type="spellStart"/>
+      <w:r>
+        <w:rPr>
+          <w:b/>
+          <w:i/>
+        </w:rPr>
+        <w:t>staging</w:t>
+      </w:r>
+      <w:proofErr w:type="spellEnd"/>
+      <w:r>
+        <w:rPr>
+          <w:b/>
+          <w:i/>
+        </w:rPr>
+        <w:t xml:space="preserve"> </w:t>
+      </w:r>
+      <w:proofErr w:type="spellStart"/>
+      <w:r>
+        <w:rPr>
+          <w:b/>
+          <w:i/>
+        </w:rPr>
+        <w:t>area</w:t>
+      </w:r>
+      <w:proofErr w:type="spellEnd"/>
+      <w:r>
+        <w:t xml:space="preserve"> de modo que é necessário indicar quais arquivos devem ser adicionados. Para saber quais arquivos foram adicionados, alterados ou excluídos é necessário ver o </w:t>
+      </w:r>
+      <w:r>
+        <w:rPr>
+          <w:b/>
+          <w:i/>
+        </w:rPr>
+        <w:t>status</w:t>
+      </w:r>
+      <w:r>
+        <w:t xml:space="preserve"> dos arquivos que estão no </w:t>
+      </w:r>
+      <w:proofErr w:type="spellStart"/>
+      <w:r>
+        <w:rPr>
+          <w:i/>
+        </w:rPr>
+        <w:t>working</w:t>
+      </w:r>
+      <w:proofErr w:type="spellEnd"/>
+      <w:r>
+        <w:rPr>
+          <w:i/>
+        </w:rPr>
+        <w:t xml:space="preserve"> </w:t>
+      </w:r>
+      <w:proofErr w:type="spellStart"/>
+      <w:r>
+        <w:rPr>
+          <w:i/>
+        </w:rPr>
+        <w:t>directory</w:t>
+      </w:r>
+      <w:proofErr w:type="spellEnd"/>
+      <w:r>
+        <w:t xml:space="preserve"> do </w:t>
+      </w:r>
+      <w:proofErr w:type="gramStart"/>
+      <w:r>
+        <w:t>repositório</w:t>
+      </w:r>
+      <w:proofErr w:type="gramEnd"/>
+      <w:r>
+        <w:t xml:space="preserve"> </w:t>
       </w:r>
     </w:p>
     <w:p>
       <w:pPr>
         <w:jc w:val="center"/>
         <w:rPr>
-          <w:rFonts w:asciiTheme="majorHAnsi" w:eastAsiaTheme="majorEastAsia" w:hAnsiTheme="majorHAnsi" w:cstheme="majorBidi"/>
-          <w:b/>
-          <w:bCs/>
-          <w:color w:val="4F81BD" w:themeColor="accent1"/>
-          <w:sz w:val="26"/>
-          <w:szCs w:val="26"/>
+          <w:noProof/>
+          <w:color w:val="FF0000"/>
+          <w:lang w:eastAsia="pt-BR"/>
         </w:rPr>
       </w:pPr>
       <w:r>
@@ -1625,11 +1745,12 @@
           <w:noProof/>
           <w:lang w:eastAsia="pt-BR"/>
         </w:rPr>
+        <w:lastRenderedPageBreak/>
         <w:drawing>
-          <wp:inline distT="0" distB="0" distL="0" distR="0" wp14:anchorId="20AA90AD" wp14:editId="4A7D1137">
-            <wp:extent cx="2238014" cy="2967317"/>
-            <wp:effectExtent l="0" t="0" r="0" b="5080"/>
-            <wp:docPr id="15" name="Imagem 15"/>
+          <wp:inline distT="0" distB="0" distL="0" distR="0" wp14:anchorId="385E17C4" wp14:editId="0CC29A6A">
+            <wp:extent cx="3819525" cy="3190875"/>
+            <wp:effectExtent l="0" t="0" r="9525" b="9525"/>
+            <wp:docPr id="14" name="Imagem 14"/>
             <wp:cNvGraphicFramePr>
               <a:graphicFrameLocks xmlns:a="http://schemas.openxmlformats.org/drawingml/2006/main" noChangeAspect="1"/>
             </wp:cNvGraphicFramePr>
@@ -1649,7 +1770,7 @@
                   <pic:spPr>
                     <a:xfrm>
                       <a:off x="0" y="0"/>
-                      <a:ext cx="2239250" cy="2968956"/>
+                      <a:ext cx="3819525" cy="3190875"/>
                     </a:xfrm>
                     <a:prstGeom prst="rect">
                       <a:avLst/>
@@ -1664,6 +1785,74 @@
     </w:p>
     <w:p>
       <w:pPr>
+        <w:pStyle w:val="Ttulo3"/>
+      </w:pPr>
+      <w:r>
+        <w:t>Gravando o arquivo no repositório</w:t>
+      </w:r>
+    </w:p>
+    <w:p>
+      <w:pPr>
+        <w:ind w:firstLine="708"/>
+        <w:jc w:val="both"/>
+      </w:pPr>
+      <w:r>
+        <w:t xml:space="preserve">A partir do momento em que um ou mais arquivos foram adicionados a </w:t>
+      </w:r>
+      <w:proofErr w:type="spellStart"/>
+      <w:r>
+        <w:rPr>
+          <w:i/>
+        </w:rPr>
+        <w:t>staging</w:t>
+      </w:r>
+      <w:proofErr w:type="spellEnd"/>
+      <w:r>
+        <w:rPr>
+          <w:i/>
+        </w:rPr>
+        <w:t xml:space="preserve"> </w:t>
+      </w:r>
+      <w:proofErr w:type="spellStart"/>
+      <w:r>
+        <w:rPr>
+          <w:i/>
+        </w:rPr>
+        <w:t>area</w:t>
+      </w:r>
+      <w:proofErr w:type="spellEnd"/>
+      <w:r>
+        <w:t xml:space="preserve">, os mesmos já estão sendo rastreados pelo Git e, portanto é possível gravar efetivamente no repositório local. O nome dessa ação é </w:t>
+      </w:r>
+      <w:proofErr w:type="spellStart"/>
+      <w:r>
+        <w:rPr>
+          <w:b/>
+          <w:i/>
+        </w:rPr>
+        <w:t>commit</w:t>
+      </w:r>
+      <w:proofErr w:type="spellEnd"/>
+      <w:r>
+        <w:t xml:space="preserve">. Vale </w:t>
+      </w:r>
+      <w:r>
+        <w:t xml:space="preserve">lembrar que, no Git, todos os </w:t>
+      </w:r>
+      <w:proofErr w:type="spellStart"/>
+      <w:r>
+        <w:rPr>
+          <w:i/>
+        </w:rPr>
+        <w:t>commits</w:t>
+      </w:r>
+      <w:proofErr w:type="spellEnd"/>
+      <w:r>
+        <w:t xml:space="preserve"> precisam ter uma mensagem descrevendo o que foi feito. </w:t>
+      </w:r>
+    </w:p>
+    <w:p>
+      <w:pPr>
         <w:jc w:val="center"/>
         <w:rPr>
           <w:rFonts w:asciiTheme="majorHAnsi" w:eastAsiaTheme="majorEastAsia" w:hAnsiTheme="majorHAnsi" w:cstheme="majorBidi"/>
@@ -1679,12 +1868,11 @@
           <w:noProof/>
           <w:lang w:eastAsia="pt-BR"/>
         </w:rPr>
-        <w:lastRenderedPageBreak/>
         <w:drawing>
-          <wp:inline distT="0" distB="0" distL="0" distR="0" wp14:anchorId="3B0A590D" wp14:editId="17071B0C">
-            <wp:extent cx="3101788" cy="3101788"/>
-            <wp:effectExtent l="0" t="0" r="3810" b="3810"/>
-            <wp:docPr id="16" name="Imagem 16"/>
+          <wp:inline distT="0" distB="0" distL="0" distR="0" wp14:anchorId="20AA90AD" wp14:editId="4A7D1137">
+            <wp:extent cx="2238014" cy="2967317"/>
+            <wp:effectExtent l="0" t="0" r="0" b="5080"/>
+            <wp:docPr id="15" name="Imagem 15"/>
             <wp:cNvGraphicFramePr>
               <a:graphicFrameLocks xmlns:a="http://schemas.openxmlformats.org/drawingml/2006/main" noChangeAspect="1"/>
             </wp:cNvGraphicFramePr>
@@ -1704,7 +1892,7 @@
                   <pic:spPr>
                     <a:xfrm>
                       <a:off x="0" y="0"/>
-                      <a:ext cx="3103678" cy="3103678"/>
+                      <a:ext cx="2239250" cy="2968956"/>
                     </a:xfrm>
                     <a:prstGeom prst="rect">
                       <a:avLst/>
@@ -1719,50 +1907,27 @@
     </w:p>
     <w:p>
       <w:pPr>
-        <w:pStyle w:val="Ttulo3"/>
-      </w:pPr>
-      <w:r>
-        <w:rPr>
+        <w:jc w:val="center"/>
+        <w:rPr>
+          <w:rFonts w:asciiTheme="majorHAnsi" w:eastAsiaTheme="majorEastAsia" w:hAnsiTheme="majorHAnsi" w:cstheme="majorBidi"/>
+          <w:b/>
+          <w:bCs/>
+          <w:color w:val="4F81BD" w:themeColor="accent1"/>
           <w:sz w:val="26"/>
           <w:szCs w:val="26"/>
         </w:rPr>
-        <w:t xml:space="preserve">Verificando o </w:t>
-      </w:r>
-      <w:r>
-        <w:t>histórico</w:t>
-      </w:r>
-      <w:r>
-        <w:rPr>
-          <w:sz w:val="26"/>
-          <w:szCs w:val="26"/>
-        </w:rPr>
-        <w:t xml:space="preserve"> de alterações</w:t>
-      </w:r>
-    </w:p>
-    <w:p>
-      <w:pPr>
-        <w:ind w:firstLine="708"/>
-        <w:jc w:val="both"/>
-      </w:pPr>
-      <w:r>
-        <w:t xml:space="preserve">Para verificar todo o histórico de alterações que foram feitas no repositório local, é possível ver através do log do Git. </w:t>
-      </w:r>
-    </w:p>
-    <w:p>
-      <w:pPr>
-        <w:pStyle w:val="Ttulo2"/>
-        <w:jc w:val="center"/>
       </w:pPr>
       <w:r>
         <w:rPr>
           <w:noProof/>
           <w:lang w:eastAsia="pt-BR"/>
         </w:rPr>
+        <w:lastRenderedPageBreak/>
         <w:drawing>
-          <wp:inline distT="0" distB="0" distL="0" distR="0" wp14:anchorId="06A54E3D" wp14:editId="0EB73A74">
-            <wp:extent cx="5400040" cy="2087185"/>
-            <wp:effectExtent l="0" t="0" r="0" b="8890"/>
-            <wp:docPr id="17" name="Imagem 17"/>
+          <wp:inline distT="0" distB="0" distL="0" distR="0" wp14:anchorId="3B0A590D" wp14:editId="17071B0C">
+            <wp:extent cx="3101788" cy="3101788"/>
+            <wp:effectExtent l="0" t="0" r="3810" b="3810"/>
+            <wp:docPr id="16" name="Imagem 16"/>
             <wp:cNvGraphicFramePr>
               <a:graphicFrameLocks xmlns:a="http://schemas.openxmlformats.org/drawingml/2006/main" noChangeAspect="1"/>
             </wp:cNvGraphicFramePr>
@@ -1782,7 +1947,7 @@
                   <pic:spPr>
                     <a:xfrm>
                       <a:off x="0" y="0"/>
-                      <a:ext cx="5400040" cy="2087185"/>
+                      <a:ext cx="3103678" cy="3103678"/>
                     </a:xfrm>
                     <a:prstGeom prst="rect">
                       <a:avLst/>
@@ -1800,7 +1965,21 @@
         <w:pStyle w:val="Ttulo3"/>
       </w:pPr>
       <w:r>
-        <w:t>Enviando alterações para um repositório remoto</w:t>
+        <w:rPr>
+          <w:sz w:val="26"/>
+          <w:szCs w:val="26"/>
+        </w:rPr>
+        <w:t xml:space="preserve">Verificando o </w:t>
+      </w:r>
+      <w:r>
+        <w:t>histórico</w:t>
+      </w:r>
+      <w:r>
+        <w:rPr>
+          <w:sz w:val="26"/>
+          <w:szCs w:val="26"/>
+        </w:rPr>
+        <w:t xml:space="preserve"> de alterações</w:t>
       </w:r>
     </w:p>
     <w:p>
@@ -1809,22 +1988,13 @@
         <w:jc w:val="both"/>
       </w:pPr>
       <w:r>
-        <w:t xml:space="preserve">Como já existe um repositório ligado ao repositório local que foi criado. Agora é o momento de enviar para a rede todas as alterações que foram feitas localmente. Para isso, será utilizado o </w:t>
-      </w:r>
-      <w:r>
-        <w:rPr>
-          <w:b/>
-          <w:i/>
-        </w:rPr>
-        <w:t>push</w:t>
-      </w:r>
-      <w:r>
-        <w:t>.</w:t>
-      </w:r>
-    </w:p>
-    <w:p>
-      <w:pPr>
-        <w:jc w:val="both"/>
+        <w:t xml:space="preserve">Para verificar todo o histórico de alterações que foram feitas no repositório local, é possível ver através do log do Git. </w:t>
+      </w:r>
+    </w:p>
+    <w:p>
+      <w:pPr>
+        <w:pStyle w:val="Ttulo2"/>
+        <w:jc w:val="center"/>
       </w:pPr>
       <w:r>
         <w:rPr>
@@ -1832,10 +2002,10 @@
           <w:lang w:eastAsia="pt-BR"/>
         </w:rPr>
         <w:drawing>
-          <wp:inline distT="0" distB="0" distL="0" distR="0" wp14:anchorId="264A21C6" wp14:editId="04FE7429">
-            <wp:extent cx="5400040" cy="1558667"/>
-            <wp:effectExtent l="0" t="0" r="0" b="3810"/>
-            <wp:docPr id="18" name="Imagem 18"/>
+          <wp:inline distT="0" distB="0" distL="0" distR="0" wp14:anchorId="06A54E3D" wp14:editId="0EB73A74">
+            <wp:extent cx="5400040" cy="2087185"/>
+            <wp:effectExtent l="0" t="0" r="0" b="8890"/>
+            <wp:docPr id="17" name="Imagem 17"/>
             <wp:cNvGraphicFramePr>
               <a:graphicFrameLocks xmlns:a="http://schemas.openxmlformats.org/drawingml/2006/main" noChangeAspect="1"/>
             </wp:cNvGraphicFramePr>
@@ -1855,7 +2025,7 @@
                   <pic:spPr>
                     <a:xfrm>
                       <a:off x="0" y="0"/>
-                      <a:ext cx="5400040" cy="1558667"/>
+                      <a:ext cx="5400040" cy="2087185"/>
                     </a:xfrm>
                     <a:prstGeom prst="rect">
                       <a:avLst/>
@@ -1870,37 +2040,31 @@
     </w:p>
     <w:p>
       <w:pPr>
+        <w:pStyle w:val="Ttulo3"/>
+      </w:pPr>
+      <w:r>
+        <w:t>Enviando alterações para um repositório remoto</w:t>
+      </w:r>
+    </w:p>
+    <w:p>
+      <w:pPr>
         <w:ind w:firstLine="708"/>
         <w:jc w:val="both"/>
       </w:pPr>
       <w:r>
-        <w:lastRenderedPageBreak/>
-        <w:t xml:space="preserve">Lembrando que como a partir do momento em que um repositório remoto está sendo utilizado, acredita-se que não existe apenas uma única pessoa fazendo alterações nesse repositório remoto. Sendo assim, para que não haja conflito com eventuais trabalhos feitos por outras pessoas, é recomendado que antes do </w:t>
-      </w:r>
-      <w:r>
-        <w:rPr>
+        <w:t xml:space="preserve">Como já existe um repositório ligado ao repositório local que foi criado. Agora é o momento de enviar para a rede todas as alterações que foram feitas localmente. Para isso, será utilizado o </w:t>
+      </w:r>
+      <w:proofErr w:type="spellStart"/>
+      <w:r>
+        <w:rPr>
+          <w:b/>
           <w:i/>
         </w:rPr>
         <w:t>push</w:t>
       </w:r>
-      <w:r>
-        <w:t xml:space="preserve">, seja feito um </w:t>
-      </w:r>
-      <w:r>
-        <w:rPr>
-          <w:b/>
-          <w:i/>
-        </w:rPr>
-        <w:t>pull</w:t>
-      </w:r>
-      <w:r>
-        <w:t xml:space="preserve"> para pegar </w:t>
-      </w:r>
-      <w:r>
-        <w:t>eventuais</w:t>
-      </w:r>
-      <w:r>
-        <w:t xml:space="preserve"> alterações feitas por terceiros.</w:t>
+      <w:proofErr w:type="spellEnd"/>
+      <w:r>
+        <w:t>.</w:t>
       </w:r>
     </w:p>
     <w:p>
@@ -1913,10 +2077,10 @@
           <w:lang w:eastAsia="pt-BR"/>
         </w:rPr>
         <w:drawing>
-          <wp:inline distT="0" distB="0" distL="0" distR="0" wp14:anchorId="30BB0A75" wp14:editId="128D01E0">
-            <wp:extent cx="5400040" cy="1203675"/>
-            <wp:effectExtent l="0" t="0" r="0" b="0"/>
-            <wp:docPr id="19" name="Imagem 19"/>
+          <wp:inline distT="0" distB="0" distL="0" distR="0" wp14:anchorId="264A21C6" wp14:editId="04FE7429">
+            <wp:extent cx="5400040" cy="1558667"/>
+            <wp:effectExtent l="0" t="0" r="0" b="3810"/>
+            <wp:docPr id="18" name="Imagem 18"/>
             <wp:cNvGraphicFramePr>
               <a:graphicFrameLocks xmlns:a="http://schemas.openxmlformats.org/drawingml/2006/main" noChangeAspect="1"/>
             </wp:cNvGraphicFramePr>
@@ -1936,6 +2100,91 @@
                   <pic:spPr>
                     <a:xfrm>
                       <a:off x="0" y="0"/>
+                      <a:ext cx="5400040" cy="1558667"/>
+                    </a:xfrm>
+                    <a:prstGeom prst="rect">
+                      <a:avLst/>
+                    </a:prstGeom>
+                  </pic:spPr>
+                </pic:pic>
+              </a:graphicData>
+            </a:graphic>
+          </wp:inline>
+        </w:drawing>
+      </w:r>
+    </w:p>
+    <w:p>
+      <w:pPr>
+        <w:ind w:firstLine="708"/>
+        <w:jc w:val="both"/>
+      </w:pPr>
+      <w:r>
+        <w:lastRenderedPageBreak/>
+        <w:t xml:space="preserve">Lembrando que como a partir do momento em que um repositório remoto está sendo utilizado, acredita-se que não existe apenas uma única pessoa fazendo alterações nesse repositório remoto. Sendo assim, para que não haja conflito com eventuais trabalhos feitos por outras pessoas, é recomendado que antes do </w:t>
+      </w:r>
+      <w:proofErr w:type="spellStart"/>
+      <w:r>
+        <w:rPr>
+          <w:i/>
+        </w:rPr>
+        <w:t>push</w:t>
+      </w:r>
+      <w:proofErr w:type="spellEnd"/>
+      <w:r>
+        <w:t xml:space="preserve">, seja feito um </w:t>
+      </w:r>
+      <w:proofErr w:type="spellStart"/>
+      <w:r>
+        <w:rPr>
+          <w:b/>
+          <w:i/>
+        </w:rPr>
+        <w:t>pull</w:t>
+      </w:r>
+      <w:proofErr w:type="spellEnd"/>
+      <w:r>
+        <w:t xml:space="preserve"> para pegar </w:t>
+      </w:r>
+      <w:r>
+        <w:t>eventuais</w:t>
+      </w:r>
+      <w:r>
+        <w:t xml:space="preserve"> alterações feitas por terceiros.</w:t>
+      </w:r>
+    </w:p>
+    <w:p>
+      <w:pPr>
+        <w:jc w:val="both"/>
+      </w:pPr>
+      <w:r>
+        <w:rPr>
+          <w:noProof/>
+          <w:lang w:eastAsia="pt-BR"/>
+        </w:rPr>
+        <w:drawing>
+          <wp:inline distT="0" distB="0" distL="0" distR="0" wp14:anchorId="30BB0A75" wp14:editId="128D01E0">
+            <wp:extent cx="5400040" cy="1203675"/>
+            <wp:effectExtent l="0" t="0" r="0" b="0"/>
+            <wp:docPr id="19" name="Imagem 19"/>
+            <wp:cNvGraphicFramePr>
+              <a:graphicFrameLocks xmlns:a="http://schemas.openxmlformats.org/drawingml/2006/main" noChangeAspect="1"/>
+            </wp:cNvGraphicFramePr>
+            <a:graphic xmlns:a="http://schemas.openxmlformats.org/drawingml/2006/main">
+              <a:graphicData uri="http://schemas.openxmlformats.org/drawingml/2006/picture">
+                <pic:pic xmlns:pic="http://schemas.openxmlformats.org/drawingml/2006/picture">
+                  <pic:nvPicPr>
+                    <pic:cNvPr id="0" name=""/>
+                    <pic:cNvPicPr/>
+                  </pic:nvPicPr>
+                  <pic:blipFill>
+                    <a:blip r:embed="rId26"/>
+                    <a:stretch>
+                      <a:fillRect/>
+                    </a:stretch>
+                  </pic:blipFill>
+                  <pic:spPr>
+                    <a:xfrm>
+                      <a:off x="0" y="0"/>
                       <a:ext cx="5400040" cy="1203675"/>
                     </a:xfrm>
                     <a:prstGeom prst="rect">
@@ -2035,8 +2284,30 @@
         <w:rPr>
           <w:rFonts w:ascii="BatangChe" w:eastAsia="BatangChe" w:hAnsi="BatangChe"/>
         </w:rPr>
-        <w:t>$ git init</w:t>
-      </w:r>
+        <w:t xml:space="preserve">$ </w:t>
+      </w:r>
+      <w:proofErr w:type="spellStart"/>
+      <w:r>
+        <w:rPr>
+          <w:rFonts w:ascii="BatangChe" w:eastAsia="BatangChe" w:hAnsi="BatangChe"/>
+        </w:rPr>
+        <w:t>git</w:t>
+      </w:r>
+      <w:proofErr w:type="spellEnd"/>
+      <w:r>
+        <w:rPr>
+          <w:rFonts w:ascii="BatangChe" w:eastAsia="BatangChe" w:hAnsi="BatangChe"/>
+        </w:rPr>
+        <w:t xml:space="preserve"> </w:t>
+      </w:r>
+      <w:proofErr w:type="spellStart"/>
+      <w:r>
+        <w:rPr>
+          <w:rFonts w:ascii="BatangChe" w:eastAsia="BatangChe" w:hAnsi="BatangChe"/>
+        </w:rPr>
+        <w:t>init</w:t>
+      </w:r>
+      <w:proofErr w:type="spellEnd"/>
     </w:p>
     <w:p>
       <w:pPr>
@@ -2068,7 +2339,25 @@
           <w:rFonts w:ascii="BatangChe" w:eastAsia="BatangChe" w:hAnsi="BatangChe"/>
           <w:lang w:val="en-US"/>
         </w:rPr>
-        <w:t>$ git remote add origin https://github.com/fulanodasilva/projeto.git</w:t>
+        <w:t xml:space="preserve">$ </w:t>
+      </w:r>
+      <w:proofErr w:type="spellStart"/>
+      <w:proofErr w:type="gramStart"/>
+      <w:r>
+        <w:rPr>
+          <w:rFonts w:ascii="BatangChe" w:eastAsia="BatangChe" w:hAnsi="BatangChe"/>
+          <w:lang w:val="en-US"/>
+        </w:rPr>
+        <w:t>git</w:t>
+      </w:r>
+      <w:proofErr w:type="spellEnd"/>
+      <w:proofErr w:type="gramEnd"/>
+      <w:r>
+        <w:rPr>
+          <w:rFonts w:ascii="BatangChe" w:eastAsia="BatangChe" w:hAnsi="BatangChe"/>
+          <w:lang w:val="en-US"/>
+        </w:rPr>
+        <w:t xml:space="preserve"> remote add origin https://github.com/fulanodasilva/projeto.git</w:t>
       </w:r>
     </w:p>
     <w:p>
@@ -2128,7 +2417,25 @@
           <w:rFonts w:ascii="BatangChe" w:eastAsia="BatangChe" w:hAnsi="BatangChe"/>
           <w:lang w:val="en-US"/>
         </w:rPr>
-        <w:t>$ git clone https://github.com/fulanodasilva/projeto.git</w:t>
+        <w:t xml:space="preserve">$ </w:t>
+      </w:r>
+      <w:proofErr w:type="spellStart"/>
+      <w:proofErr w:type="gramStart"/>
+      <w:r>
+        <w:rPr>
+          <w:rFonts w:ascii="BatangChe" w:eastAsia="BatangChe" w:hAnsi="BatangChe"/>
+          <w:lang w:val="en-US"/>
+        </w:rPr>
+        <w:t>git</w:t>
+      </w:r>
+      <w:proofErr w:type="spellEnd"/>
+      <w:proofErr w:type="gramEnd"/>
+      <w:r>
+        <w:rPr>
+          <w:rFonts w:ascii="BatangChe" w:eastAsia="BatangChe" w:hAnsi="BatangChe"/>
+          <w:lang w:val="en-US"/>
+        </w:rPr>
+        <w:t xml:space="preserve"> clone https://github.com/fulanodasilva/projeto.git</w:t>
       </w:r>
     </w:p>
     <w:p>
@@ -2150,13 +2457,23 @@
       <w:r>
         <w:t xml:space="preserve">Como já foi visto inicialmente, quando foi falado sobre o ciclo de vida dos arquivos versionados, um arquivo não é adicionado automaticamente a </w:t>
       </w:r>
-      <w:r>
-        <w:rPr>
-          <w:b/>
-          <w:i/>
-        </w:rPr>
-        <w:t xml:space="preserve">staging </w:t>
-      </w:r>
+      <w:proofErr w:type="spellStart"/>
+      <w:r>
+        <w:rPr>
+          <w:b/>
+          <w:i/>
+        </w:rPr>
+        <w:t>staging</w:t>
+      </w:r>
+      <w:proofErr w:type="spellEnd"/>
+      <w:r>
+        <w:rPr>
+          <w:b/>
+          <w:i/>
+        </w:rPr>
+        <w:t xml:space="preserve"> </w:t>
+      </w:r>
+      <w:proofErr w:type="spellStart"/>
       <w:r>
         <w:rPr>
           <w:b/>
@@ -2164,6 +2481,7 @@
         </w:rPr>
         <w:t>area</w:t>
       </w:r>
+      <w:proofErr w:type="spellEnd"/>
       <w:r>
         <w:t xml:space="preserve"> de modo que é necessário indicar quais arquivos devem ser adicionados. Para saber quais arquivos foram adicionados, alterados ou excluídos é necessário ver o </w:t>
       </w:r>
@@ -2177,14 +2495,38 @@
       <w:r>
         <w:t xml:space="preserve"> dos arquivos que estão no </w:t>
       </w:r>
-      <w:r>
-        <w:rPr>
-          <w:i/>
-        </w:rPr>
-        <w:t>working directory</w:t>
-      </w:r>
-      <w:r>
-        <w:t xml:space="preserve"> do repositório </w:t>
+      <w:proofErr w:type="spellStart"/>
+      <w:r>
+        <w:rPr>
+          <w:i/>
+        </w:rPr>
+        <w:t>working</w:t>
+      </w:r>
+      <w:proofErr w:type="spellEnd"/>
+      <w:r>
+        <w:rPr>
+          <w:i/>
+        </w:rPr>
+        <w:t xml:space="preserve"> </w:t>
+      </w:r>
+      <w:proofErr w:type="spellStart"/>
+      <w:r>
+        <w:rPr>
+          <w:i/>
+        </w:rPr>
+        <w:t>directory</w:t>
+      </w:r>
+      <w:proofErr w:type="spellEnd"/>
+      <w:r>
+        <w:t xml:space="preserve"> do </w:t>
+      </w:r>
+      <w:proofErr w:type="gramStart"/>
+      <w:r>
+        <w:t>repositório</w:t>
+      </w:r>
+      <w:proofErr w:type="gramEnd"/>
+      <w:r>
+        <w:t xml:space="preserve"> </w:t>
       </w:r>
     </w:p>
     <w:p>
@@ -2198,7 +2540,21 @@
         <w:rPr>
           <w:rFonts w:ascii="BatangChe" w:eastAsia="BatangChe" w:hAnsi="BatangChe"/>
         </w:rPr>
-        <w:t>$ git status</w:t>
+        <w:t xml:space="preserve">$ </w:t>
+      </w:r>
+      <w:proofErr w:type="spellStart"/>
+      <w:r>
+        <w:rPr>
+          <w:rFonts w:ascii="BatangChe" w:eastAsia="BatangChe" w:hAnsi="BatangChe"/>
+        </w:rPr>
+        <w:t>git</w:t>
+      </w:r>
+      <w:proofErr w:type="spellEnd"/>
+      <w:r>
+        <w:rPr>
+          <w:rFonts w:ascii="BatangChe" w:eastAsia="BatangChe" w:hAnsi="BatangChe"/>
+        </w:rPr>
+        <w:t xml:space="preserve"> status</w:t>
       </w:r>
     </w:p>
     <w:p>
@@ -2217,15 +2573,32 @@
       <w:r>
         <w:t xml:space="preserve">A partir do momento em que um ou mais arquivos foram adicionados a </w:t>
       </w:r>
-      <w:r>
-        <w:rPr>
-          <w:i/>
-        </w:rPr>
-        <w:t>staging area</w:t>
-      </w:r>
+      <w:proofErr w:type="spellStart"/>
+      <w:r>
+        <w:rPr>
+          <w:i/>
+        </w:rPr>
+        <w:t>staging</w:t>
+      </w:r>
+      <w:proofErr w:type="spellEnd"/>
+      <w:r>
+        <w:rPr>
+          <w:i/>
+        </w:rPr>
+        <w:t xml:space="preserve"> </w:t>
+      </w:r>
+      <w:proofErr w:type="spellStart"/>
+      <w:r>
+        <w:rPr>
+          <w:i/>
+        </w:rPr>
+        <w:t>area</w:t>
+      </w:r>
+      <w:proofErr w:type="spellEnd"/>
       <w:r>
         <w:t xml:space="preserve">, os mesmos já estão sendo rastreados pelo Git e, portanto é possível gravar efetivamente no repositório local. O nome dessa ação é </w:t>
       </w:r>
+      <w:proofErr w:type="spellStart"/>
       <w:r>
         <w:rPr>
           <w:b/>
@@ -2233,18 +2606,21 @@
         </w:rPr>
         <w:t>commit</w:t>
       </w:r>
+      <w:proofErr w:type="spellEnd"/>
       <w:r>
         <w:t xml:space="preserve">. Vale </w:t>
       </w:r>
       <w:r>
         <w:t xml:space="preserve">lembrar que, no Git, todos os </w:t>
       </w:r>
+      <w:proofErr w:type="spellStart"/>
       <w:r>
         <w:rPr>
           <w:i/>
         </w:rPr>
         <w:t>commits</w:t>
       </w:r>
+      <w:proofErr w:type="spellEnd"/>
       <w:r>
         <w:t xml:space="preserve"> precisam ter uma mensagem descrevendo o que foi feito. </w:t>
       </w:r>
@@ -2260,7 +2636,35 @@
         <w:rPr>
           <w:rFonts w:ascii="BatangChe" w:eastAsia="BatangChe" w:hAnsi="BatangChe"/>
         </w:rPr>
-        <w:t>$ git commit –m “mensagem”</w:t>
+        <w:t xml:space="preserve">$ </w:t>
+      </w:r>
+      <w:proofErr w:type="spellStart"/>
+      <w:r>
+        <w:rPr>
+          <w:rFonts w:ascii="BatangChe" w:eastAsia="BatangChe" w:hAnsi="BatangChe"/>
+        </w:rPr>
+        <w:t>git</w:t>
+      </w:r>
+      <w:proofErr w:type="spellEnd"/>
+      <w:r>
+        <w:rPr>
+          <w:rFonts w:ascii="BatangChe" w:eastAsia="BatangChe" w:hAnsi="BatangChe"/>
+        </w:rPr>
+        <w:t xml:space="preserve"> </w:t>
+      </w:r>
+      <w:proofErr w:type="spellStart"/>
+      <w:r>
+        <w:rPr>
+          <w:rFonts w:ascii="BatangChe" w:eastAsia="BatangChe" w:hAnsi="BatangChe"/>
+        </w:rPr>
+        <w:t>commit</w:t>
+      </w:r>
+      <w:proofErr w:type="spellEnd"/>
+      <w:r>
+        <w:rPr>
+          <w:rFonts w:ascii="BatangChe" w:eastAsia="BatangChe" w:hAnsi="BatangChe"/>
+        </w:rPr>
+        <w:t xml:space="preserve"> –m “mensagem”</w:t>
       </w:r>
     </w:p>
     <w:p>
@@ -2305,7 +2709,21 @@
         <w:rPr>
           <w:rFonts w:ascii="BatangChe" w:eastAsia="BatangChe" w:hAnsi="BatangChe"/>
         </w:rPr>
-        <w:t>$ git log</w:t>
+        <w:t xml:space="preserve">$ </w:t>
+      </w:r>
+      <w:proofErr w:type="spellStart"/>
+      <w:r>
+        <w:rPr>
+          <w:rFonts w:ascii="BatangChe" w:eastAsia="BatangChe" w:hAnsi="BatangChe"/>
+        </w:rPr>
+        <w:t>git</w:t>
+      </w:r>
+      <w:proofErr w:type="spellEnd"/>
+      <w:r>
+        <w:rPr>
+          <w:rFonts w:ascii="BatangChe" w:eastAsia="BatangChe" w:hAnsi="BatangChe"/>
+        </w:rPr>
+        <w:t xml:space="preserve"> log</w:t>
       </w:r>
     </w:p>
     <w:p>
@@ -2325,6 +2743,7 @@
       <w:r>
         <w:t xml:space="preserve">Como já existe um repositório ligado ao repositório local que foi criado. Agora é o momento de enviar para a rede todas as alterações que foram feitas localmente. Para isso, será utilizado o </w:t>
       </w:r>
+      <w:proofErr w:type="spellStart"/>
       <w:r>
         <w:rPr>
           <w:b/>
@@ -2332,6 +2751,7 @@
         </w:rPr>
         <w:t>push</w:t>
       </w:r>
+      <w:proofErr w:type="spellEnd"/>
       <w:r>
         <w:t>.</w:t>
       </w:r>
@@ -2347,8 +2767,44 @@
         <w:rPr>
           <w:rFonts w:ascii="BatangChe" w:eastAsia="BatangChe" w:hAnsi="BatangChe"/>
         </w:rPr>
-        <w:t>$ git push origin</w:t>
-      </w:r>
+        <w:t xml:space="preserve">$ </w:t>
+      </w:r>
+      <w:proofErr w:type="spellStart"/>
+      <w:r>
+        <w:rPr>
+          <w:rFonts w:ascii="BatangChe" w:eastAsia="BatangChe" w:hAnsi="BatangChe"/>
+        </w:rPr>
+        <w:t>git</w:t>
+      </w:r>
+      <w:proofErr w:type="spellEnd"/>
+      <w:r>
+        <w:rPr>
+          <w:rFonts w:ascii="BatangChe" w:eastAsia="BatangChe" w:hAnsi="BatangChe"/>
+        </w:rPr>
+        <w:t xml:space="preserve"> </w:t>
+      </w:r>
+      <w:proofErr w:type="spellStart"/>
+      <w:r>
+        <w:rPr>
+          <w:rFonts w:ascii="BatangChe" w:eastAsia="BatangChe" w:hAnsi="BatangChe"/>
+        </w:rPr>
+        <w:t>push</w:t>
+      </w:r>
+      <w:proofErr w:type="spellEnd"/>
+      <w:r>
+        <w:rPr>
+          <w:rFonts w:ascii="BatangChe" w:eastAsia="BatangChe" w:hAnsi="BatangChe"/>
+        </w:rPr>
+        <w:t xml:space="preserve"> </w:t>
+      </w:r>
+      <w:proofErr w:type="spellStart"/>
+      <w:r>
+        <w:rPr>
+          <w:rFonts w:ascii="BatangChe" w:eastAsia="BatangChe" w:hAnsi="BatangChe"/>
+        </w:rPr>
+        <w:t>origin</w:t>
+      </w:r>
+      <w:proofErr w:type="spellEnd"/>
     </w:p>
     <w:p>
       <w:pPr>
@@ -2358,15 +2814,18 @@
       <w:r>
         <w:t xml:space="preserve">Lembrando que como a partir do momento em que um repositório remoto está sendo utilizado, acredita-se que não existe apenas uma única pessoa fazendo alterações nesse repositório remoto. Sendo assim, para que não haja conflito com eventuais trabalhos feitos por outras pessoas, é recomendado que antes do </w:t>
       </w:r>
+      <w:proofErr w:type="spellStart"/>
       <w:r>
         <w:rPr>
           <w:i/>
         </w:rPr>
         <w:t>push</w:t>
       </w:r>
+      <w:proofErr w:type="spellEnd"/>
       <w:r>
         <w:t xml:space="preserve">, seja feito um </w:t>
       </w:r>
+      <w:proofErr w:type="spellStart"/>
       <w:r>
         <w:rPr>
           <w:b/>
@@ -2374,6 +2833,7 @@
         </w:rPr>
         <w:t>pull</w:t>
       </w:r>
+      <w:proofErr w:type="spellEnd"/>
       <w:r>
         <w:t xml:space="preserve"> para pegar </w:t>
       </w:r>
@@ -2395,12 +2855,37 @@
         <w:rPr>
           <w:rFonts w:ascii="BatangChe" w:eastAsia="BatangChe" w:hAnsi="BatangChe"/>
         </w:rPr>
-        <w:t>$ git pull origin</w:t>
-      </w:r>
+        <w:t xml:space="preserve">$ </w:t>
+      </w:r>
+      <w:proofErr w:type="spellStart"/>
+      <w:r>
+        <w:rPr>
+          <w:rFonts w:ascii="BatangChe" w:eastAsia="BatangChe" w:hAnsi="BatangChe"/>
+        </w:rPr>
+        <w:t>git</w:t>
+      </w:r>
+      <w:proofErr w:type="spellEnd"/>
+      <w:r>
+        <w:rPr>
+          <w:rFonts w:ascii="BatangChe" w:eastAsia="BatangChe" w:hAnsi="BatangChe"/>
+        </w:rPr>
+        <w:t xml:space="preserve"> </w:t>
+      </w:r>
+      <w:proofErr w:type="spellStart"/>
+      <w:r>
+        <w:rPr>
+          <w:rFonts w:ascii="BatangChe" w:eastAsia="BatangChe" w:hAnsi="BatangChe"/>
+        </w:rPr>
+        <w:t>pull</w:t>
+      </w:r>
+      <w:proofErr w:type="spellEnd"/>
     </w:p>
     <w:p/>
     <w:p/>
-    <w:p/>
+    <w:p>
+      <w:bookmarkStart w:id="0" w:name="_GoBack"/>
+      <w:bookmarkEnd w:id="0"/>
+    </w:p>
     <w:sectPr>
       <w:pgSz w:w="11906" w:h="16838"/>
       <w:pgMar w:top="1417" w:right="1701" w:bottom="1417" w:left="1701" w:header="708" w:footer="708" w:gutter="0"/>
@@ -3678,7 +4163,7 @@
 </file>
 
 <file path=customXml/itemProps1.xml><?xml version="1.0" encoding="utf-8"?>
-<ds:datastoreItem xmlns:ds="http://schemas.openxmlformats.org/officeDocument/2006/customXml" ds:itemID="{694558E9-6211-4661-82BC-F2D678FAC640}">
+<ds:datastoreItem xmlns:ds="http://schemas.openxmlformats.org/officeDocument/2006/customXml" ds:itemID="{7007575D-A723-46C2-905E-2188B1533288}">
   <ds:schemaRefs>
     <ds:schemaRef ds:uri="http://schemas.openxmlformats.org/officeDocument/2006/bibliography"/>
   </ds:schemaRefs>

</xml_diff>

<commit_message>
Informações adicionais e criação da apresentação
</commit_message>
<xml_diff>
--- a/TutorialGit.docx
+++ b/TutorialGit.docx
@@ -8,66 +8,6 @@
       </w:pPr>
       <w:r>
         <w:t>Manual prático de utilização do Git</w:t>
-      </w:r>
-    </w:p>
-    <w:p>
-      <w:pPr>
-        <w:ind w:firstLine="708"/>
-      </w:pPr>
-      <w:r>
-        <w:t xml:space="preserve">Normalmente a forma mais comum de se utilizar o Git é através de linhas de comando no terminal. Entretanto essa não é a única forma de utilização da ferramenta. Existem diversos clientes (gratuitos e pagos) que ajudam, de forma gráfica, a </w:t>
-      </w:r>
-      <w:r>
-        <w:t>execução de</w:t>
-      </w:r>
-      <w:r>
-        <w:t xml:space="preserve"> todas as possíveis ações que a ferramenta oferece. </w:t>
-      </w:r>
-    </w:p>
-    <w:p>
-      <w:pPr>
-        <w:ind w:firstLine="708"/>
-      </w:pPr>
-      <w:r>
-        <w:t xml:space="preserve">Para esse guia será levado em conta que o ambiente utilizado baseado em alguma versão do </w:t>
-      </w:r>
-      <w:r>
-        <w:t xml:space="preserve">MS </w:t>
-      </w:r>
-      <w:r>
-        <w:t>Windows, porém a maioria das atividades e ferramentas que serão mostradas independe d</w:t>
-      </w:r>
-      <w:r>
-        <w:t>e Sistema Operacional.</w:t>
-      </w:r>
-      <w:r>
-        <w:t xml:space="preserve"> </w:t>
-      </w:r>
-    </w:p>
-    <w:p>
-      <w:pPr>
-        <w:ind w:firstLine="708"/>
-      </w:pPr>
-      <w:r>
-        <w:t xml:space="preserve">Devido à demanda de utilização tanto em projetos em Java quanto em projetos desenvolvidos para plataforma Microsoft, os exemplos serão feitos utilizando: Visual Studio 2015, Eclipse e a ferramenta gráfica padrão do Git (Git GUI). Ocasionalmente também será apresentado o cliente da </w:t>
-      </w:r>
-      <w:proofErr w:type="spellStart"/>
-      <w:r>
-        <w:t>Atlassian</w:t>
-      </w:r>
-      <w:proofErr w:type="spellEnd"/>
-      <w:r>
-        <w:t xml:space="preserve"> </w:t>
-      </w:r>
-      <w:proofErr w:type="spellStart"/>
-      <w:proofErr w:type="gramStart"/>
-      <w:r>
-        <w:t>SourceTree</w:t>
-      </w:r>
-      <w:proofErr w:type="spellEnd"/>
-      <w:proofErr w:type="gramEnd"/>
-      <w:r>
-        <w:t xml:space="preserve"> por ser um cliente Git muito fácil de usar e bastante completo, além de mostrar graficamente a evolução do código que está sendo versionado. </w:t>
       </w:r>
     </w:p>
     <w:p>
@@ -86,14 +26,16 @@
           <w:numId w:val="2"/>
         </w:numPr>
       </w:pPr>
-      <w:r>
-        <w:rPr>
-          <w:b/>
-        </w:rPr>
-        <w:t>Repositório</w:t>
-      </w:r>
-      <w:r>
-        <w:t>: local onde todas as versões dos arquivos serão armazenadas;</w:t>
+      <w:proofErr w:type="spellStart"/>
+      <w:r>
+        <w:rPr>
+          <w:b/>
+        </w:rPr>
+        <w:t>Versionar</w:t>
+      </w:r>
+      <w:proofErr w:type="spellEnd"/>
+      <w:r>
+        <w:t xml:space="preserve">: ato de armazenar diferentes estados </w:t>
       </w:r>
     </w:p>
     <w:p>
@@ -108,10 +50,10 @@
         <w:rPr>
           <w:b/>
         </w:rPr>
-        <w:t>Versão</w:t>
-      </w:r>
-      <w:r>
-        <w:t>: valor que representa um estado/tempo específico de um arquivo;</w:t>
+        <w:t>Repositório</w:t>
+      </w:r>
+      <w:r>
+        <w:t>: local onde todas as versões dos arquivos serão armazenadas;</w:t>
       </w:r>
     </w:p>
     <w:p>
@@ -126,10 +68,10 @@
         <w:rPr>
           <w:b/>
         </w:rPr>
-        <w:t>Revisão</w:t>
-      </w:r>
-      <w:r>
-        <w:t>: é um tipo de versão que é atribuída a um arquivo quando ele sofre algum tipo de alteração;</w:t>
+        <w:t>Versão</w:t>
+      </w:r>
+      <w:r>
+        <w:t>: valor que representa um estado/tempo específico de um arquivo;</w:t>
       </w:r>
     </w:p>
     <w:p>
@@ -140,44 +82,14 @@
           <w:numId w:val="2"/>
         </w:numPr>
       </w:pPr>
-      <w:proofErr w:type="spellStart"/>
-      <w:r>
-        <w:rPr>
-          <w:b/>
-        </w:rPr>
-        <w:t>Workspace</w:t>
-      </w:r>
-      <w:proofErr w:type="spellEnd"/>
-      <w:r>
-        <w:rPr>
-          <w:b/>
-        </w:rPr>
-        <w:t>/</w:t>
-      </w:r>
-      <w:proofErr w:type="spellStart"/>
-      <w:r>
-        <w:rPr>
-          <w:b/>
-        </w:rPr>
-        <w:t>Work</w:t>
-      </w:r>
-      <w:proofErr w:type="spellEnd"/>
-      <w:r>
-        <w:rPr>
-          <w:b/>
-        </w:rPr>
-        <w:t xml:space="preserve"> </w:t>
-      </w:r>
-      <w:proofErr w:type="spellStart"/>
-      <w:r>
-        <w:rPr>
-          <w:b/>
-        </w:rPr>
-        <w:t>directory</w:t>
-      </w:r>
-      <w:proofErr w:type="spellEnd"/>
-      <w:r>
-        <w:t>: espaço temporário para manter uma cópia local do trabalho que está sendo modificada. Neste momento o arquivo pode estar versionado ou não;</w:t>
+      <w:r>
+        <w:rPr>
+          <w:b/>
+        </w:rPr>
+        <w:t>Revisão</w:t>
+      </w:r>
+      <w:r>
+        <w:t>: é um tipo de versão que é atribuída a um arquivo quando ele sofre algum tipo de alteração;</w:t>
       </w:r>
     </w:p>
     <w:p>
@@ -193,17 +105,39 @@
         <w:rPr>
           <w:b/>
         </w:rPr>
-        <w:t>Branch</w:t>
-      </w:r>
-      <w:proofErr w:type="spellEnd"/>
-      <w:r>
-        <w:t>: versão paralela do arquivo principal</w:t>
-      </w:r>
-      <w:r>
-        <w:t>. Pode ser paralela ou remota</w:t>
-      </w:r>
-      <w:r>
-        <w:t>;</w:t>
+        <w:t>Workspace</w:t>
+      </w:r>
+      <w:proofErr w:type="spellEnd"/>
+      <w:r>
+        <w:rPr>
+          <w:b/>
+        </w:rPr>
+        <w:t>/</w:t>
+      </w:r>
+      <w:proofErr w:type="spellStart"/>
+      <w:r>
+        <w:rPr>
+          <w:b/>
+        </w:rPr>
+        <w:t>Work</w:t>
+      </w:r>
+      <w:proofErr w:type="spellEnd"/>
+      <w:r>
+        <w:rPr>
+          <w:b/>
+        </w:rPr>
+        <w:t xml:space="preserve"> </w:t>
+      </w:r>
+      <w:proofErr w:type="spellStart"/>
+      <w:r>
+        <w:rPr>
+          <w:b/>
+        </w:rPr>
+        <w:t>directory</w:t>
+      </w:r>
+      <w:proofErr w:type="spellEnd"/>
+      <w:r>
+        <w:t>: espaço temporário para manter uma cópia local do trabalho que está sendo modificada. Neste momento o arquivo pode estar versionado ou não;</w:t>
       </w:r>
     </w:p>
     <w:p>
@@ -214,16 +148,33 @@
           <w:numId w:val="2"/>
         </w:numPr>
       </w:pPr>
-      <w:proofErr w:type="spellStart"/>
-      <w:r>
-        <w:rPr>
-          <w:b/>
-        </w:rPr>
-        <w:t>Tag</w:t>
-      </w:r>
-      <w:proofErr w:type="spellEnd"/>
-      <w:r>
-        <w:t xml:space="preserve">: marcação em determinado momento para identificação de um instante específico no ciclo de vida dos arquivos que estão sendo versionados. Normalmente é utilizado para identificar que uma versão foi finalizada; </w:t>
+      <w:r>
+        <w:rPr>
+          <w:b/>
+        </w:rPr>
+        <w:t xml:space="preserve">Local </w:t>
+      </w:r>
+      <w:proofErr w:type="spellStart"/>
+      <w:r>
+        <w:rPr>
+          <w:b/>
+        </w:rPr>
+        <w:t>repo</w:t>
+      </w:r>
+      <w:proofErr w:type="spellEnd"/>
+      <w:r>
+        <w:t xml:space="preserve">: </w:t>
+      </w:r>
+      <w:r>
+        <w:t xml:space="preserve">repositório utilizado para </w:t>
+      </w:r>
+      <w:proofErr w:type="spellStart"/>
+      <w:r>
+        <w:t>versionar</w:t>
+      </w:r>
+      <w:proofErr w:type="spellEnd"/>
+      <w:r>
+        <w:t xml:space="preserve"> os arquivos localmente;</w:t>
       </w:r>
     </w:p>
     <w:p>
@@ -238,13 +189,29 @@
         <w:rPr>
           <w:b/>
         </w:rPr>
-        <w:t>Clone</w:t>
-      </w:r>
-      <w:r>
-        <w:t xml:space="preserve">: cópia </w:t>
-      </w:r>
-      <w:r>
-        <w:t>local (repositório local) idêntica ao repositório remoto;</w:t>
+        <w:t xml:space="preserve">Remote </w:t>
+      </w:r>
+      <w:proofErr w:type="spellStart"/>
+      <w:r>
+        <w:rPr>
+          <w:b/>
+        </w:rPr>
+        <w:t>repo</w:t>
+      </w:r>
+      <w:proofErr w:type="spellEnd"/>
+      <w:r>
+        <w:t>:</w:t>
+      </w:r>
+      <w:r>
+        <w:t xml:space="preserve"> repositório utilizado para </w:t>
+      </w:r>
+      <w:proofErr w:type="spellStart"/>
+      <w:r>
+        <w:t>versionar</w:t>
+      </w:r>
+      <w:proofErr w:type="spellEnd"/>
+      <w:r>
+        <w:t xml:space="preserve"> os arquivos remotamente;</w:t>
       </w:r>
     </w:p>
     <w:p>
@@ -260,11 +227,17 @@
         <w:rPr>
           <w:b/>
         </w:rPr>
-        <w:t>Commit</w:t>
-      </w:r>
-      <w:proofErr w:type="spellEnd"/>
-      <w:r>
-        <w:t>: envia as alterações feitas em um arquivo no espaço de trabalho para o repositório local;</w:t>
+        <w:t>Branch</w:t>
+      </w:r>
+      <w:proofErr w:type="spellEnd"/>
+      <w:r>
+        <w:t>: versão paralela do arquivo principal</w:t>
+      </w:r>
+      <w:r>
+        <w:t>. Pode ser paralela ou remota</w:t>
+      </w:r>
+      <w:r>
+        <w:t>;</w:t>
       </w:r>
     </w:p>
     <w:p>
@@ -275,16 +248,28 @@
           <w:numId w:val="2"/>
         </w:numPr>
       </w:pPr>
-      <w:proofErr w:type="spellStart"/>
-      <w:r>
-        <w:rPr>
-          <w:b/>
-        </w:rPr>
-        <w:t>Pull</w:t>
-      </w:r>
-      <w:proofErr w:type="spellEnd"/>
-      <w:r>
-        <w:t>: Atualiza o repositório local com eventuais alterações que foram feitas no repositório remoto depois de ser clonado</w:t>
+      <w:r>
+        <w:rPr>
+          <w:b/>
+        </w:rPr>
+        <w:t>Master</w:t>
+      </w:r>
+      <w:r>
+        <w:t>:</w:t>
+      </w:r>
+      <w:r>
+        <w:t xml:space="preserve"> </w:t>
+      </w:r>
+      <w:proofErr w:type="spellStart"/>
+      <w:r>
+        <w:t>branch</w:t>
+      </w:r>
+      <w:proofErr w:type="spellEnd"/>
+      <w:r>
+        <w:t xml:space="preserve"> principal de </w:t>
+      </w:r>
+      <w:r>
+        <w:t xml:space="preserve">desenvolvimento. </w:t>
       </w:r>
     </w:p>
     <w:p>
@@ -300,19 +285,11 @@
         <w:rPr>
           <w:b/>
         </w:rPr>
-        <w:t>Push</w:t>
-      </w:r>
-      <w:proofErr w:type="spellEnd"/>
-      <w:r>
-        <w:t xml:space="preserve">: envia para o repositório remoto as alterações que foram </w:t>
-      </w:r>
-      <w:proofErr w:type="spellStart"/>
-      <w:r>
-        <w:t>commitadas</w:t>
-      </w:r>
-      <w:proofErr w:type="spellEnd"/>
-      <w:r>
-        <w:t xml:space="preserve"> para o repositório local e ainda não foram submetidas;</w:t>
+        <w:t>Tag</w:t>
+      </w:r>
+      <w:proofErr w:type="spellEnd"/>
+      <w:r>
+        <w:t xml:space="preserve">: marcação em determinado momento para identificação de um instante específico no ciclo de vida dos arquivos que estão sendo versionados. Normalmente é utilizado para identificar que uma versão foi finalizada; </w:t>
       </w:r>
     </w:p>
     <w:p>
@@ -327,18 +304,21 @@
         <w:rPr>
           <w:b/>
         </w:rPr>
-        <w:t>Merge</w:t>
-      </w:r>
-      <w:r>
-        <w:t xml:space="preserve">: mescla as alterações feitas em </w:t>
-      </w:r>
-      <w:proofErr w:type="spellStart"/>
-      <w:r>
-        <w:t>branches</w:t>
-      </w:r>
-      <w:proofErr w:type="spellEnd"/>
-      <w:r>
-        <w:t xml:space="preserve"> diferentes;</w:t>
+        <w:t>HEAD</w:t>
+      </w:r>
+      <w:r>
+        <w:t>:</w:t>
+      </w:r>
+      <w:r>
+        <w:t xml:space="preserve"> identifica qual o </w:t>
+      </w:r>
+      <w:proofErr w:type="spellStart"/>
+      <w:r>
+        <w:t>branch</w:t>
+      </w:r>
+      <w:proofErr w:type="spellEnd"/>
+      <w:r>
+        <w:t xml:space="preserve"> que está sendo utilizado no momento;</w:t>
       </w:r>
     </w:p>
     <w:p>
@@ -349,6 +329,183 @@
           <w:numId w:val="2"/>
         </w:numPr>
       </w:pPr>
+      <w:r>
+        <w:rPr>
+          <w:b/>
+        </w:rPr>
+        <w:t>Clone</w:t>
+      </w:r>
+      <w:r>
+        <w:t xml:space="preserve">: cópia </w:t>
+      </w:r>
+      <w:r>
+        <w:t>local (repositório local) idêntica ao repositório remoto;</w:t>
+      </w:r>
+    </w:p>
+    <w:p>
+      <w:pPr>
+        <w:pStyle w:val="PargrafodaLista"/>
+        <w:numPr>
+          <w:ilvl w:val="0"/>
+          <w:numId w:val="2"/>
+        </w:numPr>
+      </w:pPr>
+      <w:proofErr w:type="spellStart"/>
+      <w:r>
+        <w:rPr>
+          <w:b/>
+        </w:rPr>
+        <w:t>Commit</w:t>
+      </w:r>
+      <w:proofErr w:type="spellEnd"/>
+      <w:r>
+        <w:t>: envia as alterações feitas em um arquivo no espaço de trabalho para o repositório local;</w:t>
+      </w:r>
+    </w:p>
+    <w:p>
+      <w:pPr>
+        <w:pStyle w:val="PargrafodaLista"/>
+        <w:numPr>
+          <w:ilvl w:val="0"/>
+          <w:numId w:val="2"/>
+        </w:numPr>
+      </w:pPr>
+      <w:proofErr w:type="spellStart"/>
+      <w:r>
+        <w:rPr>
+          <w:b/>
+        </w:rPr>
+        <w:t>Pull</w:t>
+      </w:r>
+      <w:proofErr w:type="spellEnd"/>
+      <w:r>
+        <w:t>: Atualiza o repositório local com eventuais alterações que foram feitas no repositório remoto depois de ser clonado</w:t>
+      </w:r>
+    </w:p>
+    <w:p>
+      <w:pPr>
+        <w:pStyle w:val="PargrafodaLista"/>
+        <w:numPr>
+          <w:ilvl w:val="0"/>
+          <w:numId w:val="2"/>
+        </w:numPr>
+      </w:pPr>
+      <w:proofErr w:type="spellStart"/>
+      <w:r>
+        <w:rPr>
+          <w:b/>
+        </w:rPr>
+        <w:t>Push</w:t>
+      </w:r>
+      <w:proofErr w:type="spellEnd"/>
+      <w:r>
+        <w:t xml:space="preserve">: envia para o repositório remoto as alterações que foram </w:t>
+      </w:r>
+      <w:proofErr w:type="spellStart"/>
+      <w:r>
+        <w:t>commitadas</w:t>
+      </w:r>
+      <w:proofErr w:type="spellEnd"/>
+      <w:r>
+        <w:t xml:space="preserve"> para o repositório local e ainda não foram submetidas;</w:t>
+      </w:r>
+    </w:p>
+    <w:p>
+      <w:pPr>
+        <w:pStyle w:val="PargrafodaLista"/>
+        <w:numPr>
+          <w:ilvl w:val="0"/>
+          <w:numId w:val="2"/>
+        </w:numPr>
+      </w:pPr>
+      <w:proofErr w:type="spellStart"/>
+      <w:r>
+        <w:rPr>
+          <w:b/>
+        </w:rPr>
+        <w:t>Fetch</w:t>
+      </w:r>
+      <w:proofErr w:type="spellEnd"/>
+      <w:r>
+        <w:t>:</w:t>
+      </w:r>
+      <w:r>
+        <w:t xml:space="preserve"> similar a o </w:t>
+      </w:r>
+      <w:proofErr w:type="spellStart"/>
+      <w:r>
+        <w:t>Pull</w:t>
+      </w:r>
+      <w:proofErr w:type="spellEnd"/>
+      <w:r>
+        <w:t>;</w:t>
+      </w:r>
+    </w:p>
+    <w:p>
+      <w:pPr>
+        <w:pStyle w:val="PargrafodaLista"/>
+        <w:numPr>
+          <w:ilvl w:val="0"/>
+          <w:numId w:val="2"/>
+        </w:numPr>
+      </w:pPr>
+      <w:r>
+        <w:rPr>
+          <w:b/>
+        </w:rPr>
+        <w:t>Merge</w:t>
+      </w:r>
+      <w:r>
+        <w:t xml:space="preserve">: mescla as alterações feitas em </w:t>
+      </w:r>
+      <w:proofErr w:type="spellStart"/>
+      <w:r>
+        <w:t>branches</w:t>
+      </w:r>
+      <w:proofErr w:type="spellEnd"/>
+      <w:r>
+        <w:t xml:space="preserve"> diferentes;</w:t>
+      </w:r>
+    </w:p>
+    <w:p>
+      <w:pPr>
+        <w:pStyle w:val="PargrafodaLista"/>
+        <w:numPr>
+          <w:ilvl w:val="0"/>
+          <w:numId w:val="2"/>
+        </w:numPr>
+      </w:pPr>
+      <w:proofErr w:type="spellStart"/>
+      <w:r>
+        <w:rPr>
+          <w:b/>
+        </w:rPr>
+        <w:t>Rebase</w:t>
+      </w:r>
+      <w:proofErr w:type="spellEnd"/>
+      <w:r>
+        <w:t>:</w:t>
+      </w:r>
+      <w:r>
+        <w:t xml:space="preserve"> similar ao Merge, porém reorganiza os </w:t>
+      </w:r>
+      <w:proofErr w:type="spellStart"/>
+      <w:r>
+        <w:t>commits</w:t>
+      </w:r>
+      <w:proofErr w:type="spellEnd"/>
+      <w:r>
+        <w:t xml:space="preserve"> feitos de forma a melhorar o entendimento da sequencia de alterações; </w:t>
+      </w:r>
+    </w:p>
+    <w:p>
+      <w:pPr>
+        <w:pStyle w:val="PargrafodaLista"/>
+        <w:numPr>
+          <w:ilvl w:val="0"/>
+          <w:numId w:val="2"/>
+        </w:numPr>
+      </w:pPr>
       <w:proofErr w:type="spellStart"/>
       <w:r>
         <w:rPr>
@@ -361,20 +518,157 @@
         <w:t>: compara as alterações feitas por duas pessoas diferentes. Normalmente utilizado quando o mesmo arquivo é alterado ao mesmo tempo por pessoas distintas;</w:t>
       </w:r>
     </w:p>
-    <w:p/>
     <w:p>
       <w:pPr>
         <w:pStyle w:val="Ttulo1"/>
-        <w:jc w:val="center"/>
+      </w:pPr>
+      <w:r>
+        <w:t>Fluxo básico</w:t>
+      </w:r>
+    </w:p>
+    <w:p>
+      <w:pPr>
+        <w:ind w:firstLine="708"/>
+      </w:pPr>
+      <w:r>
+        <w:t xml:space="preserve">A característica mais marcante do Git, e, portanto, a que deve ser evidenciada logo de início é sua arquitetura que foi desenhada de forma que ele trabalhe de forma distribuída e não centralizada como em muitos outros controladores de versão. Apenas dessa não ser uma característica única do Git e nem mesmo pioneira, hoje certamente é a ferramenta distribuída mais utilizada no mercado. </w:t>
+      </w:r>
+    </w:p>
+    <w:p>
+      <w:pPr>
+        <w:ind w:firstLine="708"/>
+      </w:pPr>
+      <w:r>
+        <w:t xml:space="preserve">A principal característica de um SCV distribuído começa na máquina </w:t>
+      </w:r>
+      <w:r>
+        <w:t xml:space="preserve">do desenvolvedor. Diferente de ferramentas centralizadas (como o SVN), onde tempos um servidor e todos os </w:t>
+      </w:r>
+      <w:r>
+        <w:lastRenderedPageBreak/>
+        <w:t xml:space="preserve">membros da equipe enviam suas alterações e também atualizam </w:t>
+      </w:r>
+      <w:r>
+        <w:t xml:space="preserve">seus códigos </w:t>
+      </w:r>
+      <w:r>
+        <w:t xml:space="preserve">baseados no repositório central. Em controladores de versão distribuídos, membro da equipe possui seu próprio repositório local onde faz seu próprio controle de versão, criando seus próprios </w:t>
+      </w:r>
+      <w:proofErr w:type="spellStart"/>
+      <w:r>
+        <w:t>branches</w:t>
+      </w:r>
+      <w:proofErr w:type="spellEnd"/>
+      <w:r>
+        <w:t xml:space="preserve"> e organizando seu trabalho da melhor maneira possível. Como ter o código num único lugar, mesmo estando versionado, sempre existe o erro de perde de informação, portanto é utilizado um paradigma semelhante aos controladores de versão centralizados. Nesse caso, é criado (em um servidor na rede), um repositório onde os códigos de todos os repositórios locais são sincronizados. Ou seja, é criando um repositório remoto para que as informações sejam armazenadas em um segundo ambiente. Dessa forma o desenvolvedor tem uma autonomia maior no controle de versão, visto que ele pode criar </w:t>
+      </w:r>
+      <w:proofErr w:type="spellStart"/>
+      <w:r>
+        <w:t>branches</w:t>
+      </w:r>
+      <w:proofErr w:type="spellEnd"/>
+      <w:r>
+        <w:t xml:space="preserve"> (locais) como achar melhor e assim se organizar antes de submeter suas alterações para o repositório remoto. </w:t>
+      </w:r>
+    </w:p>
+    <w:p>
+      <w:r>
+        <w:tab/>
+        <w:t xml:space="preserve">O fluxo de trabalho loca é dividido em três estados muito bem definidos. A primeira fase, conhecida como </w:t>
+      </w:r>
+      <w:proofErr w:type="spellStart"/>
+      <w:r>
+        <w:t>Working</w:t>
+      </w:r>
+      <w:proofErr w:type="spellEnd"/>
+      <w:r>
+        <w:t xml:space="preserve"> </w:t>
+      </w:r>
+      <w:proofErr w:type="spellStart"/>
+      <w:r>
+        <w:t>Directory</w:t>
+      </w:r>
+      <w:proofErr w:type="spellEnd"/>
+      <w:r>
+        <w:t xml:space="preserve">, representa a fase em que o arquivo está em processo de alteração pelo desenvolvedor. </w:t>
+      </w:r>
+      <w:r>
+        <w:t xml:space="preserve">A segunda fase é conhecida como </w:t>
+      </w:r>
+      <w:proofErr w:type="spellStart"/>
+      <w:r>
+        <w:t>Staging</w:t>
+      </w:r>
+      <w:proofErr w:type="spellEnd"/>
+      <w:r>
+        <w:t xml:space="preserve"> </w:t>
+      </w:r>
+      <w:proofErr w:type="spellStart"/>
+      <w:r>
+        <w:t>Area</w:t>
+      </w:r>
+      <w:proofErr w:type="spellEnd"/>
+      <w:r>
+        <w:t xml:space="preserve"> e representa o momento onde o responsável pelo repositório local escolhe quais arquivos alterados ele quer </w:t>
+      </w:r>
+      <w:proofErr w:type="spellStart"/>
+      <w:r>
+        <w:t>versionar</w:t>
+      </w:r>
+      <w:proofErr w:type="spellEnd"/>
+      <w:r>
+        <w:t xml:space="preserve"> em seu repositório. Lembrando que os arquivos (novos, editados ou excluídos), por convenção não são adicionados automaticamente na </w:t>
+      </w:r>
+      <w:proofErr w:type="spellStart"/>
+      <w:r>
+        <w:t>Staging</w:t>
+      </w:r>
+      <w:proofErr w:type="spellEnd"/>
+      <w:r>
+        <w:t xml:space="preserve"> </w:t>
+      </w:r>
+      <w:proofErr w:type="spellStart"/>
+      <w:r>
+        <w:t>Area</w:t>
+      </w:r>
+      <w:proofErr w:type="spellEnd"/>
+      <w:r>
+        <w:t xml:space="preserve">, portanto o próprio usuário da ferramenta deve indicar quais arquivos serão versionados. Por fim, a terceira fase que é o Repositório local propriamente dito. A partir do momento que os arquivos são </w:t>
+      </w:r>
+      <w:proofErr w:type="spellStart"/>
+      <w:r>
+        <w:t>commitados</w:t>
+      </w:r>
+      <w:proofErr w:type="spellEnd"/>
+      <w:r>
+        <w:t xml:space="preserve">, eles </w:t>
+      </w:r>
+      <w:proofErr w:type="spellStart"/>
+      <w:r>
+        <w:t>jã</w:t>
+      </w:r>
+      <w:proofErr w:type="spellEnd"/>
+      <w:r>
+        <w:t xml:space="preserve"> estão sendo versionados e, portanto, aquela ação específica já faz parte de uma revisão que no Git é uma informação alfanumérica (ex.: </w:t>
+      </w:r>
+      <w:r>
+        <w:t>ca82a6d</w:t>
+      </w:r>
+      <w:r>
+        <w:t>).</w:t>
+      </w:r>
+    </w:p>
+    <w:p>
+      <w:pPr>
+        <w:ind w:firstLine="708"/>
       </w:pPr>
       <w:r>
         <w:rPr>
           <w:noProof/>
           <w:lang w:eastAsia="pt-BR"/>
         </w:rPr>
-        <w:lastRenderedPageBreak/>
         <w:drawing>
-          <wp:inline distT="0" distB="0" distL="0" distR="0">
+          <wp:inline distT="0" distB="0" distL="0" distR="0" wp14:anchorId="5778A460" wp14:editId="4A46E851">
             <wp:extent cx="3639670" cy="1908390"/>
             <wp:effectExtent l="0" t="0" r="0" b="0"/>
             <wp:docPr id="20" name="Imagem 20" descr="C:\Users\mollivier\Desktop\Untitled Diagram.png"/>
@@ -425,10 +719,255 @@
     </w:p>
     <w:p>
       <w:pPr>
+        <w:ind w:firstLine="708"/>
+      </w:pPr>
+      <w:r>
+        <w:t xml:space="preserve">A partir do momento que temos alterações feitas em nosso repositório local, é possível que enviemos nossas alterações para o repositório remoto através de um </w:t>
+      </w:r>
+      <w:proofErr w:type="spellStart"/>
+      <w:r>
+        <w:t>push</w:t>
+      </w:r>
+      <w:proofErr w:type="spellEnd"/>
+      <w:r>
+        <w:t>. Vale lembrar que nesse momento estamos enviando informação para um repositório onde, provavelmente outras pessoas também enviaram informações, portan</w:t>
+      </w:r>
+      <w:bookmarkStart w:id="0" w:name="_GoBack"/>
+      <w:bookmarkEnd w:id="0"/>
+      <w:r>
+        <w:t xml:space="preserve">to, é recomendado que antes de enviar as suas alterações, seja feito um </w:t>
+      </w:r>
+      <w:proofErr w:type="spellStart"/>
+      <w:r>
+        <w:t>pull</w:t>
+      </w:r>
+      <w:proofErr w:type="spellEnd"/>
+      <w:r>
+        <w:t>/</w:t>
+      </w:r>
+      <w:proofErr w:type="spellStart"/>
+      <w:r>
+        <w:t>fetch</w:t>
+      </w:r>
+      <w:proofErr w:type="spellEnd"/>
+      <w:r>
+        <w:t xml:space="preserve"> para verificar se não houve nenhuma informação alterada nesse meio tempo de desenvolvimento. Caso haja algum conflito, basta resolver localmente e depois disso enviar as alterações para o repositório remoto.</w:t>
+      </w:r>
+    </w:p>
+    <w:p>
+      <w:pPr>
+        <w:ind w:firstLine="708"/>
+      </w:pPr>
+      <w:r>
+        <w:lastRenderedPageBreak/>
+        <w:drawing>
+          <wp:inline distT="0" distB="0" distL="0" distR="0" wp14:anchorId="655670B1" wp14:editId="402E12D6">
+            <wp:extent cx="3528392" cy="5180414"/>
+            <wp:effectExtent l="0" t="0" r="0" b="1270"/>
+            <wp:docPr id="7170" name="Picture 2"/>
+            <wp:cNvGraphicFramePr>
+              <a:graphicFrameLocks xmlns:a="http://schemas.openxmlformats.org/drawingml/2006/main" noGrp="1" noChangeAspect="1"/>
+            </wp:cNvGraphicFramePr>
+            <a:graphic xmlns:a="http://schemas.openxmlformats.org/drawingml/2006/main">
+              <a:graphicData uri="http://schemas.openxmlformats.org/drawingml/2006/picture">
+                <pic:pic xmlns:pic="http://schemas.openxmlformats.org/drawingml/2006/picture">
+                  <pic:nvPicPr>
+                    <pic:cNvPr id="7170" name="Picture 2"/>
+                    <pic:cNvPicPr>
+                      <a:picLocks noGrp="1" noChangeAspect="1" noChangeArrowheads="1"/>
+                    </pic:cNvPicPr>
+                  </pic:nvPicPr>
+                  <pic:blipFill>
+                    <a:blip r:embed="rId8">
+                      <a:extLst>
+                        <a:ext uri="{28A0092B-C50C-407E-A947-70E740481C1C}">
+                          <a14:useLocalDpi xmlns:a14="http://schemas.microsoft.com/office/drawing/2010/main" val="0"/>
+                        </a:ext>
+                      </a:extLst>
+                    </a:blip>
+                    <a:srcRect/>
+                    <a:stretch>
+                      <a:fillRect/>
+                    </a:stretch>
+                  </pic:blipFill>
+                  <pic:spPr bwMode="auto">
+                    <a:xfrm>
+                      <a:off x="0" y="0"/>
+                      <a:ext cx="3528392" cy="5180414"/>
+                    </a:xfrm>
+                    <a:prstGeom prst="rect">
+                      <a:avLst/>
+                    </a:prstGeom>
+                    <a:noFill/>
+                    <a:ln>
+                      <a:noFill/>
+                    </a:ln>
+                    <a:extLst>
+                      <a:ext uri="{909E8E84-426E-40DD-AFC4-6F175D3DCCD1}">
+                        <a14:hiddenFill xmlns:a14="http://schemas.microsoft.com/office/drawing/2010/main">
+                          <a:solidFill>
+                            <a:schemeClr val="accent1"/>
+                          </a:solidFill>
+                        </a14:hiddenFill>
+                      </a:ext>
+                      <a:ext uri="{91240B29-F687-4F45-9708-019B960494DF}">
+                        <a14:hiddenLine xmlns:a14="http://schemas.microsoft.com/office/drawing/2010/main" w="9525">
+                          <a:solidFill>
+                            <a:schemeClr val="tx1"/>
+                          </a:solidFill>
+                          <a:miter lim="800000"/>
+                          <a:headEnd/>
+                          <a:tailEnd/>
+                        </a14:hiddenLine>
+                      </a:ext>
+                    </a:extLst>
+                  </pic:spPr>
+                </pic:pic>
+              </a:graphicData>
+            </a:graphic>
+          </wp:inline>
+        </w:drawing>
+      </w:r>
+    </w:p>
+    <w:p>
+      <w:pPr>
+        <w:ind w:firstLine="708"/>
+      </w:pPr>
+      <w:r>
+        <w:t xml:space="preserve">O que é muito comum de acontecer em equipes de </w:t>
+      </w:r>
+      <w:r>
+        <w:t xml:space="preserve">desenvolvimento é trabalhar diretamente na linha principal de trabalho (conhecida como </w:t>
+      </w:r>
+      <w:proofErr w:type="spellStart"/>
+      <w:r>
+        <w:t>master</w:t>
+      </w:r>
+      <w:proofErr w:type="spellEnd"/>
+      <w:r>
+        <w:t xml:space="preserve"> ou </w:t>
+      </w:r>
+      <w:proofErr w:type="spellStart"/>
+      <w:r>
+        <w:t>trunk</w:t>
+      </w:r>
+      <w:proofErr w:type="spellEnd"/>
+      <w:r>
+        <w:t xml:space="preserve">, dependendo do controlador que está sendo utilizado). Apesar de não ser considerado errado, este é um hábito que não é estimulado, pois é dado como uma boa prática deixar o código do </w:t>
+      </w:r>
+      <w:proofErr w:type="spellStart"/>
+      <w:r>
+        <w:t>master</w:t>
+      </w:r>
+      <w:proofErr w:type="spellEnd"/>
+      <w:r>
+        <w:t xml:space="preserve"> sempre estável de forma que possa ser compilado, testado e até mesmo tornar uma versão para ser disponibilizadas para o cliente. Principalmente em ambientes que já existe um sistema de integração ou até mesmo entrega contínua onde em alguns casos o sistema controlador de versão é monitorado para ver se houve alguma alteração no código, é preciso que seja garantido o mínimo de qualidade no código que está sendo mesclado com esse </w:t>
+      </w:r>
+      <w:proofErr w:type="spellStart"/>
+      <w:r>
+        <w:t>branch</w:t>
+      </w:r>
+      <w:proofErr w:type="spellEnd"/>
+      <w:r>
+        <w:t xml:space="preserve">. </w:t>
+      </w:r>
+    </w:p>
+    <w:p>
+      <w:pPr>
+        <w:ind w:firstLine="708"/>
+      </w:pPr>
+      <w:r>
+        <w:lastRenderedPageBreak/>
+        <w:drawing>
+          <wp:inline distT="0" distB="0" distL="0" distR="0" wp14:anchorId="58FBB3F8" wp14:editId="4B341A11">
+            <wp:extent cx="3960440" cy="5248444"/>
+            <wp:effectExtent l="0" t="0" r="2540" b="0"/>
+            <wp:docPr id="22" name="Espaço Reservado para Conteúdo 3"/>
+            <wp:cNvGraphicFramePr>
+              <a:graphicFrameLocks xmlns:a="http://schemas.openxmlformats.org/drawingml/2006/main" noGrp="1" noChangeAspect="1"/>
+            </wp:cNvGraphicFramePr>
+            <a:graphic xmlns:a="http://schemas.openxmlformats.org/drawingml/2006/main">
+              <a:graphicData uri="http://schemas.openxmlformats.org/drawingml/2006/picture">
+                <pic:pic xmlns:pic="http://schemas.openxmlformats.org/drawingml/2006/picture">
+                  <pic:nvPicPr>
+                    <pic:cNvPr id="4" name="Espaço Reservado para Conteúdo 3"/>
+                    <pic:cNvPicPr>
+                      <a:picLocks noGrp="1" noChangeAspect="1"/>
+                    </pic:cNvPicPr>
+                  </pic:nvPicPr>
+                  <pic:blipFill>
+                    <a:blip r:embed="rId9" cstate="print">
+                      <a:extLst>
+                        <a:ext uri="{28A0092B-C50C-407E-A947-70E740481C1C}">
+                          <a14:useLocalDpi xmlns:a14="http://schemas.microsoft.com/office/drawing/2010/main" val="0"/>
+                        </a:ext>
+                      </a:extLst>
+                    </a:blip>
+                    <a:stretch>
+                      <a:fillRect/>
+                    </a:stretch>
+                  </pic:blipFill>
+                  <pic:spPr>
+                    <a:xfrm>
+                      <a:off x="0" y="0"/>
+                      <a:ext cx="3960440" cy="5248444"/>
+                    </a:xfrm>
+                    <a:prstGeom prst="rect">
+                      <a:avLst/>
+                    </a:prstGeom>
+                  </pic:spPr>
+                </pic:pic>
+              </a:graphicData>
+            </a:graphic>
+          </wp:inline>
+        </w:drawing>
+      </w:r>
+    </w:p>
+    <w:p>
+      <w:pPr>
         <w:pStyle w:val="Ttulo1"/>
       </w:pPr>
       <w:r>
-        <w:t>Fluxo básico</w:t>
+        <w:t>Utilização</w:t>
+      </w:r>
+    </w:p>
+    <w:p>
+      <w:pPr>
+        <w:ind w:firstLine="708"/>
+      </w:pPr>
+      <w:r>
+        <w:t xml:space="preserve">Normalmente a forma mais comum de se utilizar o Git é através de linhas de comando no terminal. Entretanto essa não é a única forma de utilização da ferramenta. Existem diversos clientes (gratuitos e pagos) que ajudam, de forma gráfica, a execução de todas as possíveis ações que a ferramenta oferece. </w:t>
+      </w:r>
+    </w:p>
+    <w:p>
+      <w:pPr>
+        <w:ind w:firstLine="708"/>
+      </w:pPr>
+      <w:r>
+        <w:t xml:space="preserve">Para esse guia será levado em conta que o ambiente utilizado baseado em alguma versão do MS Windows, porém a maioria das atividades e ferramentas que serão mostradas independe de Sistema Operacional. </w:t>
+      </w:r>
+    </w:p>
+    <w:p>
+      <w:r>
+        <w:t xml:space="preserve">Devido à demanda de utilização tanto em projetos em Java quanto em projetos desenvolvidos para plataforma Microsoft, os exemplos serão feitos utilizando: Visual Studio 2015, Eclipse e a ferramenta gráfica padrão do Git (Git GUI). Ocasionalmente também será apresentado o cliente da </w:t>
+      </w:r>
+      <w:proofErr w:type="spellStart"/>
+      <w:r>
+        <w:t>Atlassian</w:t>
+      </w:r>
+      <w:proofErr w:type="spellEnd"/>
+      <w:r>
+        <w:t xml:space="preserve"> </w:t>
+      </w:r>
+      <w:proofErr w:type="spellStart"/>
+      <w:proofErr w:type="gramStart"/>
+      <w:r>
+        <w:t>SourceTree</w:t>
+      </w:r>
+      <w:proofErr w:type="spellEnd"/>
+      <w:proofErr w:type="gramEnd"/>
+      <w:r>
+        <w:t xml:space="preserve"> por ser um cliente Git muito fácil de usar e bastante completo, além de mostrar graficamente a evolução do código que está sendo versionado.</w:t>
       </w:r>
     </w:p>
     <w:p>
@@ -444,6 +983,7 @@
           <w:sz w:val="26"/>
           <w:szCs w:val="26"/>
         </w:rPr>
+        <w:lastRenderedPageBreak/>
         <w:t>Visual Studio 2015</w:t>
       </w:r>
     </w:p>
@@ -520,7 +1060,7 @@
                     <pic:cNvPicPr/>
                   </pic:nvPicPr>
                   <pic:blipFill>
-                    <a:blip r:embed="rId8">
+                    <a:blip r:embed="rId10">
                       <a:extLst>
                         <a:ext uri="{28A0092B-C50C-407E-A947-70E740481C1C}">
                           <a14:useLocalDpi xmlns:a14="http://schemas.microsoft.com/office/drawing/2010/main" val="0"/>
@@ -575,7 +1115,7 @@
                     <pic:cNvPicPr/>
                   </pic:nvPicPr>
                   <pic:blipFill>
-                    <a:blip r:embed="rId9"/>
+                    <a:blip r:embed="rId11"/>
                     <a:stretch>
                       <a:fillRect/>
                     </a:stretch>
@@ -598,21 +1138,11 @@
     </w:p>
     <w:p>
       <w:pPr>
-        <w:rPr>
-          <w:rFonts w:asciiTheme="majorHAnsi" w:eastAsiaTheme="majorEastAsia" w:hAnsiTheme="majorHAnsi" w:cstheme="majorBidi"/>
-          <w:b/>
-          <w:bCs/>
-          <w:color w:val="4F81BD" w:themeColor="accent1"/>
-        </w:rPr>
+        <w:pStyle w:val="Ttulo3"/>
       </w:pPr>
       <w:r>
         <w:br w:type="page"/>
       </w:r>
-    </w:p>
-    <w:p>
-      <w:pPr>
-        <w:pStyle w:val="Ttulo3"/>
-      </w:pPr>
       <w:r>
         <w:lastRenderedPageBreak/>
         <w:t xml:space="preserve">Ligando a um repositório remoto </w:t>
@@ -653,7 +1183,7 @@
                     <pic:cNvPicPr/>
                   </pic:nvPicPr>
                   <pic:blipFill>
-                    <a:blip r:embed="rId10"/>
+                    <a:blip r:embed="rId12"/>
                     <a:stretch>
                       <a:fillRect/>
                     </a:stretch>
@@ -757,7 +1287,7 @@
                     <pic:cNvPicPr/>
                   </pic:nvPicPr>
                   <pic:blipFill>
-                    <a:blip r:embed="rId11">
+                    <a:blip r:embed="rId13">
                       <a:extLst>
                         <a:ext uri="{28A0092B-C50C-407E-A947-70E740481C1C}">
                           <a14:useLocalDpi xmlns:a14="http://schemas.microsoft.com/office/drawing/2010/main" val="0"/>
@@ -901,7 +1431,7 @@
                     </pic:cNvPicPr>
                   </pic:nvPicPr>
                   <pic:blipFill>
-                    <a:blip r:embed="rId12">
+                    <a:blip r:embed="rId14">
                       <a:extLst>
                         <a:ext uri="{28A0092B-C50C-407E-A947-70E740481C1C}">
                           <a14:useLocalDpi xmlns:a14="http://schemas.microsoft.com/office/drawing/2010/main" val="0"/>
@@ -1035,7 +1565,7 @@
                     <pic:cNvPicPr/>
                   </pic:nvPicPr>
                   <pic:blipFill>
-                    <a:blip r:embed="rId13"/>
+                    <a:blip r:embed="rId15"/>
                     <a:stretch>
                       <a:fillRect/>
                     </a:stretch>
@@ -1116,7 +1646,7 @@
                     <pic:cNvPicPr/>
                   </pic:nvPicPr>
                   <pic:blipFill>
-                    <a:blip r:embed="rId14">
+                    <a:blip r:embed="rId16">
                       <a:extLst>
                         <a:ext uri="{28A0092B-C50C-407E-A947-70E740481C1C}">
                           <a14:useLocalDpi xmlns:a14="http://schemas.microsoft.com/office/drawing/2010/main" val="0"/>
@@ -1198,7 +1728,7 @@
                     <pic:cNvPicPr/>
                   </pic:nvPicPr>
                   <pic:blipFill>
-                    <a:blip r:embed="rId15">
+                    <a:blip r:embed="rId17">
                       <a:extLst>
                         <a:ext uri="{28A0092B-C50C-407E-A947-70E740481C1C}">
                           <a14:useLocalDpi xmlns:a14="http://schemas.microsoft.com/office/drawing/2010/main" val="0"/>
@@ -1288,7 +1818,7 @@
                     <pic:cNvPicPr/>
                   </pic:nvPicPr>
                   <pic:blipFill>
-                    <a:blip r:embed="rId16">
+                    <a:blip r:embed="rId18">
                       <a:extLst>
                         <a:ext uri="{28A0092B-C50C-407E-A947-70E740481C1C}">
                           <a14:useLocalDpi xmlns:a14="http://schemas.microsoft.com/office/drawing/2010/main" val="0"/>
@@ -1410,7 +1940,7 @@
                     <pic:cNvPicPr/>
                   </pic:nvPicPr>
                   <pic:blipFill>
-                    <a:blip r:embed="rId17"/>
+                    <a:blip r:embed="rId19"/>
                     <a:stretch>
                       <a:fillRect/>
                     </a:stretch>
@@ -1448,166 +1978,6 @@
             <wp:extent cx="2671482" cy="2201826"/>
             <wp:effectExtent l="0" t="0" r="0" b="8255"/>
             <wp:docPr id="10" name="Imagem 10"/>
-            <wp:cNvGraphicFramePr>
-              <a:graphicFrameLocks xmlns:a="http://schemas.openxmlformats.org/drawingml/2006/main" noChangeAspect="1"/>
-            </wp:cNvGraphicFramePr>
-            <a:graphic xmlns:a="http://schemas.openxmlformats.org/drawingml/2006/main">
-              <a:graphicData uri="http://schemas.openxmlformats.org/drawingml/2006/picture">
-                <pic:pic xmlns:pic="http://schemas.openxmlformats.org/drawingml/2006/picture">
-                  <pic:nvPicPr>
-                    <pic:cNvPr id="0" name=""/>
-                    <pic:cNvPicPr/>
-                  </pic:nvPicPr>
-                  <pic:blipFill>
-                    <a:blip r:embed="rId18"/>
-                    <a:stretch>
-                      <a:fillRect/>
-                    </a:stretch>
-                  </pic:blipFill>
-                  <pic:spPr>
-                    <a:xfrm>
-                      <a:off x="0" y="0"/>
-                      <a:ext cx="2672925" cy="2203015"/>
-                    </a:xfrm>
-                    <a:prstGeom prst="rect">
-                      <a:avLst/>
-                    </a:prstGeom>
-                  </pic:spPr>
-                </pic:pic>
-              </a:graphicData>
-            </a:graphic>
-          </wp:inline>
-        </w:drawing>
-      </w:r>
-    </w:p>
-    <w:p>
-      <w:pPr>
-        <w:pStyle w:val="Ttulo3"/>
-      </w:pPr>
-      <w:r>
-        <w:t xml:space="preserve">Ligando a um repositório remoto </w:t>
-      </w:r>
-    </w:p>
-    <w:p>
-      <w:pPr>
-        <w:ind w:firstLine="708"/>
-        <w:jc w:val="both"/>
-      </w:pPr>
-      <w:r>
-        <w:t xml:space="preserve">Como já existe um repositório remoto vazio e agora também existe um repositório local. O próximo passo que deve ser feito a criação de uma ligação entre os dois repositórios para que o código que está sendo versionado localmente possa ser compartilhado na rede. </w:t>
-      </w:r>
-    </w:p>
-    <w:p>
-      <w:pPr>
-        <w:jc w:val="center"/>
-        <w:rPr>
-          <w:color w:val="FF0000"/>
-        </w:rPr>
-      </w:pPr>
-      <w:r>
-        <w:rPr>
-          <w:noProof/>
-          <w:lang w:eastAsia="pt-BR"/>
-        </w:rPr>
-        <w:lastRenderedPageBreak/>
-        <w:drawing>
-          <wp:inline distT="0" distB="0" distL="0" distR="0" wp14:anchorId="0E399D12" wp14:editId="534B8711">
-            <wp:extent cx="3679008" cy="2510117"/>
-            <wp:effectExtent l="0" t="0" r="0" b="5080"/>
-            <wp:docPr id="12" name="Imagem 12"/>
-            <wp:cNvGraphicFramePr>
-              <a:graphicFrameLocks xmlns:a="http://schemas.openxmlformats.org/drawingml/2006/main" noChangeAspect="1"/>
-            </wp:cNvGraphicFramePr>
-            <a:graphic xmlns:a="http://schemas.openxmlformats.org/drawingml/2006/main">
-              <a:graphicData uri="http://schemas.openxmlformats.org/drawingml/2006/picture">
-                <pic:pic xmlns:pic="http://schemas.openxmlformats.org/drawingml/2006/picture">
-                  <pic:nvPicPr>
-                    <pic:cNvPr id="0" name=""/>
-                    <pic:cNvPicPr/>
-                  </pic:nvPicPr>
-                  <pic:blipFill>
-                    <a:blip r:embed="rId19"/>
-                    <a:stretch>
-                      <a:fillRect/>
-                    </a:stretch>
-                  </pic:blipFill>
-                  <pic:spPr>
-                    <a:xfrm>
-                      <a:off x="0" y="0"/>
-                      <a:ext cx="3681249" cy="2511646"/>
-                    </a:xfrm>
-                    <a:prstGeom prst="rect">
-                      <a:avLst/>
-                    </a:prstGeom>
-                  </pic:spPr>
-                </pic:pic>
-              </a:graphicData>
-            </a:graphic>
-          </wp:inline>
-        </w:drawing>
-      </w:r>
-    </w:p>
-    <w:p>
-      <w:pPr>
-        <w:pStyle w:val="Ttulo3"/>
-      </w:pPr>
-      <w:r>
-        <w:t>Clonando um repositório remoto</w:t>
-      </w:r>
-    </w:p>
-    <w:p>
-      <w:pPr>
-        <w:ind w:firstLine="708"/>
-        <w:jc w:val="both"/>
-      </w:pPr>
-      <w:r>
-        <w:t xml:space="preserve">A outra forma de iniciar um trabalho de versionamento de código usando Git seria se já existisse um projeto no repositório remoto. Esse cenário é, talvez, o mais comum dos casos, pois isso acontece quando vamos dar continuidade a um trabalho que tinha sido iniciado anteriormente. Nesse caso o que será feito é um </w:t>
-      </w:r>
-      <w:r>
-        <w:rPr>
-          <w:b/>
-        </w:rPr>
-        <w:t>clone do repositório remoto</w:t>
-      </w:r>
-      <w:r>
-        <w:t xml:space="preserve">.  Quando um repositório remoto é clonado, o usuário que fez o clone passa a ter um </w:t>
-      </w:r>
-      <w:r>
-        <w:rPr>
-          <w:b/>
-        </w:rPr>
-        <w:t>repositório local</w:t>
-      </w:r>
-      <w:r>
-        <w:rPr>
-          <w:b/>
-        </w:rPr>
-        <w:t xml:space="preserve"> idêntico ao repositório que foi clonado</w:t>
-      </w:r>
-      <w:r>
-        <w:t xml:space="preserve">. </w:t>
-      </w:r>
-      <w:r>
-        <w:t xml:space="preserve">Vale lembrar que quando se clona um repositório remoto, ele automaticamente já possui uma ligação entre o local e o remoto. </w:t>
-      </w:r>
-    </w:p>
-    <w:p>
-      <w:pPr>
-        <w:jc w:val="center"/>
-        <w:rPr>
-          <w:color w:val="FF0000"/>
-        </w:rPr>
-      </w:pPr>
-      <w:r>
-        <w:rPr>
-          <w:noProof/>
-          <w:lang w:eastAsia="pt-BR"/>
-        </w:rPr>
-        <w:drawing>
-          <wp:inline distT="0" distB="0" distL="0" distR="0" wp14:anchorId="1389749D" wp14:editId="1B4B71EB">
-            <wp:extent cx="4734757" cy="3164541"/>
-            <wp:effectExtent l="0" t="0" r="8890" b="0"/>
-            <wp:docPr id="13" name="Imagem 13"/>
             <wp:cNvGraphicFramePr>
               <a:graphicFrameLocks xmlns:a="http://schemas.openxmlformats.org/drawingml/2006/main" noChangeAspect="1"/>
             </wp:cNvGraphicFramePr>
@@ -1627,7 +1997,7 @@
                   <pic:spPr>
                     <a:xfrm>
                       <a:off x="0" y="0"/>
-                      <a:ext cx="4737641" cy="3166468"/>
+                      <a:ext cx="2672925" cy="2203015"/>
                     </a:xfrm>
                     <a:prstGeom prst="rect">
                       <a:avLst/>
@@ -1645,10 +2015,7 @@
         <w:pStyle w:val="Ttulo3"/>
       </w:pPr>
       <w:r>
-        <w:t>Verificando</w:t>
-      </w:r>
-      <w:r>
-        <w:t xml:space="preserve"> o status dos arquivos do repositório</w:t>
+        <w:t xml:space="preserve">Ligando a um repositório remoto </w:t>
       </w:r>
     </w:p>
     <w:p>
@@ -1657,87 +2024,14 @@
         <w:jc w:val="both"/>
       </w:pPr>
       <w:r>
-        <w:t xml:space="preserve">Como já foi visto inicialmente, quando foi falado sobre o ciclo de vida dos arquivos versionados, um arquivo não é adicionado automaticamente a </w:t>
-      </w:r>
-      <w:proofErr w:type="spellStart"/>
-      <w:r>
-        <w:rPr>
-          <w:b/>
-          <w:i/>
-        </w:rPr>
-        <w:t>staging</w:t>
-      </w:r>
-      <w:proofErr w:type="spellEnd"/>
-      <w:r>
-        <w:rPr>
-          <w:b/>
-          <w:i/>
-        </w:rPr>
-        <w:t xml:space="preserve"> </w:t>
-      </w:r>
-      <w:proofErr w:type="spellStart"/>
-      <w:r>
-        <w:rPr>
-          <w:b/>
-          <w:i/>
-        </w:rPr>
-        <w:t>area</w:t>
-      </w:r>
-      <w:proofErr w:type="spellEnd"/>
-      <w:r>
-        <w:t xml:space="preserve"> de modo que é necessário indicar quais arquivos devem ser adicionados. Para saber quais arquivos foram adicionados, alterados ou excluídos é necessário ver o </w:t>
-      </w:r>
-      <w:r>
-        <w:rPr>
-          <w:b/>
-          <w:i/>
-        </w:rPr>
-        <w:t>status</w:t>
-      </w:r>
-      <w:r>
-        <w:t xml:space="preserve"> dos arquivos que estão no </w:t>
-      </w:r>
-      <w:proofErr w:type="spellStart"/>
-      <w:r>
-        <w:rPr>
-          <w:i/>
-        </w:rPr>
-        <w:t>working</w:t>
-      </w:r>
-      <w:proofErr w:type="spellEnd"/>
-      <w:r>
-        <w:rPr>
-          <w:i/>
-        </w:rPr>
-        <w:t xml:space="preserve"> </w:t>
-      </w:r>
-      <w:proofErr w:type="spellStart"/>
-      <w:r>
-        <w:rPr>
-          <w:i/>
-        </w:rPr>
-        <w:t>directory</w:t>
-      </w:r>
-      <w:proofErr w:type="spellEnd"/>
-      <w:r>
-        <w:t xml:space="preserve"> do </w:t>
-      </w:r>
-      <w:proofErr w:type="gramStart"/>
-      <w:r>
-        <w:t>repositório</w:t>
-      </w:r>
-      <w:proofErr w:type="gramEnd"/>
-      <w:r>
-        <w:t xml:space="preserve"> </w:t>
+        <w:t xml:space="preserve">Como já existe um repositório remoto vazio e agora também existe um repositório local. O próximo passo que deve ser feito a criação de uma ligação entre os dois repositórios para que o código que está sendo versionado localmente possa ser compartilhado na rede. </w:t>
       </w:r>
     </w:p>
     <w:p>
       <w:pPr>
         <w:jc w:val="center"/>
         <w:rPr>
-          <w:noProof/>
           <w:color w:val="FF0000"/>
-          <w:lang w:eastAsia="pt-BR"/>
         </w:rPr>
       </w:pPr>
       <w:r>
@@ -1747,10 +2041,10 @@
         </w:rPr>
         <w:lastRenderedPageBreak/>
         <w:drawing>
-          <wp:inline distT="0" distB="0" distL="0" distR="0" wp14:anchorId="385E17C4" wp14:editId="0CC29A6A">
-            <wp:extent cx="3819525" cy="3190875"/>
-            <wp:effectExtent l="0" t="0" r="9525" b="9525"/>
-            <wp:docPr id="14" name="Imagem 14"/>
+          <wp:inline distT="0" distB="0" distL="0" distR="0" wp14:anchorId="0E399D12" wp14:editId="534B8711">
+            <wp:extent cx="3679008" cy="2510117"/>
+            <wp:effectExtent l="0" t="0" r="0" b="5080"/>
+            <wp:docPr id="12" name="Imagem 12"/>
             <wp:cNvGraphicFramePr>
               <a:graphicFrameLocks xmlns:a="http://schemas.openxmlformats.org/drawingml/2006/main" noChangeAspect="1"/>
             </wp:cNvGraphicFramePr>
@@ -1770,7 +2064,7 @@
                   <pic:spPr>
                     <a:xfrm>
                       <a:off x="0" y="0"/>
-                      <a:ext cx="3819525" cy="3190875"/>
+                      <a:ext cx="3681249" cy="2511646"/>
                     </a:xfrm>
                     <a:prstGeom prst="rect">
                       <a:avLst/>
@@ -1788,7 +2082,7 @@
         <w:pStyle w:val="Ttulo3"/>
       </w:pPr>
       <w:r>
-        <w:t>Gravando o arquivo no repositório</w:t>
+        <w:t>Clonando um repositório remoto</w:t>
       </w:r>
     </w:p>
     <w:p>
@@ -1797,70 +2091,41 @@
         <w:jc w:val="both"/>
       </w:pPr>
       <w:r>
-        <w:t xml:space="preserve">A partir do momento em que um ou mais arquivos foram adicionados a </w:t>
-      </w:r>
-      <w:proofErr w:type="spellStart"/>
-      <w:r>
-        <w:rPr>
-          <w:i/>
-        </w:rPr>
-        <w:t>staging</w:t>
-      </w:r>
-      <w:proofErr w:type="spellEnd"/>
-      <w:r>
-        <w:rPr>
-          <w:i/>
-        </w:rPr>
-        <w:t xml:space="preserve"> </w:t>
-      </w:r>
-      <w:proofErr w:type="spellStart"/>
-      <w:r>
-        <w:rPr>
-          <w:i/>
-        </w:rPr>
-        <w:t>area</w:t>
-      </w:r>
-      <w:proofErr w:type="spellEnd"/>
-      <w:r>
-        <w:t xml:space="preserve">, os mesmos já estão sendo rastreados pelo Git e, portanto é possível gravar efetivamente no repositório local. O nome dessa ação é </w:t>
-      </w:r>
-      <w:proofErr w:type="spellStart"/>
-      <w:r>
-        <w:rPr>
-          <w:b/>
-          <w:i/>
-        </w:rPr>
-        <w:t>commit</w:t>
-      </w:r>
-      <w:proofErr w:type="spellEnd"/>
-      <w:r>
-        <w:t xml:space="preserve">. Vale </w:t>
-      </w:r>
-      <w:r>
-        <w:t xml:space="preserve">lembrar que, no Git, todos os </w:t>
-      </w:r>
-      <w:proofErr w:type="spellStart"/>
-      <w:r>
-        <w:rPr>
-          <w:i/>
-        </w:rPr>
-        <w:t>commits</w:t>
-      </w:r>
-      <w:proofErr w:type="spellEnd"/>
-      <w:r>
-        <w:t xml:space="preserve"> precisam ter uma mensagem descrevendo o que foi feito. </w:t>
+        <w:t xml:space="preserve">A outra forma de iniciar um trabalho de versionamento de código usando Git seria se já existisse um projeto no repositório remoto. Esse cenário é, talvez, o mais comum dos casos, pois isso acontece quando vamos dar continuidade a um trabalho que tinha sido iniciado anteriormente. Nesse caso o que será feito é um </w:t>
+      </w:r>
+      <w:r>
+        <w:rPr>
+          <w:b/>
+        </w:rPr>
+        <w:t>clone do repositório remoto</w:t>
+      </w:r>
+      <w:r>
+        <w:t xml:space="preserve">.  Quando um repositório remoto é clonado, o usuário que fez o clone passa a ter um </w:t>
+      </w:r>
+      <w:r>
+        <w:rPr>
+          <w:b/>
+        </w:rPr>
+        <w:t>repositório local</w:t>
+      </w:r>
+      <w:r>
+        <w:rPr>
+          <w:b/>
+        </w:rPr>
+        <w:t xml:space="preserve"> idêntico ao repositório que foi clonado</w:t>
+      </w:r>
+      <w:r>
+        <w:t xml:space="preserve">. </w:t>
+      </w:r>
+      <w:r>
+        <w:t xml:space="preserve">Vale lembrar que quando se clona um repositório remoto, ele automaticamente já possui uma ligação entre o local e o remoto. </w:t>
       </w:r>
     </w:p>
     <w:p>
       <w:pPr>
         <w:jc w:val="center"/>
         <w:rPr>
-          <w:rFonts w:asciiTheme="majorHAnsi" w:eastAsiaTheme="majorEastAsia" w:hAnsiTheme="majorHAnsi" w:cstheme="majorBidi"/>
-          <w:b/>
-          <w:bCs/>
-          <w:color w:val="4F81BD" w:themeColor="accent1"/>
-          <w:sz w:val="26"/>
-          <w:szCs w:val="26"/>
+          <w:color w:val="FF0000"/>
         </w:rPr>
       </w:pPr>
       <w:r>
@@ -1869,10 +2134,10 @@
           <w:lang w:eastAsia="pt-BR"/>
         </w:rPr>
         <w:drawing>
-          <wp:inline distT="0" distB="0" distL="0" distR="0" wp14:anchorId="20AA90AD" wp14:editId="4A7D1137">
-            <wp:extent cx="2238014" cy="2967317"/>
-            <wp:effectExtent l="0" t="0" r="0" b="5080"/>
-            <wp:docPr id="15" name="Imagem 15"/>
+          <wp:inline distT="0" distB="0" distL="0" distR="0" wp14:anchorId="1389749D" wp14:editId="1B4B71EB">
+            <wp:extent cx="4734757" cy="3164541"/>
+            <wp:effectExtent l="0" t="0" r="8890" b="0"/>
+            <wp:docPr id="13" name="Imagem 13"/>
             <wp:cNvGraphicFramePr>
               <a:graphicFrameLocks xmlns:a="http://schemas.openxmlformats.org/drawingml/2006/main" noChangeAspect="1"/>
             </wp:cNvGraphicFramePr>
@@ -1892,7 +2157,7 @@
                   <pic:spPr>
                     <a:xfrm>
                       <a:off x="0" y="0"/>
-                      <a:ext cx="2239250" cy="2968956"/>
+                      <a:ext cx="4737641" cy="3166468"/>
                     </a:xfrm>
                     <a:prstGeom prst="rect">
                       <a:avLst/>
@@ -1907,14 +2172,102 @@
     </w:p>
     <w:p>
       <w:pPr>
+        <w:pStyle w:val="Ttulo3"/>
+      </w:pPr>
+      <w:r>
+        <w:t>Verificando</w:t>
+      </w:r>
+      <w:r>
+        <w:t xml:space="preserve"> o status dos arquivos do repositório</w:t>
+      </w:r>
+    </w:p>
+    <w:p>
+      <w:pPr>
+        <w:ind w:firstLine="708"/>
+        <w:jc w:val="both"/>
+      </w:pPr>
+      <w:r>
+        <w:t xml:space="preserve">Como já foi visto inicialmente, quando foi falado sobre o ciclo de vida dos arquivos versionados, um arquivo não é adicionado automaticamente a </w:t>
+      </w:r>
+      <w:proofErr w:type="spellStart"/>
+      <w:r>
+        <w:rPr>
+          <w:b/>
+          <w:i/>
+        </w:rPr>
+        <w:t>staging</w:t>
+      </w:r>
+      <w:proofErr w:type="spellEnd"/>
+      <w:r>
+        <w:rPr>
+          <w:b/>
+          <w:i/>
+        </w:rPr>
+        <w:t xml:space="preserve"> </w:t>
+      </w:r>
+      <w:proofErr w:type="spellStart"/>
+      <w:r>
+        <w:rPr>
+          <w:b/>
+          <w:i/>
+        </w:rPr>
+        <w:t>area</w:t>
+      </w:r>
+      <w:proofErr w:type="spellEnd"/>
+      <w:r>
+        <w:t xml:space="preserve"> de modo que é necessário indicar quais arquivos devem ser adicionados. Para saber quais arquivos foram adicionados, alterados ou excluídos é necessário ver o </w:t>
+      </w:r>
+      <w:r>
+        <w:rPr>
+          <w:b/>
+          <w:i/>
+        </w:rPr>
+        <w:t>status</w:t>
+      </w:r>
+      <w:r>
+        <w:t xml:space="preserve"> dos arquivos que estão no </w:t>
+      </w:r>
+      <w:proofErr w:type="spellStart"/>
+      <w:r>
+        <w:rPr>
+          <w:i/>
+        </w:rPr>
+        <w:t>working</w:t>
+      </w:r>
+      <w:proofErr w:type="spellEnd"/>
+      <w:r>
+        <w:rPr>
+          <w:i/>
+        </w:rPr>
+        <w:t xml:space="preserve"> </w:t>
+      </w:r>
+      <w:proofErr w:type="spellStart"/>
+      <w:r>
+        <w:rPr>
+          <w:i/>
+        </w:rPr>
+        <w:t>directory</w:t>
+      </w:r>
+      <w:proofErr w:type="spellEnd"/>
+      <w:r>
+        <w:t xml:space="preserve"> do </w:t>
+      </w:r>
+      <w:proofErr w:type="gramStart"/>
+      <w:r>
+        <w:t>repositório</w:t>
+      </w:r>
+      <w:proofErr w:type="gramEnd"/>
+      <w:r>
+        <w:t xml:space="preserve"> </w:t>
+      </w:r>
+    </w:p>
+    <w:p>
+      <w:pPr>
         <w:jc w:val="center"/>
         <w:rPr>
-          <w:rFonts w:asciiTheme="majorHAnsi" w:eastAsiaTheme="majorEastAsia" w:hAnsiTheme="majorHAnsi" w:cstheme="majorBidi"/>
-          <w:b/>
-          <w:bCs/>
-          <w:color w:val="4F81BD" w:themeColor="accent1"/>
-          <w:sz w:val="26"/>
-          <w:szCs w:val="26"/>
+          <w:noProof/>
+          <w:color w:val="FF0000"/>
+          <w:lang w:eastAsia="pt-BR"/>
         </w:rPr>
       </w:pPr>
       <w:r>
@@ -1924,10 +2277,10 @@
         </w:rPr>
         <w:lastRenderedPageBreak/>
         <w:drawing>
-          <wp:inline distT="0" distB="0" distL="0" distR="0" wp14:anchorId="3B0A590D" wp14:editId="17071B0C">
-            <wp:extent cx="3101788" cy="3101788"/>
-            <wp:effectExtent l="0" t="0" r="3810" b="3810"/>
-            <wp:docPr id="16" name="Imagem 16"/>
+          <wp:inline distT="0" distB="0" distL="0" distR="0" wp14:anchorId="385E17C4" wp14:editId="0CC29A6A">
+            <wp:extent cx="3819525" cy="3190875"/>
+            <wp:effectExtent l="0" t="0" r="9525" b="9525"/>
+            <wp:docPr id="14" name="Imagem 14"/>
             <wp:cNvGraphicFramePr>
               <a:graphicFrameLocks xmlns:a="http://schemas.openxmlformats.org/drawingml/2006/main" noChangeAspect="1"/>
             </wp:cNvGraphicFramePr>
@@ -1947,7 +2300,7 @@
                   <pic:spPr>
                     <a:xfrm>
                       <a:off x="0" y="0"/>
-                      <a:ext cx="3103678" cy="3103678"/>
+                      <a:ext cx="3819525" cy="3190875"/>
                     </a:xfrm>
                     <a:prstGeom prst="rect">
                       <a:avLst/>
@@ -1965,36 +2318,80 @@
         <w:pStyle w:val="Ttulo3"/>
       </w:pPr>
       <w:r>
-        <w:rPr>
+        <w:t>Gravando o arquivo no repositório</w:t>
+      </w:r>
+    </w:p>
+    <w:p>
+      <w:pPr>
+        <w:ind w:firstLine="708"/>
+        <w:jc w:val="both"/>
+      </w:pPr>
+      <w:r>
+        <w:t xml:space="preserve">A partir do momento em que um ou mais arquivos foram adicionados a </w:t>
+      </w:r>
+      <w:proofErr w:type="spellStart"/>
+      <w:r>
+        <w:rPr>
+          <w:i/>
+        </w:rPr>
+        <w:t>staging</w:t>
+      </w:r>
+      <w:proofErr w:type="spellEnd"/>
+      <w:r>
+        <w:rPr>
+          <w:i/>
+        </w:rPr>
+        <w:t xml:space="preserve"> </w:t>
+      </w:r>
+      <w:proofErr w:type="spellStart"/>
+      <w:r>
+        <w:rPr>
+          <w:i/>
+        </w:rPr>
+        <w:t>area</w:t>
+      </w:r>
+      <w:proofErr w:type="spellEnd"/>
+      <w:r>
+        <w:t xml:space="preserve">, os mesmos já estão sendo rastreados pelo Git e, portanto é possível gravar efetivamente no repositório local. O nome dessa ação é </w:t>
+      </w:r>
+      <w:proofErr w:type="spellStart"/>
+      <w:r>
+        <w:rPr>
+          <w:b/>
+          <w:i/>
+        </w:rPr>
+        <w:t>commit</w:t>
+      </w:r>
+      <w:proofErr w:type="spellEnd"/>
+      <w:r>
+        <w:t xml:space="preserve">. Vale </w:t>
+      </w:r>
+      <w:r>
+        <w:t xml:space="preserve">lembrar que, no Git, todos os </w:t>
+      </w:r>
+      <w:proofErr w:type="spellStart"/>
+      <w:r>
+        <w:rPr>
+          <w:i/>
+        </w:rPr>
+        <w:t>commits</w:t>
+      </w:r>
+      <w:proofErr w:type="spellEnd"/>
+      <w:r>
+        <w:t xml:space="preserve"> precisam ter uma mensagem descrevendo o que foi feito. </w:t>
+      </w:r>
+    </w:p>
+    <w:p>
+      <w:pPr>
+        <w:jc w:val="center"/>
+        <w:rPr>
+          <w:rFonts w:asciiTheme="majorHAnsi" w:eastAsiaTheme="majorEastAsia" w:hAnsiTheme="majorHAnsi" w:cstheme="majorBidi"/>
+          <w:b/>
+          <w:bCs/>
+          <w:color w:val="4F81BD" w:themeColor="accent1"/>
           <w:sz w:val="26"/>
           <w:szCs w:val="26"/>
         </w:rPr>
-        <w:t xml:space="preserve">Verificando o </w:t>
-      </w:r>
-      <w:r>
-        <w:t>histórico</w:t>
-      </w:r>
-      <w:r>
-        <w:rPr>
-          <w:sz w:val="26"/>
-          <w:szCs w:val="26"/>
-        </w:rPr>
-        <w:t xml:space="preserve"> de alterações</w:t>
-      </w:r>
-    </w:p>
-    <w:p>
-      <w:pPr>
-        <w:ind w:firstLine="708"/>
-        <w:jc w:val="both"/>
-      </w:pPr>
-      <w:r>
-        <w:t xml:space="preserve">Para verificar todo o histórico de alterações que foram feitas no repositório local, é possível ver através do log do Git. </w:t>
-      </w:r>
-    </w:p>
-    <w:p>
-      <w:pPr>
-        <w:pStyle w:val="Ttulo2"/>
-        <w:jc w:val="center"/>
       </w:pPr>
       <w:r>
         <w:rPr>
@@ -2002,10 +2399,10 @@
           <w:lang w:eastAsia="pt-BR"/>
         </w:rPr>
         <w:drawing>
-          <wp:inline distT="0" distB="0" distL="0" distR="0" wp14:anchorId="06A54E3D" wp14:editId="0EB73A74">
-            <wp:extent cx="5400040" cy="2087185"/>
-            <wp:effectExtent l="0" t="0" r="0" b="8890"/>
-            <wp:docPr id="17" name="Imagem 17"/>
+          <wp:inline distT="0" distB="0" distL="0" distR="0" wp14:anchorId="20AA90AD" wp14:editId="4A7D1137">
+            <wp:extent cx="2238014" cy="2967317"/>
+            <wp:effectExtent l="0" t="0" r="0" b="5080"/>
+            <wp:docPr id="15" name="Imagem 15"/>
             <wp:cNvGraphicFramePr>
               <a:graphicFrameLocks xmlns:a="http://schemas.openxmlformats.org/drawingml/2006/main" noChangeAspect="1"/>
             </wp:cNvGraphicFramePr>
@@ -2025,7 +2422,7 @@
                   <pic:spPr>
                     <a:xfrm>
                       <a:off x="0" y="0"/>
-                      <a:ext cx="5400040" cy="2087185"/>
+                      <a:ext cx="2239250" cy="2968956"/>
                     </a:xfrm>
                     <a:prstGeom prst="rect">
                       <a:avLst/>
@@ -2040,47 +2437,27 @@
     </w:p>
     <w:p>
       <w:pPr>
-        <w:pStyle w:val="Ttulo3"/>
-      </w:pPr>
-      <w:r>
-        <w:t>Enviando alterações para um repositório remoto</w:t>
-      </w:r>
-    </w:p>
-    <w:p>
-      <w:pPr>
-        <w:ind w:firstLine="708"/>
-        <w:jc w:val="both"/>
-      </w:pPr>
-      <w:r>
-        <w:t xml:space="preserve">Como já existe um repositório ligado ao repositório local que foi criado. Agora é o momento de enviar para a rede todas as alterações que foram feitas localmente. Para isso, será utilizado o </w:t>
-      </w:r>
-      <w:proofErr w:type="spellStart"/>
-      <w:r>
-        <w:rPr>
-          <w:b/>
-          <w:i/>
-        </w:rPr>
-        <w:t>push</w:t>
-      </w:r>
-      <w:proofErr w:type="spellEnd"/>
-      <w:r>
-        <w:t>.</w:t>
-      </w:r>
-    </w:p>
-    <w:p>
-      <w:pPr>
-        <w:jc w:val="both"/>
+        <w:jc w:val="center"/>
+        <w:rPr>
+          <w:rFonts w:asciiTheme="majorHAnsi" w:eastAsiaTheme="majorEastAsia" w:hAnsiTheme="majorHAnsi" w:cstheme="majorBidi"/>
+          <w:b/>
+          <w:bCs/>
+          <w:color w:val="4F81BD" w:themeColor="accent1"/>
+          <w:sz w:val="26"/>
+          <w:szCs w:val="26"/>
+        </w:rPr>
       </w:pPr>
       <w:r>
         <w:rPr>
           <w:noProof/>
           <w:lang w:eastAsia="pt-BR"/>
         </w:rPr>
+        <w:lastRenderedPageBreak/>
         <w:drawing>
-          <wp:inline distT="0" distB="0" distL="0" distR="0" wp14:anchorId="264A21C6" wp14:editId="04FE7429">
-            <wp:extent cx="5400040" cy="1558667"/>
-            <wp:effectExtent l="0" t="0" r="0" b="3810"/>
-            <wp:docPr id="18" name="Imagem 18"/>
+          <wp:inline distT="0" distB="0" distL="0" distR="0" wp14:anchorId="3B0A590D" wp14:editId="17071B0C">
+            <wp:extent cx="3101788" cy="3101788"/>
+            <wp:effectExtent l="0" t="0" r="3810" b="3810"/>
+            <wp:docPr id="16" name="Imagem 16"/>
             <wp:cNvGraphicFramePr>
               <a:graphicFrameLocks xmlns:a="http://schemas.openxmlformats.org/drawingml/2006/main" noChangeAspect="1"/>
             </wp:cNvGraphicFramePr>
@@ -2100,7 +2477,7 @@
                   <pic:spPr>
                     <a:xfrm>
                       <a:off x="0" y="0"/>
-                      <a:ext cx="5400040" cy="1558667"/>
+                      <a:ext cx="3103678" cy="3103678"/>
                     </a:xfrm>
                     <a:prstGeom prst="rect">
                       <a:avLst/>
@@ -2115,46 +2492,39 @@
     </w:p>
     <w:p>
       <w:pPr>
+        <w:pStyle w:val="Ttulo3"/>
+      </w:pPr>
+      <w:r>
+        <w:rPr>
+          <w:sz w:val="26"/>
+          <w:szCs w:val="26"/>
+        </w:rPr>
+        <w:t xml:space="preserve">Verificando o </w:t>
+      </w:r>
+      <w:r>
+        <w:t>histórico</w:t>
+      </w:r>
+      <w:r>
+        <w:rPr>
+          <w:sz w:val="26"/>
+          <w:szCs w:val="26"/>
+        </w:rPr>
+        <w:t xml:space="preserve"> de alterações</w:t>
+      </w:r>
+    </w:p>
+    <w:p>
+      <w:pPr>
         <w:ind w:firstLine="708"/>
         <w:jc w:val="both"/>
       </w:pPr>
       <w:r>
-        <w:lastRenderedPageBreak/>
-        <w:t xml:space="preserve">Lembrando que como a partir do momento em que um repositório remoto está sendo utilizado, acredita-se que não existe apenas uma única pessoa fazendo alterações nesse repositório remoto. Sendo assim, para que não haja conflito com eventuais trabalhos feitos por outras pessoas, é recomendado que antes do </w:t>
-      </w:r>
-      <w:proofErr w:type="spellStart"/>
-      <w:r>
-        <w:rPr>
-          <w:i/>
-        </w:rPr>
-        <w:t>push</w:t>
-      </w:r>
-      <w:proofErr w:type="spellEnd"/>
-      <w:r>
-        <w:t xml:space="preserve">, seja feito um </w:t>
-      </w:r>
-      <w:proofErr w:type="spellStart"/>
-      <w:r>
-        <w:rPr>
-          <w:b/>
-          <w:i/>
-        </w:rPr>
-        <w:t>pull</w:t>
-      </w:r>
-      <w:proofErr w:type="spellEnd"/>
-      <w:r>
-        <w:t xml:space="preserve"> para pegar </w:t>
-      </w:r>
-      <w:r>
-        <w:t>eventuais</w:t>
-      </w:r>
-      <w:r>
-        <w:t xml:space="preserve"> alterações feitas por terceiros.</w:t>
-      </w:r>
-    </w:p>
-    <w:p>
-      <w:pPr>
-        <w:jc w:val="both"/>
+        <w:t xml:space="preserve">Para verificar todo o histórico de alterações que foram feitas no repositório local, é possível ver através do log do Git. </w:t>
+      </w:r>
+    </w:p>
+    <w:p>
+      <w:pPr>
+        <w:pStyle w:val="Ttulo2"/>
+        <w:jc w:val="center"/>
       </w:pPr>
       <w:r>
         <w:rPr>
@@ -2162,10 +2532,10 @@
           <w:lang w:eastAsia="pt-BR"/>
         </w:rPr>
         <w:drawing>
-          <wp:inline distT="0" distB="0" distL="0" distR="0" wp14:anchorId="30BB0A75" wp14:editId="128D01E0">
-            <wp:extent cx="5400040" cy="1203675"/>
-            <wp:effectExtent l="0" t="0" r="0" b="0"/>
-            <wp:docPr id="19" name="Imagem 19"/>
+          <wp:inline distT="0" distB="0" distL="0" distR="0" wp14:anchorId="06A54E3D" wp14:editId="0EB73A74">
+            <wp:extent cx="5400040" cy="2087185"/>
+            <wp:effectExtent l="0" t="0" r="0" b="8890"/>
+            <wp:docPr id="17" name="Imagem 17"/>
             <wp:cNvGraphicFramePr>
               <a:graphicFrameLocks xmlns:a="http://schemas.openxmlformats.org/drawingml/2006/main" noChangeAspect="1"/>
             </wp:cNvGraphicFramePr>
@@ -2185,6 +2555,166 @@
                   <pic:spPr>
                     <a:xfrm>
                       <a:off x="0" y="0"/>
+                      <a:ext cx="5400040" cy="2087185"/>
+                    </a:xfrm>
+                    <a:prstGeom prst="rect">
+                      <a:avLst/>
+                    </a:prstGeom>
+                  </pic:spPr>
+                </pic:pic>
+              </a:graphicData>
+            </a:graphic>
+          </wp:inline>
+        </w:drawing>
+      </w:r>
+    </w:p>
+    <w:p>
+      <w:pPr>
+        <w:pStyle w:val="Ttulo3"/>
+      </w:pPr>
+      <w:r>
+        <w:t>Enviando alterações para um repositório remoto</w:t>
+      </w:r>
+    </w:p>
+    <w:p>
+      <w:pPr>
+        <w:ind w:firstLine="708"/>
+        <w:jc w:val="both"/>
+      </w:pPr>
+      <w:r>
+        <w:t xml:space="preserve">Como já existe um repositório ligado ao repositório local que foi criado. Agora é o momento de enviar para a rede todas as alterações que foram feitas localmente. Para isso, será utilizado o </w:t>
+      </w:r>
+      <w:proofErr w:type="spellStart"/>
+      <w:r>
+        <w:rPr>
+          <w:b/>
+          <w:i/>
+        </w:rPr>
+        <w:t>push</w:t>
+      </w:r>
+      <w:proofErr w:type="spellEnd"/>
+      <w:r>
+        <w:t>.</w:t>
+      </w:r>
+    </w:p>
+    <w:p>
+      <w:pPr>
+        <w:jc w:val="both"/>
+      </w:pPr>
+      <w:r>
+        <w:rPr>
+          <w:noProof/>
+          <w:lang w:eastAsia="pt-BR"/>
+        </w:rPr>
+        <w:drawing>
+          <wp:inline distT="0" distB="0" distL="0" distR="0" wp14:anchorId="264A21C6" wp14:editId="04FE7429">
+            <wp:extent cx="5400040" cy="1558667"/>
+            <wp:effectExtent l="0" t="0" r="0" b="3810"/>
+            <wp:docPr id="18" name="Imagem 18"/>
+            <wp:cNvGraphicFramePr>
+              <a:graphicFrameLocks xmlns:a="http://schemas.openxmlformats.org/drawingml/2006/main" noChangeAspect="1"/>
+            </wp:cNvGraphicFramePr>
+            <a:graphic xmlns:a="http://schemas.openxmlformats.org/drawingml/2006/main">
+              <a:graphicData uri="http://schemas.openxmlformats.org/drawingml/2006/picture">
+                <pic:pic xmlns:pic="http://schemas.openxmlformats.org/drawingml/2006/picture">
+                  <pic:nvPicPr>
+                    <pic:cNvPr id="0" name=""/>
+                    <pic:cNvPicPr/>
+                  </pic:nvPicPr>
+                  <pic:blipFill>
+                    <a:blip r:embed="rId27"/>
+                    <a:stretch>
+                      <a:fillRect/>
+                    </a:stretch>
+                  </pic:blipFill>
+                  <pic:spPr>
+                    <a:xfrm>
+                      <a:off x="0" y="0"/>
+                      <a:ext cx="5400040" cy="1558667"/>
+                    </a:xfrm>
+                    <a:prstGeom prst="rect">
+                      <a:avLst/>
+                    </a:prstGeom>
+                  </pic:spPr>
+                </pic:pic>
+              </a:graphicData>
+            </a:graphic>
+          </wp:inline>
+        </w:drawing>
+      </w:r>
+    </w:p>
+    <w:p>
+      <w:pPr>
+        <w:ind w:firstLine="708"/>
+        <w:jc w:val="both"/>
+      </w:pPr>
+      <w:r>
+        <w:lastRenderedPageBreak/>
+        <w:t xml:space="preserve">Lembrando que como a partir do momento em que um repositório remoto está sendo utilizado, acredita-se que não existe apenas uma única pessoa fazendo alterações nesse repositório remoto. Sendo assim, para que não haja conflito com eventuais trabalhos feitos por outras pessoas, é recomendado que antes do </w:t>
+      </w:r>
+      <w:proofErr w:type="spellStart"/>
+      <w:r>
+        <w:rPr>
+          <w:i/>
+        </w:rPr>
+        <w:t>push</w:t>
+      </w:r>
+      <w:proofErr w:type="spellEnd"/>
+      <w:r>
+        <w:t xml:space="preserve">, seja feito um </w:t>
+      </w:r>
+      <w:proofErr w:type="spellStart"/>
+      <w:r>
+        <w:rPr>
+          <w:b/>
+          <w:i/>
+        </w:rPr>
+        <w:t>pull</w:t>
+      </w:r>
+      <w:proofErr w:type="spellEnd"/>
+      <w:r>
+        <w:t xml:space="preserve"> para pegar </w:t>
+      </w:r>
+      <w:r>
+        <w:t>eventuais</w:t>
+      </w:r>
+      <w:r>
+        <w:t xml:space="preserve"> alterações feitas por terceiros.</w:t>
+      </w:r>
+    </w:p>
+    <w:p>
+      <w:pPr>
+        <w:jc w:val="both"/>
+      </w:pPr>
+      <w:r>
+        <w:rPr>
+          <w:noProof/>
+          <w:lang w:eastAsia="pt-BR"/>
+        </w:rPr>
+        <w:drawing>
+          <wp:inline distT="0" distB="0" distL="0" distR="0" wp14:anchorId="30BB0A75" wp14:editId="128D01E0">
+            <wp:extent cx="5400040" cy="1203675"/>
+            <wp:effectExtent l="0" t="0" r="0" b="0"/>
+            <wp:docPr id="19" name="Imagem 19"/>
+            <wp:cNvGraphicFramePr>
+              <a:graphicFrameLocks xmlns:a="http://schemas.openxmlformats.org/drawingml/2006/main" noChangeAspect="1"/>
+            </wp:cNvGraphicFramePr>
+            <a:graphic xmlns:a="http://schemas.openxmlformats.org/drawingml/2006/main">
+              <a:graphicData uri="http://schemas.openxmlformats.org/drawingml/2006/picture">
+                <pic:pic xmlns:pic="http://schemas.openxmlformats.org/drawingml/2006/picture">
+                  <pic:nvPicPr>
+                    <pic:cNvPr id="0" name=""/>
+                    <pic:cNvPicPr/>
+                  </pic:nvPicPr>
+                  <pic:blipFill>
+                    <a:blip r:embed="rId28"/>
+                    <a:stretch>
+                      <a:fillRect/>
+                    </a:stretch>
+                  </pic:blipFill>
+                  <pic:spPr>
+                    <a:xfrm>
+                      <a:off x="0" y="0"/>
                       <a:ext cx="5400040" cy="1203675"/>
                     </a:xfrm>
                     <a:prstGeom prst="rect">
@@ -2882,10 +3412,7 @@
     </w:p>
     <w:p/>
     <w:p/>
-    <w:p>
-      <w:bookmarkStart w:id="0" w:name="_GoBack"/>
-      <w:bookmarkEnd w:id="0"/>
-    </w:p>
+    <w:p/>
     <w:sectPr>
       <w:pgSz w:w="11906" w:h="16838"/>
       <w:pgMar w:top="1417" w:right="1701" w:bottom="1417" w:left="1701" w:header="708" w:footer="708" w:gutter="0"/>
@@ -3341,7 +3868,6 @@
   <w:style w:type="character" w:default="1" w:styleId="Fontepargpadro">
     <w:name w:val="Default Paragraph Font"/>
     <w:uiPriority w:val="1"/>
-    <w:semiHidden/>
     <w:unhideWhenUsed/>
   </w:style>
   <w:style w:type="table" w:default="1" w:styleId="Tabelanormal">
@@ -3723,7 +4249,6 @@
   <w:style w:type="character" w:default="1" w:styleId="Fontepargpadro">
     <w:name w:val="Default Paragraph Font"/>
     <w:uiPriority w:val="1"/>
-    <w:semiHidden/>
     <w:unhideWhenUsed/>
   </w:style>
   <w:style w:type="table" w:default="1" w:styleId="Tabelanormal">
@@ -4163,7 +4688,7 @@
 </file>
 
 <file path=customXml/itemProps1.xml><?xml version="1.0" encoding="utf-8"?>
-<ds:datastoreItem xmlns:ds="http://schemas.openxmlformats.org/officeDocument/2006/customXml" ds:itemID="{7007575D-A723-46C2-905E-2188B1533288}">
+<ds:datastoreItem xmlns:ds="http://schemas.openxmlformats.org/officeDocument/2006/customXml" ds:itemID="{8932A8EE-D3D2-4EF4-9675-84E3826BCCDE}">
   <ds:schemaRefs>
     <ds:schemaRef ds:uri="http://schemas.openxmlformats.org/officeDocument/2006/bibliography"/>
   </ds:schemaRefs>

</xml_diff>